<commit_message>
Update blog post references to Colorado River Coding
</commit_message>
<xml_diff>
--- a/BlogDrafts/2-AddReservoirInflowAsNewCriteriaToRecoverLakeMead.docx
+++ b/BlogDrafts/2-AddReservoirInflowAsNewCriteriaToRecoverLakeMead.docx
@@ -141,7 +141,15 @@
           <w:sz w:val="24"/>
           <w:szCs w:val="24"/>
         </w:rPr>
-        <w:t>June 1</w:t>
+        <w:t xml:space="preserve">June </w:t>
+      </w:r>
+      <w:r>
+        <w:rPr>
+          <w:rFonts w:asciiTheme="majorBidi" w:hAnsiTheme="majorBidi" w:cstheme="majorBidi"/>
+          <w:sz w:val="24"/>
+          <w:szCs w:val="24"/>
+        </w:rPr>
+        <w:t>20</w:t>
       </w:r>
       <w:r>
         <w:rPr>
@@ -389,8 +397,6 @@
         </w:rPr>
         <w:t xml:space="preserve"> plus Mexico</w:t>
       </w:r>
-      <w:bookmarkStart w:id="0" w:name="_GoBack"/>
-      <w:bookmarkEnd w:id="0"/>
       <w:r>
         <w:rPr>
           <w:rFonts w:asciiTheme="majorBidi" w:hAnsiTheme="majorBidi" w:cstheme="majorBidi"/>
@@ -952,15 +958,15 @@
           <w:sz w:val="24"/>
           <w:szCs w:val="24"/>
         </w:rPr>
-        <w:t>become</w:t>
-      </w:r>
-      <w:r>
-        <w:rPr>
-          <w:rFonts w:asciiTheme="majorBidi" w:hAnsiTheme="majorBidi" w:cstheme="majorBidi"/>
-          <w:sz w:val="24"/>
-          <w:szCs w:val="24"/>
-        </w:rPr>
-        <w:t xml:space="preserve"> the water available to</w:t>
+        <w:t xml:space="preserve">are </w:t>
+      </w:r>
+      <w:r>
+        <w:rPr>
+          <w:rFonts w:asciiTheme="majorBidi" w:hAnsiTheme="majorBidi" w:cstheme="majorBidi"/>
+          <w:sz w:val="24"/>
+          <w:szCs w:val="24"/>
+        </w:rPr>
+        <w:t>the water available to</w:t>
       </w:r>
       <w:r>
         <w:rPr>
@@ -976,15 +982,120 @@
           <w:sz w:val="24"/>
           <w:szCs w:val="24"/>
         </w:rPr>
-        <w:t xml:space="preserve">the Lower Basin states and contractors </w:t>
-      </w:r>
-      <w:r>
-        <w:rPr>
-          <w:rFonts w:asciiTheme="majorBidi" w:hAnsiTheme="majorBidi" w:cstheme="majorBidi"/>
-          <w:sz w:val="24"/>
-          <w:szCs w:val="24"/>
-        </w:rPr>
-        <w:t>to</w:t>
+        <w:t>the Lower Basin states and contractors</w:t>
+      </w:r>
+      <w:r>
+        <w:rPr>
+          <w:rFonts w:asciiTheme="majorBidi" w:hAnsiTheme="majorBidi" w:cstheme="majorBidi"/>
+          <w:sz w:val="24"/>
+          <w:szCs w:val="24"/>
+        </w:rPr>
+        <w:t xml:space="preserve"> to use or conserve</w:t>
+      </w:r>
+      <w:r>
+        <w:rPr>
+          <w:rFonts w:asciiTheme="majorBidi" w:hAnsiTheme="majorBidi" w:cstheme="majorBidi"/>
+          <w:sz w:val="24"/>
+          <w:szCs w:val="24"/>
+        </w:rPr>
+        <w:t xml:space="preserve">. </w:t>
+      </w:r>
+      <w:r>
+        <w:rPr>
+          <w:rFonts w:asciiTheme="majorBidi" w:hAnsiTheme="majorBidi" w:cstheme="majorBidi"/>
+          <w:sz w:val="24"/>
+          <w:szCs w:val="24"/>
+        </w:rPr>
+        <w:t xml:space="preserve">Future </w:t>
+      </w:r>
+      <w:r>
+        <w:rPr>
+          <w:rFonts w:asciiTheme="majorBidi" w:hAnsiTheme="majorBidi" w:cstheme="majorBidi"/>
+          <w:sz w:val="24"/>
+          <w:szCs w:val="24"/>
+        </w:rPr>
+        <w:t xml:space="preserve">inflow </w:t>
+      </w:r>
+      <w:r>
+        <w:rPr>
+          <w:rFonts w:asciiTheme="majorBidi" w:hAnsiTheme="majorBidi" w:cstheme="majorBidi"/>
+          <w:sz w:val="24"/>
+          <w:szCs w:val="24"/>
+        </w:rPr>
+        <w:t xml:space="preserve">values </w:t>
+      </w:r>
+      <w:r>
+        <w:rPr>
+          <w:rFonts w:asciiTheme="majorBidi" w:hAnsiTheme="majorBidi" w:cstheme="majorBidi"/>
+          <w:sz w:val="24"/>
+          <w:szCs w:val="24"/>
+        </w:rPr>
+        <w:t xml:space="preserve">depend on </w:t>
+      </w:r>
+      <w:r>
+        <w:rPr>
+          <w:rFonts w:asciiTheme="majorBidi" w:hAnsiTheme="majorBidi" w:cstheme="majorBidi"/>
+          <w:sz w:val="24"/>
+          <w:szCs w:val="24"/>
+        </w:rPr>
+        <w:t xml:space="preserve">Lake Powell releases and intervening tributary flows along the Grand Canyon between Lake Powell and Lake Mead. </w:t>
+      </w:r>
+      <w:r>
+        <w:rPr>
+          <w:rFonts w:asciiTheme="majorBidi" w:hAnsiTheme="majorBidi" w:cstheme="majorBidi"/>
+          <w:sz w:val="24"/>
+          <w:szCs w:val="24"/>
+        </w:rPr>
+        <w:t>The gaged data span m</w:t>
+      </w:r>
+      <w:r>
+        <w:rPr>
+          <w:rFonts w:asciiTheme="majorBidi" w:hAnsiTheme="majorBidi" w:cstheme="majorBidi"/>
+          <w:sz w:val="24"/>
+          <w:szCs w:val="24"/>
+        </w:rPr>
+        <w:t xml:space="preserve">ultiple decades to almost a century </w:t>
+      </w:r>
+      <w:r>
+        <w:rPr>
+          <w:rFonts w:asciiTheme="majorBidi" w:hAnsiTheme="majorBidi" w:cstheme="majorBidi"/>
+          <w:sz w:val="24"/>
+          <w:szCs w:val="24"/>
+        </w:rPr>
+        <w:fldChar w:fldCharType="begin"/>
+      </w:r>
+      <w:r>
+        <w:rPr>
+          <w:rFonts w:asciiTheme="majorBidi" w:hAnsiTheme="majorBidi" w:cstheme="majorBidi"/>
+          <w:sz w:val="24"/>
+          <w:szCs w:val="24"/>
+        </w:rPr>
+        <w:instrText xml:space="preserve"> ADDIN EN.CITE &lt;EndNote&gt;&lt;Cite&gt;&lt;Author&gt;Wang&lt;/Author&gt;&lt;Year&gt;2020&lt;/Year&gt;&lt;RecNum&gt;2782&lt;/RecNum&gt;&lt;DisplayText&gt;(Wang and Schmidt, 2020)&lt;/DisplayText&gt;&lt;record&gt;&lt;rec-number&gt;2782&lt;/rec-number&gt;&lt;foreign-keys&gt;&lt;key app="EN" db-id="xxt5ta9pd995dwesap0pdzzp2weaz0w9werf" timestamp="1620768668"&gt;2782&lt;/key&gt;&lt;/foreign-keys&gt;&lt;ref-type name="Report"&gt;27&lt;/ref-type&gt;&lt;contributors&gt;&lt;authors&gt;&lt;author&gt;Jian Wang&lt;/author&gt;&lt;author&gt;John C. Schmidt&lt;/author&gt;&lt;/authors&gt;&lt;/contributors&gt;&lt;titles&gt;&lt;title&gt;Stream flow and Losses of the Colorado River in the Southern Colorado Plateau&lt;/title&gt;&lt;/titles&gt;&lt;pages&gt;30&lt;/pages&gt;&lt;number&gt;White Paper #5&lt;/number&gt;&lt;dates&gt;&lt;year&gt;2020&lt;/year&gt;&lt;pub-dates&gt;&lt;date&gt;Febuary 10&lt;/date&gt;&lt;/pub-dates&gt;&lt;/dates&gt;&lt;pub-location&gt;Logan, Utah&lt;/pub-location&gt;&lt;publisher&gt;Center for Colorado River Studies, Utah State University&lt;/publisher&gt;&lt;urls&gt;&lt;related-urls&gt;&lt;url&gt;https://qcnr.usu.edu/coloradoriver/files/WhitePaper5.pdf&lt;/url&gt;&lt;/related-urls&gt;&lt;/urls&gt;&lt;/record&gt;&lt;/Cite&gt;&lt;/EndNote&gt;</w:instrText>
+      </w:r>
+      <w:r>
+        <w:rPr>
+          <w:rFonts w:asciiTheme="majorBidi" w:hAnsiTheme="majorBidi" w:cstheme="majorBidi"/>
+          <w:sz w:val="24"/>
+          <w:szCs w:val="24"/>
+        </w:rPr>
+        <w:fldChar w:fldCharType="separate"/>
+      </w:r>
+      <w:r>
+        <w:rPr>
+          <w:rFonts w:asciiTheme="majorBidi" w:hAnsiTheme="majorBidi" w:cstheme="majorBidi"/>
+          <w:noProof/>
+          <w:sz w:val="24"/>
+          <w:szCs w:val="24"/>
+        </w:rPr>
+        <w:t>(Wang and Schmidt, 2020)</w:t>
+      </w:r>
+      <w:r>
+        <w:rPr>
+          <w:rFonts w:asciiTheme="majorBidi" w:hAnsiTheme="majorBidi" w:cstheme="majorBidi"/>
+          <w:sz w:val="24"/>
+          <w:szCs w:val="24"/>
+        </w:rPr>
+        <w:fldChar w:fldCharType="end"/>
       </w:r>
       <w:r>
         <w:rPr>
@@ -1000,31 +1111,72 @@
           <w:sz w:val="24"/>
           <w:szCs w:val="24"/>
         </w:rPr>
-        <w:t xml:space="preserve">conserve, </w:t>
-      </w:r>
-      <w:r>
-        <w:rPr>
-          <w:rFonts w:asciiTheme="majorBidi" w:hAnsiTheme="majorBidi" w:cstheme="majorBidi"/>
-          <w:sz w:val="24"/>
-          <w:szCs w:val="24"/>
-        </w:rPr>
-        <w:t>store</w:t>
-      </w:r>
-      <w:r>
-        <w:rPr>
-          <w:rFonts w:asciiTheme="majorBidi" w:hAnsiTheme="majorBidi" w:cstheme="majorBidi"/>
-          <w:sz w:val="24"/>
-          <w:szCs w:val="24"/>
-        </w:rPr>
-        <w:t>,</w:t>
-      </w:r>
-      <w:r>
-        <w:rPr>
-          <w:rFonts w:asciiTheme="majorBidi" w:hAnsiTheme="majorBidi" w:cstheme="majorBidi"/>
-          <w:sz w:val="24"/>
-          <w:szCs w:val="24"/>
-        </w:rPr>
-        <w:t xml:space="preserve"> or consume</w:t>
+        <w:t xml:space="preserve">and </w:t>
+      </w:r>
+      <w:r>
+        <w:rPr>
+          <w:rFonts w:asciiTheme="majorBidi" w:hAnsiTheme="majorBidi" w:cstheme="majorBidi"/>
+          <w:sz w:val="24"/>
+          <w:szCs w:val="24"/>
+        </w:rPr>
+        <w:t>have year-to-year variations</w:t>
+      </w:r>
+      <w:r>
+        <w:rPr>
+          <w:rFonts w:asciiTheme="majorBidi" w:hAnsiTheme="majorBidi" w:cstheme="majorBidi"/>
+          <w:sz w:val="24"/>
+          <w:szCs w:val="24"/>
+        </w:rPr>
+        <w:t xml:space="preserve"> and</w:t>
+      </w:r>
+      <w:r>
+        <w:rPr>
+          <w:rFonts w:asciiTheme="majorBidi" w:hAnsiTheme="majorBidi" w:cstheme="majorBidi"/>
+          <w:sz w:val="24"/>
+          <w:szCs w:val="24"/>
+        </w:rPr>
+        <w:t xml:space="preserve"> sequential correlations </w:t>
+      </w:r>
+      <w:r>
+        <w:rPr>
+          <w:rFonts w:asciiTheme="majorBidi" w:hAnsiTheme="majorBidi" w:cstheme="majorBidi"/>
+          <w:sz w:val="24"/>
+          <w:szCs w:val="24"/>
+        </w:rPr>
+        <w:fldChar w:fldCharType="begin"/>
+      </w:r>
+      <w:r>
+        <w:rPr>
+          <w:rFonts w:asciiTheme="majorBidi" w:hAnsiTheme="majorBidi" w:cstheme="majorBidi"/>
+          <w:sz w:val="24"/>
+          <w:szCs w:val="24"/>
+        </w:rPr>
+        <w:instrText xml:space="preserve"> ADDIN EN.CITE &lt;EndNote&gt;&lt;Cite&gt;&lt;Author&gt;Rosenberg&lt;/Author&gt;&lt;Year&gt;2021&lt;/Year&gt;&lt;RecNum&gt;2785&lt;/RecNum&gt;&lt;DisplayText&gt;(Rosenberg, 2021a; Salehabadi et al., 2020)&lt;/DisplayText&gt;&lt;record&gt;&lt;rec-number&gt;2785&lt;/rec-number&gt;&lt;foreign-keys&gt;&lt;key app="EN" db-id="xxt5ta9pd995dwesap0pdzzp2weaz0w9werf" timestamp="1620770975"&gt;2785&lt;/key&gt;&lt;/foreign-keys&gt;&lt;ref-type name="Web Page"&gt;12&lt;/ref-type&gt;&lt;contributors&gt;&lt;authors&gt;&lt;author&gt;David E. Rosenberg&lt;/author&gt;&lt;/authors&gt;&lt;/contributors&gt;&lt;titles&gt;&lt;title&gt;Grand Canyon Intervening Flow&lt;/title&gt;&lt;/titles&gt;&lt;dates&gt;&lt;year&gt;2021&lt;/year&gt;&lt;/dates&gt;&lt;urls&gt;&lt;related-urls&gt;&lt;url&gt;https://github.com/dzeke/ColoradoRiverFutures/tree/master/GrandCanyonInterveningFlow&lt;/url&gt;&lt;/related-urls&gt;&lt;/urls&gt;&lt;/record&gt;&lt;/Cite&gt;&lt;Cite&gt;&lt;Author&gt;Salehabadi&lt;/Author&gt;&lt;Year&gt;2020&lt;/Year&gt;&lt;RecNum&gt;2783&lt;/RecNum&gt;&lt;record&gt;&lt;rec-number&gt;2783&lt;/rec-number&gt;&lt;foreign-keys&gt;&lt;key app="EN" db-id="xxt5ta9pd995dwesap0pdzzp2weaz0w9werf" timestamp="1620770117"&gt;2783&lt;/key&gt;&lt;/foreign-keys&gt;&lt;ref-type name="Report"&gt;27&lt;/ref-type&gt;&lt;contributors&gt;&lt;authors&gt;&lt;author&gt;Homa Salehabadi&lt;/author&gt;&lt;author&gt;David Tarboton&lt;/author&gt;&lt;author&gt;Eric Kuhn&lt;/author&gt;&lt;author&gt;Brad Udall&lt;/author&gt;&lt;author&gt;Kevin Wheeler&lt;/author&gt;&lt;author&gt;David E.Rosenberg&lt;/author&gt;&lt;author&gt;Sara Goeking&lt;/author&gt;&lt;author&gt;John C. Schmidt&lt;/author&gt;&lt;/authors&gt;&lt;/contributors&gt;&lt;titles&gt;&lt;title&gt;Stream flow and Losses of the Colorado River in the Southern Colorado Plateau&lt;/title&gt;&lt;/titles&gt;&lt;pages&gt;71&lt;/pages&gt;&lt;number&gt;White Paper #5&lt;/number&gt;&lt;dates&gt;&lt;year&gt;2020&lt;/year&gt;&lt;pub-dates&gt;&lt;date&gt;Febuary 10&lt;/date&gt;&lt;/pub-dates&gt;&lt;/dates&gt;&lt;pub-location&gt;Logan, Utah&lt;/pub-location&gt;&lt;publisher&gt;Center for Colorado River Studies, Utah State University&lt;/publisher&gt;&lt;urls&gt;&lt;related-urls&gt;&lt;url&gt;https://qcnr.usu.edu/coloradoriver/files/WhitePaper4.pdf&lt;/url&gt;&lt;/related-urls&gt;&lt;/urls&gt;&lt;/record&gt;&lt;/Cite&gt;&lt;/EndNote&gt;</w:instrText>
+      </w:r>
+      <w:r>
+        <w:rPr>
+          <w:rFonts w:asciiTheme="majorBidi" w:hAnsiTheme="majorBidi" w:cstheme="majorBidi"/>
+          <w:sz w:val="24"/>
+          <w:szCs w:val="24"/>
+        </w:rPr>
+        <w:fldChar w:fldCharType="separate"/>
+      </w:r>
+      <w:r>
+        <w:rPr>
+          <w:rFonts w:asciiTheme="majorBidi" w:hAnsiTheme="majorBidi" w:cstheme="majorBidi"/>
+          <w:noProof/>
+          <w:sz w:val="24"/>
+          <w:szCs w:val="24"/>
+        </w:rPr>
+        <w:t>(Rosenberg, 2021a; Salehabadi et al., 2020)</w:t>
+      </w:r>
+      <w:r>
+        <w:rPr>
+          <w:rFonts w:asciiTheme="majorBidi" w:hAnsiTheme="majorBidi" w:cstheme="majorBidi"/>
+          <w:sz w:val="24"/>
+          <w:szCs w:val="24"/>
+        </w:rPr>
+        <w:fldChar w:fldCharType="end"/>
       </w:r>
       <w:r>
         <w:rPr>
@@ -1040,96 +1192,7 @@
           <w:sz w:val="24"/>
           <w:szCs w:val="24"/>
         </w:rPr>
-        <w:t xml:space="preserve">Future </w:t>
-      </w:r>
-      <w:r>
-        <w:rPr>
-          <w:rFonts w:asciiTheme="majorBidi" w:hAnsiTheme="majorBidi" w:cstheme="majorBidi"/>
-          <w:sz w:val="24"/>
-          <w:szCs w:val="24"/>
-        </w:rPr>
-        <w:t xml:space="preserve">inflow </w:t>
-      </w:r>
-      <w:r>
-        <w:rPr>
-          <w:rFonts w:asciiTheme="majorBidi" w:hAnsiTheme="majorBidi" w:cstheme="majorBidi"/>
-          <w:sz w:val="24"/>
-          <w:szCs w:val="24"/>
-        </w:rPr>
-        <w:t xml:space="preserve">values </w:t>
-      </w:r>
-      <w:r>
-        <w:rPr>
-          <w:rFonts w:asciiTheme="majorBidi" w:hAnsiTheme="majorBidi" w:cstheme="majorBidi"/>
-          <w:sz w:val="24"/>
-          <w:szCs w:val="24"/>
-        </w:rPr>
-        <w:t xml:space="preserve">depend on </w:t>
-      </w:r>
-      <w:r>
-        <w:rPr>
-          <w:rFonts w:asciiTheme="majorBidi" w:hAnsiTheme="majorBidi" w:cstheme="majorBidi"/>
-          <w:sz w:val="24"/>
-          <w:szCs w:val="24"/>
-        </w:rPr>
-        <w:t xml:space="preserve">Lake Powell releases and intervening tributary flows along the Grand Canyon between Lake Powell and Lake Mead. </w:t>
-      </w:r>
-      <w:r>
-        <w:rPr>
-          <w:rFonts w:asciiTheme="majorBidi" w:hAnsiTheme="majorBidi" w:cstheme="majorBidi"/>
-          <w:sz w:val="24"/>
-          <w:szCs w:val="24"/>
-        </w:rPr>
-        <w:t>The gaged data span m</w:t>
-      </w:r>
-      <w:r>
-        <w:rPr>
-          <w:rFonts w:asciiTheme="majorBidi" w:hAnsiTheme="majorBidi" w:cstheme="majorBidi"/>
-          <w:sz w:val="24"/>
-          <w:szCs w:val="24"/>
-        </w:rPr>
-        <w:t xml:space="preserve">ultiple decades to almost a century </w:t>
-      </w:r>
-      <w:r>
-        <w:rPr>
-          <w:rFonts w:asciiTheme="majorBidi" w:hAnsiTheme="majorBidi" w:cstheme="majorBidi"/>
-          <w:sz w:val="24"/>
-          <w:szCs w:val="24"/>
-        </w:rPr>
-        <w:fldChar w:fldCharType="begin"/>
-      </w:r>
-      <w:r>
-        <w:rPr>
-          <w:rFonts w:asciiTheme="majorBidi" w:hAnsiTheme="majorBidi" w:cstheme="majorBidi"/>
-          <w:sz w:val="24"/>
-          <w:szCs w:val="24"/>
-        </w:rPr>
-        <w:instrText xml:space="preserve"> ADDIN EN.CITE &lt;EndNote&gt;&lt;Cite&gt;&lt;Author&gt;Wang&lt;/Author&gt;&lt;Year&gt;2020&lt;/Year&gt;&lt;RecNum&gt;2782&lt;/RecNum&gt;&lt;DisplayText&gt;(Wang and Schmidt, 2020)&lt;/DisplayText&gt;&lt;record&gt;&lt;rec-number&gt;2782&lt;/rec-number&gt;&lt;foreign-keys&gt;&lt;key app="EN" db-id="xxt5ta9pd995dwesap0pdzzp2weaz0w9werf" timestamp="1620768668"&gt;2782&lt;/key&gt;&lt;/foreign-keys&gt;&lt;ref-type name="Report"&gt;27&lt;/ref-type&gt;&lt;contributors&gt;&lt;authors&gt;&lt;author&gt;Jian Wang&lt;/author&gt;&lt;author&gt;John C. Schmidt&lt;/author&gt;&lt;/authors&gt;&lt;/contributors&gt;&lt;titles&gt;&lt;title&gt;Stream flow and Losses of the Colorado River in the Southern Colorado Plateau&lt;/title&gt;&lt;/titles&gt;&lt;pages&gt;30&lt;/pages&gt;&lt;number&gt;White Paper #5&lt;/number&gt;&lt;dates&gt;&lt;year&gt;2020&lt;/year&gt;&lt;pub-dates&gt;&lt;date&gt;Febuary 10&lt;/date&gt;&lt;/pub-dates&gt;&lt;/dates&gt;&lt;pub-location&gt;Logan, Utah&lt;/pub-location&gt;&lt;publisher&gt;Center for Colorado River Studies, Utah State University&lt;/publisher&gt;&lt;urls&gt;&lt;related-urls&gt;&lt;url&gt;https://qcnr.usu.edu/coloradoriver/files/WhitePaper5.pdf&lt;/url&gt;&lt;/related-urls&gt;&lt;/urls&gt;&lt;/record&gt;&lt;/Cite&gt;&lt;/EndNote&gt;</w:instrText>
-      </w:r>
-      <w:r>
-        <w:rPr>
-          <w:rFonts w:asciiTheme="majorBidi" w:hAnsiTheme="majorBidi" w:cstheme="majorBidi"/>
-          <w:sz w:val="24"/>
-          <w:szCs w:val="24"/>
-        </w:rPr>
-        <w:fldChar w:fldCharType="separate"/>
-      </w:r>
-      <w:r>
-        <w:rPr>
-          <w:rFonts w:asciiTheme="majorBidi" w:hAnsiTheme="majorBidi" w:cstheme="majorBidi"/>
-          <w:noProof/>
-          <w:sz w:val="24"/>
-          <w:szCs w:val="24"/>
-        </w:rPr>
-        <w:t>(Wang and Schmidt, 2020)</w:t>
-      </w:r>
-      <w:r>
-        <w:rPr>
-          <w:rFonts w:asciiTheme="majorBidi" w:hAnsiTheme="majorBidi" w:cstheme="majorBidi"/>
-          <w:sz w:val="24"/>
-          <w:szCs w:val="24"/>
-        </w:rPr>
-        <w:fldChar w:fldCharType="end"/>
+        <w:t>Lake Powell releases are effected by</w:t>
       </w:r>
       <w:r>
         <w:rPr>
@@ -1145,103 +1208,6 @@
           <w:sz w:val="24"/>
           <w:szCs w:val="24"/>
         </w:rPr>
-        <w:t xml:space="preserve">and </w:t>
-      </w:r>
-      <w:r>
-        <w:rPr>
-          <w:rFonts w:asciiTheme="majorBidi" w:hAnsiTheme="majorBidi" w:cstheme="majorBidi"/>
-          <w:sz w:val="24"/>
-          <w:szCs w:val="24"/>
-        </w:rPr>
-        <w:t>have year-to-year variations</w:t>
-      </w:r>
-      <w:r>
-        <w:rPr>
-          <w:rFonts w:asciiTheme="majorBidi" w:hAnsiTheme="majorBidi" w:cstheme="majorBidi"/>
-          <w:sz w:val="24"/>
-          <w:szCs w:val="24"/>
-        </w:rPr>
-        <w:t xml:space="preserve"> and</w:t>
-      </w:r>
-      <w:r>
-        <w:rPr>
-          <w:rFonts w:asciiTheme="majorBidi" w:hAnsiTheme="majorBidi" w:cstheme="majorBidi"/>
-          <w:sz w:val="24"/>
-          <w:szCs w:val="24"/>
-        </w:rPr>
-        <w:t xml:space="preserve"> sequential correlations </w:t>
-      </w:r>
-      <w:r>
-        <w:rPr>
-          <w:rFonts w:asciiTheme="majorBidi" w:hAnsiTheme="majorBidi" w:cstheme="majorBidi"/>
-          <w:sz w:val="24"/>
-          <w:szCs w:val="24"/>
-        </w:rPr>
-        <w:fldChar w:fldCharType="begin"/>
-      </w:r>
-      <w:r>
-        <w:rPr>
-          <w:rFonts w:asciiTheme="majorBidi" w:hAnsiTheme="majorBidi" w:cstheme="majorBidi"/>
-          <w:sz w:val="24"/>
-          <w:szCs w:val="24"/>
-        </w:rPr>
-        <w:instrText xml:space="preserve"> ADDIN EN.CITE &lt;EndNote&gt;&lt;Cite&gt;&lt;Author&gt;Rosenberg&lt;/Author&gt;&lt;Year&gt;2021&lt;/Year&gt;&lt;RecNum&gt;2785&lt;/RecNum&gt;&lt;DisplayText&gt;(Rosenberg, 2021a; Salehabadi et al., 2020)&lt;/DisplayText&gt;&lt;record&gt;&lt;rec-number&gt;2785&lt;/rec-number&gt;&lt;foreign-keys&gt;&lt;key app="EN" db-id="xxt5ta9pd995dwesap0pdzzp2weaz0w9werf" timestamp="1620770975"&gt;2785&lt;/key&gt;&lt;/foreign-keys&gt;&lt;ref-type name="Web Page"&gt;12&lt;/ref-type&gt;&lt;contributors&gt;&lt;authors&gt;&lt;author&gt;David E. Rosenberg&lt;/author&gt;&lt;/authors&gt;&lt;/contributors&gt;&lt;titles&gt;&lt;title&gt;Grand Canyon Intervening Flow&lt;/title&gt;&lt;/titles&gt;&lt;dates&gt;&lt;year&gt;2021&lt;/year&gt;&lt;/dates&gt;&lt;urls&gt;&lt;related-urls&gt;&lt;url&gt;https://github.com/dzeke/ColoradoRiverFutures/tree/master/GrandCanyonInterveningFlow&lt;/url&gt;&lt;/related-urls&gt;&lt;/urls&gt;&lt;/record&gt;&lt;/Cite&gt;&lt;Cite&gt;&lt;Author&gt;Salehabadi&lt;/Author&gt;&lt;Year&gt;2020&lt;/Year&gt;&lt;RecNum&gt;2783&lt;/RecNum&gt;&lt;record&gt;&lt;rec-number&gt;2783&lt;/rec-number&gt;&lt;foreign-keys&gt;&lt;key app="EN" db-id="xxt5ta9pd995dwesap0pdzzp2weaz0w9werf" timestamp="1620770117"&gt;2783&lt;/key&gt;&lt;/foreign-keys&gt;&lt;ref-type name="Report"&gt;27&lt;/ref-type&gt;&lt;contributors&gt;&lt;authors&gt;&lt;author&gt;Homa Salehabadi&lt;/author&gt;&lt;author&gt;David Tarboton&lt;/author&gt;&lt;author&gt;Eric Kuhn&lt;/author&gt;&lt;author&gt;Brad Udall&lt;/author&gt;&lt;author&gt;Kevin Wheeler&lt;/author&gt;&lt;author&gt;David E.Rosenberg&lt;/author&gt;&lt;author&gt;Sara Goeking&lt;/author&gt;&lt;author&gt;John C. Schmidt&lt;/author&gt;&lt;/authors&gt;&lt;/contributors&gt;&lt;titles&gt;&lt;title&gt;Stream flow and Losses of the Colorado River in the Southern Colorado Plateau&lt;/title&gt;&lt;/titles&gt;&lt;pages&gt;71&lt;/pages&gt;&lt;number&gt;White Paper #5&lt;/number&gt;&lt;dates&gt;&lt;year&gt;2020&lt;/year&gt;&lt;pub-dates&gt;&lt;date&gt;Febuary 10&lt;/date&gt;&lt;/pub-dates&gt;&lt;/dates&gt;&lt;pub-location&gt;Logan, Utah&lt;/pub-location&gt;&lt;publisher&gt;Center for Colorado River Studies, Utah State University&lt;/publisher&gt;&lt;urls&gt;&lt;related-urls&gt;&lt;url&gt;https://qcnr.usu.edu/coloradoriver/files/WhitePaper4.pdf&lt;/url&gt;&lt;/related-urls&gt;&lt;/urls&gt;&lt;/record&gt;&lt;/Cite&gt;&lt;/EndNote&gt;</w:instrText>
-      </w:r>
-      <w:r>
-        <w:rPr>
-          <w:rFonts w:asciiTheme="majorBidi" w:hAnsiTheme="majorBidi" w:cstheme="majorBidi"/>
-          <w:sz w:val="24"/>
-          <w:szCs w:val="24"/>
-        </w:rPr>
-        <w:fldChar w:fldCharType="separate"/>
-      </w:r>
-      <w:r>
-        <w:rPr>
-          <w:rFonts w:asciiTheme="majorBidi" w:hAnsiTheme="majorBidi" w:cstheme="majorBidi"/>
-          <w:noProof/>
-          <w:sz w:val="24"/>
-          <w:szCs w:val="24"/>
-        </w:rPr>
-        <w:t>(Rosenberg, 2021a; Salehabadi et al., 2020)</w:t>
-      </w:r>
-      <w:r>
-        <w:rPr>
-          <w:rFonts w:asciiTheme="majorBidi" w:hAnsiTheme="majorBidi" w:cstheme="majorBidi"/>
-          <w:sz w:val="24"/>
-          <w:szCs w:val="24"/>
-        </w:rPr>
-        <w:fldChar w:fldCharType="end"/>
-      </w:r>
-      <w:r>
-        <w:rPr>
-          <w:rFonts w:asciiTheme="majorBidi" w:hAnsiTheme="majorBidi" w:cstheme="majorBidi"/>
-          <w:sz w:val="24"/>
-          <w:szCs w:val="24"/>
-        </w:rPr>
-        <w:t xml:space="preserve">. </w:t>
-      </w:r>
-      <w:r>
-        <w:rPr>
-          <w:rFonts w:asciiTheme="majorBidi" w:hAnsiTheme="majorBidi" w:cstheme="majorBidi"/>
-          <w:sz w:val="24"/>
-          <w:szCs w:val="24"/>
-        </w:rPr>
-        <w:t>Lake Powell releases are effected by</w:t>
-      </w:r>
-      <w:r>
-        <w:rPr>
-          <w:rFonts w:asciiTheme="majorBidi" w:hAnsiTheme="majorBidi" w:cstheme="majorBidi"/>
-          <w:sz w:val="24"/>
-          <w:szCs w:val="24"/>
-        </w:rPr>
-        <w:t xml:space="preserve"> </w:t>
-      </w:r>
-      <w:r>
-        <w:rPr>
-          <w:rFonts w:asciiTheme="majorBidi" w:hAnsiTheme="majorBidi" w:cstheme="majorBidi"/>
-          <w:sz w:val="24"/>
-          <w:szCs w:val="24"/>
-        </w:rPr>
         <w:t xml:space="preserve">Lake Mead storage, </w:t>
       </w:r>
       <w:r>
@@ -1258,7 +1224,15 @@
           <w:sz w:val="24"/>
           <w:szCs w:val="24"/>
         </w:rPr>
-        <w:t>upstream inflows, and upstream consumptive use that</w:t>
+        <w:t>upstream inflows, and upstream consumptive use</w:t>
+      </w:r>
+      <w:r>
+        <w:rPr>
+          <w:rFonts w:asciiTheme="majorBidi" w:hAnsiTheme="majorBidi" w:cstheme="majorBidi"/>
+          <w:sz w:val="24"/>
+          <w:szCs w:val="24"/>
+        </w:rPr>
+        <w:t>. Lake Powell releases</w:t>
       </w:r>
       <w:r>
         <w:rPr>
@@ -3846,7 +3820,15 @@
           <w:sz w:val="24"/>
           <w:szCs w:val="24"/>
         </w:rPr>
-        <w:t xml:space="preserve">In a </w:t>
+        <w:t>As</w:t>
+      </w:r>
+      <w:r>
+        <w:rPr>
+          <w:rFonts w:asciiTheme="majorBidi" w:hAnsiTheme="majorBidi" w:cstheme="majorBidi"/>
+          <w:sz w:val="24"/>
+          <w:szCs w:val="24"/>
+        </w:rPr>
+        <w:t xml:space="preserve"> a </w:t>
       </w:r>
       <w:r>
         <w:rPr>
@@ -3886,7 +3868,23 @@
           <w:sz w:val="24"/>
           <w:szCs w:val="24"/>
         </w:rPr>
-        <w:t xml:space="preserve">, the Lower Basin states increase their conservation efforts </w:t>
+        <w:t xml:space="preserve">, the Lower Basin states </w:t>
+      </w:r>
+      <w:r>
+        <w:rPr>
+          <w:rFonts w:asciiTheme="majorBidi" w:hAnsiTheme="majorBidi" w:cstheme="majorBidi"/>
+          <w:sz w:val="24"/>
+          <w:szCs w:val="24"/>
+        </w:rPr>
+        <w:t xml:space="preserve">may </w:t>
+      </w:r>
+      <w:r>
+        <w:rPr>
+          <w:rFonts w:asciiTheme="majorBidi" w:hAnsiTheme="majorBidi" w:cstheme="majorBidi"/>
+          <w:sz w:val="24"/>
+          <w:szCs w:val="24"/>
+        </w:rPr>
+        <w:t xml:space="preserve">increase their conservation efforts </w:t>
       </w:r>
       <w:r>
         <w:rPr>
@@ -4200,7 +4198,23 @@
           <w:sz w:val="24"/>
           <w:szCs w:val="24"/>
         </w:rPr>
-        <w:t xml:space="preserve"> credits</w:t>
+        <w:t xml:space="preserve"> </w:t>
+      </w:r>
+      <w:r>
+        <w:rPr>
+          <w:rFonts w:asciiTheme="majorBidi" w:hAnsiTheme="majorBidi" w:cstheme="majorBidi"/>
+          <w:sz w:val="24"/>
+          <w:szCs w:val="24"/>
+        </w:rPr>
+        <w:t xml:space="preserve">volume of </w:t>
+      </w:r>
+      <w:r>
+        <w:rPr>
+          <w:rFonts w:asciiTheme="majorBidi" w:hAnsiTheme="majorBidi" w:cstheme="majorBidi"/>
+          <w:sz w:val="24"/>
+          <w:szCs w:val="24"/>
+        </w:rPr>
+        <w:t>credits</w:t>
       </w:r>
       <w:r>
         <w:rPr>
@@ -4216,7 +4230,23 @@
           <w:sz w:val="24"/>
           <w:szCs w:val="24"/>
         </w:rPr>
-        <w:t>tay below</w:t>
+        <w:t>tay</w:t>
+      </w:r>
+      <w:r>
+        <w:rPr>
+          <w:rFonts w:asciiTheme="majorBidi" w:hAnsiTheme="majorBidi" w:cstheme="majorBidi"/>
+          <w:sz w:val="24"/>
+          <w:szCs w:val="24"/>
+        </w:rPr>
+        <w:t>s</w:t>
+      </w:r>
+      <w:r>
+        <w:rPr>
+          <w:rFonts w:asciiTheme="majorBidi" w:hAnsiTheme="majorBidi" w:cstheme="majorBidi"/>
+          <w:sz w:val="24"/>
+          <w:szCs w:val="24"/>
+        </w:rPr>
+        <w:t xml:space="preserve"> below</w:t>
       </w:r>
       <w:r>
         <w:rPr>
@@ -7060,7 +7090,7 @@
           <w:sz w:val="24"/>
           <w:szCs w:val="24"/>
         </w:rPr>
-        <w:t>from</w:t>
+        <w:t>using</w:t>
       </w:r>
       <w:r>
         <w:rPr>
@@ -7100,7 +7130,23 @@
           <w:sz w:val="24"/>
           <w:szCs w:val="24"/>
         </w:rPr>
-        <w:t xml:space="preserve"> model </w:t>
+        <w:t xml:space="preserve"> model</w:t>
+      </w:r>
+      <w:r>
+        <w:rPr>
+          <w:rFonts w:asciiTheme="majorBidi" w:hAnsiTheme="majorBidi" w:cstheme="majorBidi"/>
+          <w:sz w:val="24"/>
+          <w:szCs w:val="24"/>
+        </w:rPr>
+        <w:t xml:space="preserve"> data</w:t>
+      </w:r>
+      <w:r>
+        <w:rPr>
+          <w:rFonts w:asciiTheme="majorBidi" w:hAnsiTheme="majorBidi" w:cstheme="majorBidi"/>
+          <w:sz w:val="24"/>
+          <w:szCs w:val="24"/>
+        </w:rPr>
+        <w:t xml:space="preserve"> </w:t>
       </w:r>
       <w:r>
         <w:rPr>
@@ -7255,7 +7301,39 @@
           <w:sz w:val="24"/>
           <w:szCs w:val="24"/>
         </w:rPr>
-        <w:t>, nor convert and use conservation credits to meet mandatory targets. The later withdraws and conversions increase releases and will speed Lake Mead’s draw down.</w:t>
+        <w:t xml:space="preserve">, nor convert </w:t>
+      </w:r>
+      <w:r>
+        <w:rPr>
+          <w:rFonts w:asciiTheme="majorBidi" w:hAnsiTheme="majorBidi" w:cstheme="majorBidi"/>
+          <w:sz w:val="24"/>
+          <w:szCs w:val="24"/>
+        </w:rPr>
+        <w:t>nor</w:t>
+      </w:r>
+      <w:r>
+        <w:rPr>
+          <w:rFonts w:asciiTheme="majorBidi" w:hAnsiTheme="majorBidi" w:cstheme="majorBidi"/>
+          <w:sz w:val="24"/>
+          <w:szCs w:val="24"/>
+        </w:rPr>
+        <w:t xml:space="preserve"> use conservation credits to meet mandatory targets. The later withdraws and conversions </w:t>
+      </w:r>
+      <w:r>
+        <w:rPr>
+          <w:rFonts w:asciiTheme="majorBidi" w:hAnsiTheme="majorBidi" w:cstheme="majorBidi"/>
+          <w:sz w:val="24"/>
+          <w:szCs w:val="24"/>
+        </w:rPr>
+        <w:t xml:space="preserve">will </w:t>
+      </w:r>
+      <w:r>
+        <w:rPr>
+          <w:rFonts w:asciiTheme="majorBidi" w:hAnsiTheme="majorBidi" w:cstheme="majorBidi"/>
+          <w:sz w:val="24"/>
+          <w:szCs w:val="24"/>
+        </w:rPr>
+        <w:t>increase releases and speed Lake Mead draw down.</w:t>
       </w:r>
       <w:r>
         <w:rPr>
@@ -8242,10 +8320,10 @@
         </w:rPr>
         <w:lastRenderedPageBreak/>
         <w:drawing>
-          <wp:inline distT="0" distB="0" distL="0" distR="0" wp14:anchorId="5A2ACEF9" wp14:editId="50538414">
-            <wp:extent cx="5967352" cy="3182587"/>
+          <wp:inline distT="0" distB="0" distL="0" distR="0" wp14:anchorId="5AFFAD13" wp14:editId="63902180">
+            <wp:extent cx="5943600" cy="4180205"/>
             <wp:effectExtent l="0" t="0" r="0" b="0"/>
-            <wp:docPr id="2" name="Picture 2"/>
+            <wp:docPr id="4" name="Picture 4"/>
             <wp:cNvGraphicFramePr>
               <a:graphicFrameLocks xmlns:a="http://schemas.openxmlformats.org/drawingml/2006/main" noChangeAspect="1"/>
             </wp:cNvGraphicFramePr>
@@ -8265,7 +8343,7 @@
                   <pic:spPr>
                     <a:xfrm>
                       <a:off x="0" y="0"/>
-                      <a:ext cx="6032659" cy="3217418"/>
+                      <a:ext cx="5943600" cy="4180205"/>
                     </a:xfrm>
                     <a:prstGeom prst="rect">
                       <a:avLst/>
@@ -8961,7 +9039,7 @@
           <w:sz w:val="24"/>
           <w:szCs w:val="24"/>
         </w:rPr>
-        <w:t>shortage</w:t>
+        <w:t>draw down</w:t>
       </w:r>
       <w:r>
         <w:rPr>
@@ -9083,7 +9161,7 @@
           <w:sz w:val="24"/>
           <w:szCs w:val="24"/>
         </w:rPr>
-        <w:t xml:space="preserve">Reservoir inflows affect the path of </w:t>
+        <w:t xml:space="preserve">Reservoir inflows affect </w:t>
       </w:r>
       <w:r>
         <w:rPr>
@@ -9850,7 +9928,23 @@
           <w:sz w:val="24"/>
           <w:szCs w:val="24"/>
         </w:rPr>
-        <w:t xml:space="preserve"> agree on how to divide each year’s reservoir inflow, the</w:t>
+        <w:t xml:space="preserve"> agree on how to </w:t>
+      </w:r>
+      <w:r>
+        <w:rPr>
+          <w:rFonts w:asciiTheme="majorBidi" w:hAnsiTheme="majorBidi" w:cstheme="majorBidi"/>
+          <w:sz w:val="24"/>
+          <w:szCs w:val="24"/>
+        </w:rPr>
+        <w:t xml:space="preserve">split </w:t>
+      </w:r>
+      <w:r>
+        <w:rPr>
+          <w:rFonts w:asciiTheme="majorBidi" w:hAnsiTheme="majorBidi" w:cstheme="majorBidi"/>
+          <w:sz w:val="24"/>
+          <w:szCs w:val="24"/>
+        </w:rPr>
+        <w:t>each year’s reservoir inflow, the</w:t>
       </w:r>
       <w:r>
         <w:rPr>
@@ -10075,87 +10169,15 @@
           <w:sz w:val="24"/>
           <w:szCs w:val="24"/>
         </w:rPr>
-        <w:t xml:space="preserve"> how to include reservoir inflow as a new operations criteria for a combined </w:t>
-      </w:r>
-      <w:r>
-        <w:rPr>
-          <w:rFonts w:asciiTheme="majorBidi" w:hAnsiTheme="majorBidi" w:cstheme="majorBidi"/>
-          <w:sz w:val="24"/>
-          <w:szCs w:val="24"/>
-        </w:rPr>
-        <w:t xml:space="preserve">Lake </w:t>
-      </w:r>
-      <w:r>
-        <w:rPr>
-          <w:rFonts w:asciiTheme="majorBidi" w:hAnsiTheme="majorBidi" w:cstheme="majorBidi"/>
-          <w:sz w:val="24"/>
-          <w:szCs w:val="24"/>
-        </w:rPr>
-        <w:t>Powell-</w:t>
-      </w:r>
-      <w:r>
-        <w:rPr>
-          <w:rFonts w:asciiTheme="majorBidi" w:hAnsiTheme="majorBidi" w:cstheme="majorBidi"/>
-          <w:sz w:val="24"/>
-          <w:szCs w:val="24"/>
-        </w:rPr>
-        <w:t xml:space="preserve">Lake </w:t>
-      </w:r>
-      <w:r>
-        <w:rPr>
-          <w:rFonts w:asciiTheme="majorBidi" w:hAnsiTheme="majorBidi" w:cstheme="majorBidi"/>
-          <w:sz w:val="24"/>
-          <w:szCs w:val="24"/>
-        </w:rPr>
-        <w:t>Mead system</w:t>
-      </w:r>
-      <w:r>
-        <w:rPr>
-          <w:rFonts w:asciiTheme="majorBidi" w:hAnsiTheme="majorBidi" w:cstheme="majorBidi"/>
-          <w:sz w:val="24"/>
-          <w:szCs w:val="24"/>
-        </w:rPr>
-        <w:t xml:space="preserve">. The post also proposes how to divide </w:t>
-      </w:r>
-      <w:r>
-        <w:rPr>
-          <w:rFonts w:asciiTheme="majorBidi" w:hAnsiTheme="majorBidi" w:cstheme="majorBidi"/>
-          <w:sz w:val="24"/>
-          <w:szCs w:val="24"/>
-        </w:rPr>
-        <w:t>each year’s</w:t>
-      </w:r>
-      <w:r>
-        <w:rPr>
-          <w:rFonts w:asciiTheme="majorBidi" w:hAnsiTheme="majorBidi" w:cstheme="majorBidi"/>
-          <w:sz w:val="24"/>
-          <w:szCs w:val="24"/>
-        </w:rPr>
-        <w:t xml:space="preserve"> inflow among the parties to protect the parties from individually and </w:t>
-      </w:r>
-      <w:r>
-        <w:rPr>
-          <w:rFonts w:asciiTheme="majorBidi" w:hAnsiTheme="majorBidi" w:cstheme="majorBidi"/>
-          <w:sz w:val="24"/>
-          <w:szCs w:val="24"/>
-        </w:rPr>
-        <w:t>collectively</w:t>
-      </w:r>
-      <w:r>
-        <w:rPr>
-          <w:rFonts w:asciiTheme="majorBidi" w:hAnsiTheme="majorBidi" w:cstheme="majorBidi"/>
-          <w:sz w:val="24"/>
-          <w:szCs w:val="24"/>
-        </w:rPr>
-        <w:t xml:space="preserve"> drawing down the combined storage to zero</w:t>
-      </w:r>
-      <w:r>
-        <w:rPr>
-          <w:rFonts w:asciiTheme="majorBidi" w:hAnsiTheme="majorBidi" w:cstheme="majorBidi"/>
-          <w:sz w:val="24"/>
-          <w:szCs w:val="24"/>
-        </w:rPr>
-        <w:t xml:space="preserve"> (dead pools)</w:t>
+        <w:t xml:space="preserve"> how to include reservoir inflow as a new operations criteria for </w:t>
+      </w:r>
+      <w:r>
+        <w:rPr>
+          <w:rFonts w:asciiTheme="majorBidi" w:hAnsiTheme="majorBidi" w:cstheme="majorBidi"/>
+          <w:sz w:val="24"/>
+          <w:szCs w:val="24"/>
+        </w:rPr>
+        <w:t>Lake Mead</w:t>
       </w:r>
       <w:r>
         <w:rPr>
@@ -10171,95 +10193,103 @@
           <w:sz w:val="24"/>
           <w:szCs w:val="24"/>
         </w:rPr>
-        <w:t>The post discusses numerous</w:t>
-      </w:r>
-      <w:r>
-        <w:rPr>
-          <w:rFonts w:asciiTheme="majorBidi" w:hAnsiTheme="majorBidi" w:cstheme="majorBidi"/>
-          <w:sz w:val="24"/>
-          <w:szCs w:val="24"/>
-        </w:rPr>
-        <w:t xml:space="preserve"> benefits to </w:t>
-      </w:r>
-      <w:r>
-        <w:rPr>
-          <w:rFonts w:asciiTheme="majorBidi" w:hAnsiTheme="majorBidi" w:cstheme="majorBidi"/>
-          <w:sz w:val="24"/>
-          <w:szCs w:val="24"/>
-        </w:rPr>
-        <w:t>allow</w:t>
-      </w:r>
-      <w:r>
-        <w:rPr>
-          <w:rFonts w:asciiTheme="majorBidi" w:hAnsiTheme="majorBidi" w:cstheme="majorBidi"/>
-          <w:sz w:val="24"/>
-          <w:szCs w:val="24"/>
-        </w:rPr>
-        <w:t xml:space="preserve"> each party </w:t>
-      </w:r>
-      <w:r>
-        <w:rPr>
-          <w:rFonts w:asciiTheme="majorBidi" w:hAnsiTheme="majorBidi" w:cstheme="majorBidi"/>
-          <w:sz w:val="24"/>
-          <w:szCs w:val="24"/>
-        </w:rPr>
-        <w:t>to make</w:t>
-      </w:r>
-      <w:r>
-        <w:rPr>
-          <w:rFonts w:asciiTheme="majorBidi" w:hAnsiTheme="majorBidi" w:cstheme="majorBidi"/>
-          <w:sz w:val="24"/>
-          <w:szCs w:val="24"/>
-        </w:rPr>
-        <w:t xml:space="preserve"> their storage, release, and conservation decisions</w:t>
-      </w:r>
-      <w:r>
-        <w:rPr>
-          <w:rFonts w:asciiTheme="majorBidi" w:hAnsiTheme="majorBidi" w:cstheme="majorBidi"/>
-          <w:sz w:val="24"/>
-          <w:szCs w:val="24"/>
-        </w:rPr>
-        <w:t xml:space="preserve"> independent of the other parties. The post also </w:t>
-      </w:r>
-      <w:r>
-        <w:rPr>
-          <w:rFonts w:asciiTheme="majorBidi" w:hAnsiTheme="majorBidi" w:cstheme="majorBidi"/>
-          <w:sz w:val="24"/>
-          <w:szCs w:val="24"/>
-        </w:rPr>
-        <w:t>shares</w:t>
-      </w:r>
-      <w:r>
-        <w:rPr>
-          <w:rFonts w:asciiTheme="majorBidi" w:hAnsiTheme="majorBidi" w:cstheme="majorBidi"/>
-          <w:sz w:val="24"/>
-          <w:szCs w:val="24"/>
-        </w:rPr>
-        <w:t xml:space="preserve"> a prototype tool to assist accounting and management based on inflows and available water rather than </w:t>
-      </w:r>
-      <w:r>
-        <w:rPr>
-          <w:rFonts w:asciiTheme="majorBidi" w:hAnsiTheme="majorBidi" w:cstheme="majorBidi"/>
-          <w:sz w:val="24"/>
-          <w:szCs w:val="24"/>
-        </w:rPr>
-        <w:t xml:space="preserve">mandatory conservation targets and </w:t>
-      </w:r>
-      <w:r>
-        <w:rPr>
-          <w:rFonts w:asciiTheme="majorBidi" w:hAnsiTheme="majorBidi" w:cstheme="majorBidi"/>
-          <w:sz w:val="24"/>
-          <w:szCs w:val="24"/>
-        </w:rPr>
-        <w:t>conservation accounts</w:t>
-      </w:r>
-      <w:r>
-        <w:rPr>
-          <w:rFonts w:asciiTheme="majorBidi" w:hAnsiTheme="majorBidi" w:cstheme="majorBidi"/>
-          <w:sz w:val="24"/>
-          <w:szCs w:val="24"/>
-        </w:rPr>
-        <w:t>.</w:t>
+        <w:t>The post suggests how to prevent the</w:t>
+      </w:r>
+      <w:r>
+        <w:rPr>
+          <w:rFonts w:asciiTheme="majorBidi" w:hAnsiTheme="majorBidi" w:cstheme="majorBidi"/>
+          <w:sz w:val="24"/>
+          <w:szCs w:val="24"/>
+        </w:rPr>
+        <w:t xml:space="preserve"> parties from drawing down </w:t>
+      </w:r>
+      <w:r>
+        <w:rPr>
+          <w:rFonts w:asciiTheme="majorBidi" w:hAnsiTheme="majorBidi" w:cstheme="majorBidi"/>
+          <w:sz w:val="24"/>
+          <w:szCs w:val="24"/>
+        </w:rPr>
+        <w:t>Lake Mead</w:t>
+      </w:r>
+      <w:r>
+        <w:rPr>
+          <w:rFonts w:asciiTheme="majorBidi" w:hAnsiTheme="majorBidi" w:cstheme="majorBidi"/>
+          <w:sz w:val="24"/>
+          <w:szCs w:val="24"/>
+        </w:rPr>
+        <w:t xml:space="preserve"> to zero</w:t>
+      </w:r>
+      <w:r>
+        <w:rPr>
+          <w:rFonts w:asciiTheme="majorBidi" w:hAnsiTheme="majorBidi" w:cstheme="majorBidi"/>
+          <w:sz w:val="24"/>
+          <w:szCs w:val="24"/>
+        </w:rPr>
+        <w:t xml:space="preserve"> storage</w:t>
+      </w:r>
+      <w:r>
+        <w:rPr>
+          <w:rFonts w:asciiTheme="majorBidi" w:hAnsiTheme="majorBidi" w:cstheme="majorBidi"/>
+          <w:sz w:val="24"/>
+          <w:szCs w:val="24"/>
+        </w:rPr>
+        <w:t xml:space="preserve"> (dead pool)</w:t>
+      </w:r>
+      <w:r>
+        <w:rPr>
+          <w:rFonts w:asciiTheme="majorBidi" w:hAnsiTheme="majorBidi" w:cstheme="majorBidi"/>
+          <w:sz w:val="24"/>
+          <w:szCs w:val="24"/>
+        </w:rPr>
+        <w:t xml:space="preserve"> </w:t>
+      </w:r>
+      <w:r>
+        <w:rPr>
+          <w:rFonts w:asciiTheme="majorBidi" w:hAnsiTheme="majorBidi" w:cstheme="majorBidi"/>
+          <w:sz w:val="24"/>
+          <w:szCs w:val="24"/>
+        </w:rPr>
+        <w:t>and still give</w:t>
+      </w:r>
+      <w:r>
+        <w:rPr>
+          <w:rFonts w:asciiTheme="majorBidi" w:hAnsiTheme="majorBidi" w:cstheme="majorBidi"/>
+          <w:sz w:val="24"/>
+          <w:szCs w:val="24"/>
+        </w:rPr>
+        <w:t xml:space="preserve"> the parties more flexibility to make their </w:t>
+      </w:r>
+      <w:r>
+        <w:rPr>
+          <w:rFonts w:asciiTheme="majorBidi" w:hAnsiTheme="majorBidi" w:cstheme="majorBidi"/>
+          <w:sz w:val="24"/>
+          <w:szCs w:val="24"/>
+        </w:rPr>
+        <w:t>release, conservation</w:t>
+      </w:r>
+      <w:r>
+        <w:rPr>
+          <w:rFonts w:asciiTheme="majorBidi" w:hAnsiTheme="majorBidi" w:cstheme="majorBidi"/>
+          <w:sz w:val="24"/>
+          <w:szCs w:val="24"/>
+        </w:rPr>
+        <w:t>, and storage</w:t>
+      </w:r>
+      <w:r>
+        <w:rPr>
+          <w:rFonts w:asciiTheme="majorBidi" w:hAnsiTheme="majorBidi" w:cstheme="majorBidi"/>
+          <w:sz w:val="24"/>
+          <w:szCs w:val="24"/>
+        </w:rPr>
+        <w:t xml:space="preserve"> decisions</w:t>
+      </w:r>
+      <w:r>
+        <w:rPr>
+          <w:rFonts w:asciiTheme="majorBidi" w:hAnsiTheme="majorBidi" w:cstheme="majorBidi"/>
+          <w:sz w:val="24"/>
+          <w:szCs w:val="24"/>
+        </w:rPr>
+        <w:t xml:space="preserve"> independent of other parties. </w:t>
       </w:r>
     </w:p>
     <w:p>
@@ -10427,14 +10457,6 @@
           <w:sz w:val="24"/>
           <w:szCs w:val="24"/>
         </w:rPr>
-        <w:t xml:space="preserve"> </w:t>
-      </w:r>
-      <w:r>
-        <w:rPr>
-          <w:rFonts w:asciiTheme="majorBidi" w:hAnsiTheme="majorBidi" w:cstheme="majorBidi"/>
-          <w:sz w:val="24"/>
-          <w:szCs w:val="24"/>
-        </w:rPr>
         <w:t xml:space="preserve">. </w:t>
       </w:r>
     </w:p>
@@ -10545,7 +10567,15 @@
           <w:sz w:val="24"/>
           <w:szCs w:val="24"/>
         </w:rPr>
-        <w:t>earlier versions</w:t>
+        <w:t xml:space="preserve">an </w:t>
+      </w:r>
+      <w:r>
+        <w:rPr>
+          <w:rFonts w:asciiTheme="majorBidi" w:hAnsiTheme="majorBidi" w:cstheme="majorBidi"/>
+          <w:sz w:val="24"/>
+          <w:szCs w:val="24"/>
+        </w:rPr>
+        <w:t>earlier version</w:t>
       </w:r>
       <w:r>
         <w:rPr>
@@ -10554,6 +10584,99 @@
           <w:szCs w:val="24"/>
         </w:rPr>
         <w:t>.</w:t>
+      </w:r>
+    </w:p>
+    <w:p>
+      <w:pPr>
+        <w:rPr>
+          <w:rFonts w:asciiTheme="majorBidi" w:hAnsiTheme="majorBidi" w:cstheme="majorBidi"/>
+          <w:b/>
+          <w:bCs/>
+          <w:sz w:val="24"/>
+          <w:szCs w:val="24"/>
+        </w:rPr>
+      </w:pPr>
+      <w:r>
+        <w:rPr>
+          <w:rFonts w:asciiTheme="majorBidi" w:hAnsiTheme="majorBidi" w:cstheme="majorBidi"/>
+          <w:b/>
+          <w:bCs/>
+          <w:sz w:val="24"/>
+          <w:szCs w:val="24"/>
+        </w:rPr>
+        <w:t>Requested Citation</w:t>
+      </w:r>
+    </w:p>
+    <w:p>
+      <w:pPr>
+        <w:rPr>
+          <w:rFonts w:asciiTheme="majorBidi" w:hAnsiTheme="majorBidi" w:cstheme="majorBidi"/>
+          <w:sz w:val="24"/>
+          <w:szCs w:val="24"/>
+        </w:rPr>
+      </w:pPr>
+      <w:r>
+        <w:rPr>
+          <w:rFonts w:asciiTheme="majorBidi" w:hAnsiTheme="majorBidi" w:cstheme="majorBidi"/>
+          <w:sz w:val="24"/>
+          <w:szCs w:val="24"/>
+        </w:rPr>
+        <w:t>David E. Rosenberg (20</w:t>
+      </w:r>
+      <w:r>
+        <w:rPr>
+          <w:rFonts w:asciiTheme="majorBidi" w:hAnsiTheme="majorBidi" w:cstheme="majorBidi"/>
+          <w:sz w:val="24"/>
+          <w:szCs w:val="24"/>
+        </w:rPr>
+        <w:t>21</w:t>
+      </w:r>
+      <w:r>
+        <w:rPr>
+          <w:rFonts w:asciiTheme="majorBidi" w:hAnsiTheme="majorBidi" w:cstheme="majorBidi"/>
+          <w:sz w:val="24"/>
+          <w:szCs w:val="24"/>
+        </w:rPr>
+        <w:t xml:space="preserve">). "Add reservoir inflow as new criteria to recover Lake Mead from shortage ". Utah State University. Logan, Utah. </w:t>
+      </w:r>
+      <w:hyperlink r:id="rId10" w:history="1">
+        <w:r>
+          <w:rPr>
+            <w:rStyle w:val="Hyperlink"/>
+            <w:rFonts w:asciiTheme="majorBidi" w:hAnsiTheme="majorBidi" w:cstheme="majorBidi"/>
+            <w:sz w:val="24"/>
+            <w:szCs w:val="24"/>
+          </w:rPr>
+          <w:t>https://github.com/dzeke/ColoradoRiver</w:t>
+        </w:r>
+        <w:r>
+          <w:rPr>
+            <w:rStyle w:val="Hyperlink"/>
+            <w:rFonts w:asciiTheme="majorBidi" w:hAnsiTheme="majorBidi" w:cstheme="majorBidi"/>
+            <w:sz w:val="24"/>
+            <w:szCs w:val="24"/>
+          </w:rPr>
+          <w:t>Coding</w:t>
+        </w:r>
+        <w:r>
+          <w:rPr>
+            <w:rStyle w:val="Hyperlink"/>
+            <w:rFonts w:asciiTheme="majorBidi" w:hAnsiTheme="majorBidi" w:cstheme="majorBidi"/>
+            <w:sz w:val="24"/>
+            <w:szCs w:val="24"/>
+          </w:rPr>
+          <w:t>/blob/master/BlogDrafts/2-AddReservoirInflowAsNewCriteriaToRecoverLakeMead.docx</w:t>
+        </w:r>
+      </w:hyperlink>
+      <w:bookmarkStart w:id="0" w:name="_GoBack"/>
+      <w:bookmarkEnd w:id="0"/>
+      <w:r>
+        <w:rPr>
+          <w:rFonts w:asciiTheme="majorBidi" w:hAnsiTheme="majorBidi" w:cstheme="majorBidi"/>
+          <w:sz w:val="24"/>
+          <w:szCs w:val="24"/>
+        </w:rPr>
+        <w:t xml:space="preserve"> </w:t>
       </w:r>
     </w:p>
     <w:p>
@@ -10610,7 +10733,7 @@
       <w:r>
         <w:t xml:space="preserve">Moreo, M. T. (2015). "Evaporation data from Lake Mead and Lake Mohave, Nevada and Arizona, March 2010 through April 2015." U.S. Geological Survey Data Release. </w:t>
       </w:r>
-      <w:hyperlink r:id="rId10" w:history="1">
+      <w:hyperlink r:id="rId11" w:history="1">
         <w:r>
           <w:rPr>
             <w:rStyle w:val="Hyperlink"/>
@@ -10631,7 +10754,7 @@
       <w:r>
         <w:t xml:space="preserve">Rosenberg, D. E. (2021a). "Grand Canyon Intervening Flow." </w:t>
       </w:r>
-      <w:hyperlink r:id="rId11" w:history="1">
+      <w:hyperlink r:id="rId12" w:history="1">
         <w:r>
           <w:rPr>
             <w:rStyle w:val="Hyperlink"/>
@@ -10652,7 +10775,7 @@
       <w:r>
         <w:t xml:space="preserve">Rosenberg, D. E. (2021b). "Time to Mead Dead Pool." </w:t>
       </w:r>
-      <w:hyperlink r:id="rId12" w:history="1">
+      <w:hyperlink r:id="rId13" w:history="1">
         <w:r>
           <w:rPr>
             <w:rStyle w:val="Hyperlink"/>
@@ -10673,7 +10796,7 @@
       <w:r>
         <w:t xml:space="preserve">Salehabadi, H., Tarboton, D., Kuhn, E., Udall, B., Wheeler, K., E.Rosenberg, D., Goeking, S., and Schmidt, J. C. (2020). "Stream flow and Losses of the Colorado River in the Southern Colorado Plateau." Center for Colorado River Studies, Utah State University, Logan, Utah. </w:t>
       </w:r>
-      <w:hyperlink r:id="rId13" w:history="1">
+      <w:hyperlink r:id="rId14" w:history="1">
         <w:r>
           <w:rPr>
             <w:rStyle w:val="Hyperlink"/>
@@ -10694,7 +10817,7 @@
       <w:r>
         <w:t xml:space="preserve">USBR. (2019). "Agreement Concerning Colorado River Drought Contingency Management and Operations." U.S. Bureau of Reclamation, Washington, DC. </w:t>
       </w:r>
-      <w:hyperlink r:id="rId14" w:history="1">
+      <w:hyperlink r:id="rId15" w:history="1">
         <w:r>
           <w:rPr>
             <w:rStyle w:val="Hyperlink"/>
@@ -10713,9 +10836,10 @@
         <w:ind w:left="720" w:hanging="720"/>
       </w:pPr>
       <w:r>
+        <w:lastRenderedPageBreak/>
         <w:t xml:space="preserve">Wang, J., Rosenberg, D. E., Schmidt, J. C., and Wheeler, K. G. (2020). "Managing the Colorado River for an Uncertain Future." Center for Colorado River Studies, Utah State University, Logan, Utah. </w:t>
       </w:r>
-      <w:hyperlink r:id="rId15" w:history="1">
+      <w:hyperlink r:id="rId16" w:history="1">
         <w:r>
           <w:rPr>
             <w:rStyle w:val="Hyperlink"/>
@@ -10734,10 +10858,9 @@
         <w:ind w:left="720" w:hanging="720"/>
       </w:pPr>
       <w:r>
-        <w:lastRenderedPageBreak/>
         <w:t xml:space="preserve">Wang, J., and Schmidt, J. C. (2020). "Stream flow and Losses of the Colorado River in the Southern Colorado Plateau." Center for Colorado River Studies, Utah State University, Logan, Utah. </w:t>
       </w:r>
-      <w:hyperlink r:id="rId16" w:history="1">
+      <w:hyperlink r:id="rId17" w:history="1">
         <w:r>
           <w:rPr>
             <w:rStyle w:val="Hyperlink"/>
@@ -10757,7 +10880,7 @@
       <w:r>
         <w:t xml:space="preserve">Wheeler, K. G., Schmidt, J. C., and Rosenberg, D. E. (2019). "Water Resource Modelling of the Colorado River – Present and Future Strategies." Center for Colorado River Studies, Utah State University, Logan, Utah. </w:t>
       </w:r>
-      <w:hyperlink r:id="rId17" w:history="1">
+      <w:hyperlink r:id="rId18" w:history="1">
         <w:r>
           <w:rPr>
             <w:rStyle w:val="Hyperlink"/>

</xml_diff>

<commit_message>
Update blogs with draft. Add 6th feature storage + inflow criteria
</commit_message>
<xml_diff>
--- a/BlogDrafts/2-AddReservoirInflowAsNewCriteriaToRecoverLakeMead.docx
+++ b/BlogDrafts/2-AddReservoirInflowAsNewCriteriaToRecoverLakeMead.docx
@@ -95,7 +95,7 @@
         </w:rPr>
         <w:t xml:space="preserve"> </w:t>
       </w:r>
-      <w:hyperlink r:id="rId5" w:history="1">
+      <w:hyperlink r:id="rId7" w:history="1">
         <w:r>
           <w:rPr>
             <w:rStyle w:val="Hyperlink"/>
@@ -260,7 +260,7 @@
         </w:rPr>
         <w:t>Part I is “</w:t>
       </w:r>
-      <w:hyperlink r:id="rId6" w:history="1">
+      <w:hyperlink r:id="rId8" w:history="1">
         <w:r>
           <w:rPr>
             <w:rStyle w:val="Hyperlink"/>
@@ -7827,7 +7827,7 @@
                     </pic:cNvPicPr>
                   </pic:nvPicPr>
                   <pic:blipFill>
-                    <a:blip r:embed="rId7" cstate="print">
+                    <a:blip r:embed="rId9" cstate="print">
                       <a:extLst>
                         <a:ext uri="{28A0092B-C50C-407E-A947-70E740481C1C}">
                           <a14:useLocalDpi xmlns:a14="http://schemas.microsoft.com/office/drawing/2010/main" val="0"/>
@@ -8335,7 +8335,7 @@
                     <pic:cNvPicPr/>
                   </pic:nvPicPr>
                   <pic:blipFill>
-                    <a:blip r:embed="rId8"/>
+                    <a:blip r:embed="rId10"/>
                     <a:stretch>
                       <a:fillRect/>
                     </a:stretch>
@@ -8952,7 +8952,7 @@
                     <pic:cNvPicPr/>
                   </pic:nvPicPr>
                   <pic:blipFill>
-                    <a:blip r:embed="rId9"/>
+                    <a:blip r:embed="rId11"/>
                     <a:stretch>
                       <a:fillRect/>
                     </a:stretch>
@@ -10639,7 +10639,7 @@
         </w:rPr>
         <w:t xml:space="preserve">). "Add reservoir inflow as new criteria to recover Lake Mead from shortage ". Utah State University. Logan, Utah. </w:t>
       </w:r>
-      <w:hyperlink r:id="rId10" w:history="1">
+      <w:hyperlink r:id="rId12" w:history="1">
         <w:r>
           <w:rPr>
             <w:rStyle w:val="Hyperlink"/>
@@ -10668,8 +10668,6 @@
           <w:t>/blob/master/BlogDrafts/2-AddReservoirInflowAsNewCriteriaToRecoverLakeMead.docx</w:t>
         </w:r>
       </w:hyperlink>
-      <w:bookmarkStart w:id="0" w:name="_GoBack"/>
-      <w:bookmarkEnd w:id="0"/>
       <w:r>
         <w:rPr>
           <w:rFonts w:asciiTheme="majorBidi" w:hAnsiTheme="majorBidi" w:cstheme="majorBidi"/>
@@ -10733,7 +10731,7 @@
       <w:r>
         <w:t xml:space="preserve">Moreo, M. T. (2015). "Evaporation data from Lake Mead and Lake Mohave, Nevada and Arizona, March 2010 through April 2015." U.S. Geological Survey Data Release. </w:t>
       </w:r>
-      <w:hyperlink r:id="rId11" w:history="1">
+      <w:hyperlink r:id="rId13" w:history="1">
         <w:r>
           <w:rPr>
             <w:rStyle w:val="Hyperlink"/>
@@ -10754,7 +10752,7 @@
       <w:r>
         <w:t xml:space="preserve">Rosenberg, D. E. (2021a). "Grand Canyon Intervening Flow." </w:t>
       </w:r>
-      <w:hyperlink r:id="rId12" w:history="1">
+      <w:hyperlink r:id="rId14" w:history="1">
         <w:r>
           <w:rPr>
             <w:rStyle w:val="Hyperlink"/>
@@ -10775,7 +10773,7 @@
       <w:r>
         <w:t xml:space="preserve">Rosenberg, D. E. (2021b). "Time to Mead Dead Pool." </w:t>
       </w:r>
-      <w:hyperlink r:id="rId13" w:history="1">
+      <w:hyperlink r:id="rId15" w:history="1">
         <w:r>
           <w:rPr>
             <w:rStyle w:val="Hyperlink"/>
@@ -10796,7 +10794,7 @@
       <w:r>
         <w:t xml:space="preserve">Salehabadi, H., Tarboton, D., Kuhn, E., Udall, B., Wheeler, K., E.Rosenberg, D., Goeking, S., and Schmidt, J. C. (2020). "Stream flow and Losses of the Colorado River in the Southern Colorado Plateau." Center for Colorado River Studies, Utah State University, Logan, Utah. </w:t>
       </w:r>
-      <w:hyperlink r:id="rId14" w:history="1">
+      <w:hyperlink r:id="rId16" w:history="1">
         <w:r>
           <w:rPr>
             <w:rStyle w:val="Hyperlink"/>
@@ -10817,7 +10815,7 @@
       <w:r>
         <w:t xml:space="preserve">USBR. (2019). "Agreement Concerning Colorado River Drought Contingency Management and Operations." U.S. Bureau of Reclamation, Washington, DC. </w:t>
       </w:r>
-      <w:hyperlink r:id="rId15" w:history="1">
+      <w:hyperlink r:id="rId17" w:history="1">
         <w:r>
           <w:rPr>
             <w:rStyle w:val="Hyperlink"/>
@@ -10839,7 +10837,7 @@
         <w:lastRenderedPageBreak/>
         <w:t xml:space="preserve">Wang, J., Rosenberg, D. E., Schmidt, J. C., and Wheeler, K. G. (2020). "Managing the Colorado River for an Uncertain Future." Center for Colorado River Studies, Utah State University, Logan, Utah. </w:t>
       </w:r>
-      <w:hyperlink r:id="rId16" w:history="1">
+      <w:hyperlink r:id="rId18" w:history="1">
         <w:r>
           <w:rPr>
             <w:rStyle w:val="Hyperlink"/>
@@ -10860,7 +10858,7 @@
       <w:r>
         <w:t xml:space="preserve">Wang, J., and Schmidt, J. C. (2020). "Stream flow and Losses of the Colorado River in the Southern Colorado Plateau." Center for Colorado River Studies, Utah State University, Logan, Utah. </w:t>
       </w:r>
-      <w:hyperlink r:id="rId17" w:history="1">
+      <w:hyperlink r:id="rId19" w:history="1">
         <w:r>
           <w:rPr>
             <w:rStyle w:val="Hyperlink"/>
@@ -10880,7 +10878,7 @@
       <w:r>
         <w:t xml:space="preserve">Wheeler, K. G., Schmidt, J. C., and Rosenberg, D. E. (2019). "Water Resource Modelling of the Colorado River – Present and Future Strategies." Center for Colorado River Studies, Utah State University, Logan, Utah. </w:t>
       </w:r>
-      <w:hyperlink r:id="rId18" w:history="1">
+      <w:hyperlink r:id="rId20" w:history="1">
         <w:r>
           <w:rPr>
             <w:rStyle w:val="Hyperlink"/>
@@ -10910,6 +10908,12 @@
       </w:r>
     </w:p>
     <w:sectPr>
+      <w:headerReference w:type="even" r:id="rId21"/>
+      <w:headerReference w:type="default" r:id="rId22"/>
+      <w:footerReference w:type="even" r:id="rId23"/>
+      <w:footerReference w:type="default" r:id="rId24"/>
+      <w:headerReference w:type="first" r:id="rId25"/>
+      <w:footerReference w:type="first" r:id="rId26"/>
       <w:pgSz w:w="12240" w:h="15840"/>
       <w:pgMar w:top="1440" w:right="1440" w:bottom="1440" w:left="1440" w:header="720" w:footer="720" w:gutter="0"/>
       <w:cols w:space="720"/>
@@ -10917,6 +10921,140 @@
     </w:sectPr>
   </w:body>
 </w:document>
+</file>
+
+<file path=word/endnotes.xml><?xml version="1.0" encoding="utf-8"?>
+<w:endnotes xmlns:wpc="http://schemas.microsoft.com/office/word/2010/wordprocessingCanvas" xmlns:cx="http://schemas.microsoft.com/office/drawing/2014/chartex" xmlns:cx1="http://schemas.microsoft.com/office/drawing/2015/9/8/chartex" xmlns:cx2="http://schemas.microsoft.com/office/drawing/2015/10/21/chartex" xmlns:cx3="http://schemas.microsoft.com/office/drawing/2016/5/9/chartex" xmlns:cx4="http://schemas.microsoft.com/office/drawing/2016/5/10/chartex" xmlns:cx5="http://schemas.microsoft.com/office/drawing/2016/5/11/chartex" xmlns:cx6="http://schemas.microsoft.com/office/drawing/2016/5/12/chartex" xmlns:cx7="http://schemas.microsoft.com/office/drawing/2016/5/13/chartex" xmlns:cx8="http://schemas.microsoft.com/office/drawing/2016/5/14/chartex" xmlns:mc="http://schemas.openxmlformats.org/markup-compatibility/2006" xmlns:aink="http://schemas.microsoft.com/office/drawing/2016/ink" xmlns:am3d="http://schemas.microsoft.com/office/drawing/2017/model3d" xmlns:o="urn:schemas-microsoft-com:office:office" xmlns:r="http://schemas.openxmlformats.org/officeDocument/2006/relationships" xmlns:m="http://schemas.openxmlformats.org/officeDocument/2006/math" xmlns:v="urn:schemas-microsoft-com:vml" xmlns:wp14="http://schemas.microsoft.com/office/word/2010/wordprocessingDrawing" xmlns:wp="http://schemas.openxmlformats.org/drawingml/2006/wordprocessingDrawing" xmlns:w10="urn:schemas-microsoft-com:office:word" xmlns:w="http://schemas.openxmlformats.org/wordprocessingml/2006/main" xmlns:w14="http://schemas.microsoft.com/office/word/2010/wordml" xmlns:w15="http://schemas.microsoft.com/office/word/2012/wordml" xmlns:w16cid="http://schemas.microsoft.com/office/word/2016/wordml/cid" xmlns:w16se="http://schemas.microsoft.com/office/word/2015/wordml/symex" xmlns:wpg="http://schemas.microsoft.com/office/word/2010/wordprocessingGroup" xmlns:wpi="http://schemas.microsoft.com/office/word/2010/wordprocessingInk" xmlns:wne="http://schemas.microsoft.com/office/word/2006/wordml" xmlns:wps="http://schemas.microsoft.com/office/word/2010/wordprocessingShape" mc:Ignorable="w14 w15 w16se w16cid wp14">
+  <w:endnote w:type="separator" w:id="-1">
+    <w:p>
+      <w:pPr>
+        <w:spacing w:after="0" w:line="240" w:lineRule="auto"/>
+      </w:pPr>
+      <w:r>
+        <w:separator/>
+      </w:r>
+    </w:p>
+  </w:endnote>
+  <w:endnote w:type="continuationSeparator" w:id="0">
+    <w:p>
+      <w:pPr>
+        <w:spacing w:after="0" w:line="240" w:lineRule="auto"/>
+      </w:pPr>
+      <w:r>
+        <w:continuationSeparator/>
+      </w:r>
+    </w:p>
+  </w:endnote>
+</w:endnotes>
+</file>
+
+<file path=word/footer1.xml><?xml version="1.0" encoding="utf-8"?>
+<w:ftr xmlns:wpc="http://schemas.microsoft.com/office/word/2010/wordprocessingCanvas" xmlns:cx="http://schemas.microsoft.com/office/drawing/2014/chartex" xmlns:cx1="http://schemas.microsoft.com/office/drawing/2015/9/8/chartex" xmlns:cx2="http://schemas.microsoft.com/office/drawing/2015/10/21/chartex" xmlns:cx3="http://schemas.microsoft.com/office/drawing/2016/5/9/chartex" xmlns:cx4="http://schemas.microsoft.com/office/drawing/2016/5/10/chartex" xmlns:cx5="http://schemas.microsoft.com/office/drawing/2016/5/11/chartex" xmlns:cx6="http://schemas.microsoft.com/office/drawing/2016/5/12/chartex" xmlns:cx7="http://schemas.microsoft.com/office/drawing/2016/5/13/chartex" xmlns:cx8="http://schemas.microsoft.com/office/drawing/2016/5/14/chartex" xmlns:mc="http://schemas.openxmlformats.org/markup-compatibility/2006" xmlns:aink="http://schemas.microsoft.com/office/drawing/2016/ink" xmlns:am3d="http://schemas.microsoft.com/office/drawing/2017/model3d" xmlns:o="urn:schemas-microsoft-com:office:office" xmlns:r="http://schemas.openxmlformats.org/officeDocument/2006/relationships" xmlns:m="http://schemas.openxmlformats.org/officeDocument/2006/math" xmlns:v="urn:schemas-microsoft-com:vml" xmlns:wp14="http://schemas.microsoft.com/office/word/2010/wordprocessingDrawing" xmlns:wp="http://schemas.openxmlformats.org/drawingml/2006/wordprocessingDrawing" xmlns:w10="urn:schemas-microsoft-com:office:word" xmlns:w="http://schemas.openxmlformats.org/wordprocessingml/2006/main" xmlns:w14="http://schemas.microsoft.com/office/word/2010/wordml" xmlns:w15="http://schemas.microsoft.com/office/word/2012/wordml" xmlns:w16cid="http://schemas.microsoft.com/office/word/2016/wordml/cid" xmlns:w16se="http://schemas.microsoft.com/office/word/2015/wordml/symex" xmlns:wpg="http://schemas.microsoft.com/office/word/2010/wordprocessingGroup" xmlns:wpi="http://schemas.microsoft.com/office/word/2010/wordprocessingInk" xmlns:wne="http://schemas.microsoft.com/office/word/2006/wordml" xmlns:wps="http://schemas.microsoft.com/office/word/2010/wordprocessingShape" mc:Ignorable="w14 w15 w16se w16cid wp14">
+  <w:p>
+    <w:pPr>
+      <w:pStyle w:val="Footer"/>
+    </w:pPr>
+  </w:p>
+</w:ftr>
+</file>
+
+<file path=word/footer2.xml><?xml version="1.0" encoding="utf-8"?>
+<w:ftr xmlns:wpc="http://schemas.microsoft.com/office/word/2010/wordprocessingCanvas" xmlns:cx="http://schemas.microsoft.com/office/drawing/2014/chartex" xmlns:cx1="http://schemas.microsoft.com/office/drawing/2015/9/8/chartex" xmlns:cx2="http://schemas.microsoft.com/office/drawing/2015/10/21/chartex" xmlns:cx3="http://schemas.microsoft.com/office/drawing/2016/5/9/chartex" xmlns:cx4="http://schemas.microsoft.com/office/drawing/2016/5/10/chartex" xmlns:cx5="http://schemas.microsoft.com/office/drawing/2016/5/11/chartex" xmlns:cx6="http://schemas.microsoft.com/office/drawing/2016/5/12/chartex" xmlns:cx7="http://schemas.microsoft.com/office/drawing/2016/5/13/chartex" xmlns:cx8="http://schemas.microsoft.com/office/drawing/2016/5/14/chartex" xmlns:mc="http://schemas.openxmlformats.org/markup-compatibility/2006" xmlns:aink="http://schemas.microsoft.com/office/drawing/2016/ink" xmlns:am3d="http://schemas.microsoft.com/office/drawing/2017/model3d" xmlns:o="urn:schemas-microsoft-com:office:office" xmlns:r="http://schemas.openxmlformats.org/officeDocument/2006/relationships" xmlns:m="http://schemas.openxmlformats.org/officeDocument/2006/math" xmlns:v="urn:schemas-microsoft-com:vml" xmlns:wp14="http://schemas.microsoft.com/office/word/2010/wordprocessingDrawing" xmlns:wp="http://schemas.openxmlformats.org/drawingml/2006/wordprocessingDrawing" xmlns:w10="urn:schemas-microsoft-com:office:word" xmlns:w="http://schemas.openxmlformats.org/wordprocessingml/2006/main" xmlns:w14="http://schemas.microsoft.com/office/word/2010/wordml" xmlns:w15="http://schemas.microsoft.com/office/word/2012/wordml" xmlns:w16cid="http://schemas.microsoft.com/office/word/2016/wordml/cid" xmlns:w16se="http://schemas.microsoft.com/office/word/2015/wordml/symex" xmlns:wpg="http://schemas.microsoft.com/office/word/2010/wordprocessingGroup" xmlns:wpi="http://schemas.microsoft.com/office/word/2010/wordprocessingInk" xmlns:wne="http://schemas.microsoft.com/office/word/2006/wordml" xmlns:wps="http://schemas.microsoft.com/office/word/2010/wordprocessingShape" mc:Ignorable="w14 w15 w16se w16cid wp14">
+  <w:p>
+    <w:pPr>
+      <w:pStyle w:val="Footer"/>
+    </w:pPr>
+  </w:p>
+</w:ftr>
+</file>
+
+<file path=word/footer3.xml><?xml version="1.0" encoding="utf-8"?>
+<w:ftr xmlns:wpc="http://schemas.microsoft.com/office/word/2010/wordprocessingCanvas" xmlns:cx="http://schemas.microsoft.com/office/drawing/2014/chartex" xmlns:cx1="http://schemas.microsoft.com/office/drawing/2015/9/8/chartex" xmlns:cx2="http://schemas.microsoft.com/office/drawing/2015/10/21/chartex" xmlns:cx3="http://schemas.microsoft.com/office/drawing/2016/5/9/chartex" xmlns:cx4="http://schemas.microsoft.com/office/drawing/2016/5/10/chartex" xmlns:cx5="http://schemas.microsoft.com/office/drawing/2016/5/11/chartex" xmlns:cx6="http://schemas.microsoft.com/office/drawing/2016/5/12/chartex" xmlns:cx7="http://schemas.microsoft.com/office/drawing/2016/5/13/chartex" xmlns:cx8="http://schemas.microsoft.com/office/drawing/2016/5/14/chartex" xmlns:mc="http://schemas.openxmlformats.org/markup-compatibility/2006" xmlns:aink="http://schemas.microsoft.com/office/drawing/2016/ink" xmlns:am3d="http://schemas.microsoft.com/office/drawing/2017/model3d" xmlns:o="urn:schemas-microsoft-com:office:office" xmlns:r="http://schemas.openxmlformats.org/officeDocument/2006/relationships" xmlns:m="http://schemas.openxmlformats.org/officeDocument/2006/math" xmlns:v="urn:schemas-microsoft-com:vml" xmlns:wp14="http://schemas.microsoft.com/office/word/2010/wordprocessingDrawing" xmlns:wp="http://schemas.openxmlformats.org/drawingml/2006/wordprocessingDrawing" xmlns:w10="urn:schemas-microsoft-com:office:word" xmlns:w="http://schemas.openxmlformats.org/wordprocessingml/2006/main" xmlns:w14="http://schemas.microsoft.com/office/word/2010/wordml" xmlns:w15="http://schemas.microsoft.com/office/word/2012/wordml" xmlns:w16cid="http://schemas.microsoft.com/office/word/2016/wordml/cid" xmlns:w16se="http://schemas.microsoft.com/office/word/2015/wordml/symex" xmlns:wpg="http://schemas.microsoft.com/office/word/2010/wordprocessingGroup" xmlns:wpi="http://schemas.microsoft.com/office/word/2010/wordprocessingInk" xmlns:wne="http://schemas.microsoft.com/office/word/2006/wordml" xmlns:wps="http://schemas.microsoft.com/office/word/2010/wordprocessingShape" mc:Ignorable="w14 w15 w16se w16cid wp14">
+  <w:p>
+    <w:pPr>
+      <w:pStyle w:val="Footer"/>
+    </w:pPr>
+  </w:p>
+</w:ftr>
+</file>
+
+<file path=word/footnotes.xml><?xml version="1.0" encoding="utf-8"?>
+<w:footnotes xmlns:wpc="http://schemas.microsoft.com/office/word/2010/wordprocessingCanvas" xmlns:cx="http://schemas.microsoft.com/office/drawing/2014/chartex" xmlns:cx1="http://schemas.microsoft.com/office/drawing/2015/9/8/chartex" xmlns:cx2="http://schemas.microsoft.com/office/drawing/2015/10/21/chartex" xmlns:cx3="http://schemas.microsoft.com/office/drawing/2016/5/9/chartex" xmlns:cx4="http://schemas.microsoft.com/office/drawing/2016/5/10/chartex" xmlns:cx5="http://schemas.microsoft.com/office/drawing/2016/5/11/chartex" xmlns:cx6="http://schemas.microsoft.com/office/drawing/2016/5/12/chartex" xmlns:cx7="http://schemas.microsoft.com/office/drawing/2016/5/13/chartex" xmlns:cx8="http://schemas.microsoft.com/office/drawing/2016/5/14/chartex" xmlns:mc="http://schemas.openxmlformats.org/markup-compatibility/2006" xmlns:aink="http://schemas.microsoft.com/office/drawing/2016/ink" xmlns:am3d="http://schemas.microsoft.com/office/drawing/2017/model3d" xmlns:o="urn:schemas-microsoft-com:office:office" xmlns:r="http://schemas.openxmlformats.org/officeDocument/2006/relationships" xmlns:m="http://schemas.openxmlformats.org/officeDocument/2006/math" xmlns:v="urn:schemas-microsoft-com:vml" xmlns:wp14="http://schemas.microsoft.com/office/word/2010/wordprocessingDrawing" xmlns:wp="http://schemas.openxmlformats.org/drawingml/2006/wordprocessingDrawing" xmlns:w10="urn:schemas-microsoft-com:office:word" xmlns:w="http://schemas.openxmlformats.org/wordprocessingml/2006/main" xmlns:w14="http://schemas.microsoft.com/office/word/2010/wordml" xmlns:w15="http://schemas.microsoft.com/office/word/2012/wordml" xmlns:w16cid="http://schemas.microsoft.com/office/word/2016/wordml/cid" xmlns:w16se="http://schemas.microsoft.com/office/word/2015/wordml/symex" xmlns:wpg="http://schemas.microsoft.com/office/word/2010/wordprocessingGroup" xmlns:wpi="http://schemas.microsoft.com/office/word/2010/wordprocessingInk" xmlns:wne="http://schemas.microsoft.com/office/word/2006/wordml" xmlns:wps="http://schemas.microsoft.com/office/word/2010/wordprocessingShape" mc:Ignorable="w14 w15 w16se w16cid wp14">
+  <w:footnote w:type="separator" w:id="-1">
+    <w:p>
+      <w:pPr>
+        <w:spacing w:after="0" w:line="240" w:lineRule="auto"/>
+      </w:pPr>
+      <w:r>
+        <w:separator/>
+      </w:r>
+    </w:p>
+  </w:footnote>
+  <w:footnote w:type="continuationSeparator" w:id="0">
+    <w:p>
+      <w:pPr>
+        <w:spacing w:after="0" w:line="240" w:lineRule="auto"/>
+      </w:pPr>
+      <w:r>
+        <w:continuationSeparator/>
+      </w:r>
+    </w:p>
+  </w:footnote>
+</w:footnotes>
+</file>
+
+<file path=word/header1.xml><?xml version="1.0" encoding="utf-8"?>
+<w:hdr xmlns:wpc="http://schemas.microsoft.com/office/word/2010/wordprocessingCanvas" xmlns:cx="http://schemas.microsoft.com/office/drawing/2014/chartex" xmlns:cx1="http://schemas.microsoft.com/office/drawing/2015/9/8/chartex" xmlns:cx2="http://schemas.microsoft.com/office/drawing/2015/10/21/chartex" xmlns:cx3="http://schemas.microsoft.com/office/drawing/2016/5/9/chartex" xmlns:cx4="http://schemas.microsoft.com/office/drawing/2016/5/10/chartex" xmlns:cx5="http://schemas.microsoft.com/office/drawing/2016/5/11/chartex" xmlns:cx6="http://schemas.microsoft.com/office/drawing/2016/5/12/chartex" xmlns:cx7="http://schemas.microsoft.com/office/drawing/2016/5/13/chartex" xmlns:cx8="http://schemas.microsoft.com/office/drawing/2016/5/14/chartex" xmlns:mc="http://schemas.openxmlformats.org/markup-compatibility/2006" xmlns:aink="http://schemas.microsoft.com/office/drawing/2016/ink" xmlns:am3d="http://schemas.microsoft.com/office/drawing/2017/model3d" xmlns:o="urn:schemas-microsoft-com:office:office" xmlns:r="http://schemas.openxmlformats.org/officeDocument/2006/relationships" xmlns:m="http://schemas.openxmlformats.org/officeDocument/2006/math" xmlns:v="urn:schemas-microsoft-com:vml" xmlns:wp14="http://schemas.microsoft.com/office/word/2010/wordprocessingDrawing" xmlns:wp="http://schemas.openxmlformats.org/drawingml/2006/wordprocessingDrawing" xmlns:w10="urn:schemas-microsoft-com:office:word" xmlns:w="http://schemas.openxmlformats.org/wordprocessingml/2006/main" xmlns:w14="http://schemas.microsoft.com/office/word/2010/wordml" xmlns:w15="http://schemas.microsoft.com/office/word/2012/wordml" xmlns:w16cid="http://schemas.microsoft.com/office/word/2016/wordml/cid" xmlns:w16se="http://schemas.microsoft.com/office/word/2015/wordml/symex" xmlns:wpg="http://schemas.microsoft.com/office/word/2010/wordprocessingGroup" xmlns:wpi="http://schemas.microsoft.com/office/word/2010/wordprocessingInk" xmlns:wne="http://schemas.microsoft.com/office/word/2006/wordml" xmlns:wps="http://schemas.microsoft.com/office/word/2010/wordprocessingShape" mc:Ignorable="w14 w15 w16se w16cid wp14">
+  <w:p>
+    <w:pPr>
+      <w:pStyle w:val="Header"/>
+    </w:pPr>
+  </w:p>
+</w:hdr>
+</file>
+
+<file path=word/header2.xml><?xml version="1.0" encoding="utf-8"?>
+<w:hdr xmlns:wpc="http://schemas.microsoft.com/office/word/2010/wordprocessingCanvas" xmlns:cx="http://schemas.microsoft.com/office/drawing/2014/chartex" xmlns:cx1="http://schemas.microsoft.com/office/drawing/2015/9/8/chartex" xmlns:cx2="http://schemas.microsoft.com/office/drawing/2015/10/21/chartex" xmlns:cx3="http://schemas.microsoft.com/office/drawing/2016/5/9/chartex" xmlns:cx4="http://schemas.microsoft.com/office/drawing/2016/5/10/chartex" xmlns:cx5="http://schemas.microsoft.com/office/drawing/2016/5/11/chartex" xmlns:cx6="http://schemas.microsoft.com/office/drawing/2016/5/12/chartex" xmlns:cx7="http://schemas.microsoft.com/office/drawing/2016/5/13/chartex" xmlns:cx8="http://schemas.microsoft.com/office/drawing/2016/5/14/chartex" xmlns:mc="http://schemas.openxmlformats.org/markup-compatibility/2006" xmlns:aink="http://schemas.microsoft.com/office/drawing/2016/ink" xmlns:am3d="http://schemas.microsoft.com/office/drawing/2017/model3d" xmlns:o="urn:schemas-microsoft-com:office:office" xmlns:r="http://schemas.openxmlformats.org/officeDocument/2006/relationships" xmlns:m="http://schemas.openxmlformats.org/officeDocument/2006/math" xmlns:v="urn:schemas-microsoft-com:vml" xmlns:wp14="http://schemas.microsoft.com/office/word/2010/wordprocessingDrawing" xmlns:wp="http://schemas.openxmlformats.org/drawingml/2006/wordprocessingDrawing" xmlns:w10="urn:schemas-microsoft-com:office:word" xmlns:w="http://schemas.openxmlformats.org/wordprocessingml/2006/main" xmlns:w14="http://schemas.microsoft.com/office/word/2010/wordml" xmlns:w15="http://schemas.microsoft.com/office/word/2012/wordml" xmlns:w16cid="http://schemas.microsoft.com/office/word/2016/wordml/cid" xmlns:w16se="http://schemas.microsoft.com/office/word/2015/wordml/symex" xmlns:wpg="http://schemas.microsoft.com/office/word/2010/wordprocessingGroup" xmlns:wpi="http://schemas.microsoft.com/office/word/2010/wordprocessingInk" xmlns:wne="http://schemas.microsoft.com/office/word/2006/wordml" xmlns:wps="http://schemas.microsoft.com/office/word/2010/wordprocessingShape" mc:Ignorable="w14 w15 w16se w16cid wp14">
+  <w:p>
+    <w:pPr>
+      <w:pStyle w:val="Header"/>
+    </w:pPr>
+    <w:r>
+      <w:tab/>
+    </w:r>
+    <w:r>
+      <w:tab/>
+    </w:r>
+    <w:bookmarkStart w:id="0" w:name="_GoBack"/>
+    <w:bookmarkEnd w:id="0"/>
+    <w:r>
+      <w:t>DRAFT--</w:t>
+    </w:r>
+    <w:proofErr w:type="spellStart"/>
+    <w:r>
+      <w:t>DRAFT</w:t>
+    </w:r>
+    <w:proofErr w:type="spellEnd"/>
+    <w:r>
+      <w:t>--</w:t>
+    </w:r>
+    <w:proofErr w:type="spellStart"/>
+    <w:r>
+      <w:t>DRAFT</w:t>
+    </w:r>
+    <w:proofErr w:type="spellEnd"/>
+  </w:p>
+</w:hdr>
+</file>
+
+<file path=word/header3.xml><?xml version="1.0" encoding="utf-8"?>
+<w:hdr xmlns:wpc="http://schemas.microsoft.com/office/word/2010/wordprocessingCanvas" xmlns:cx="http://schemas.microsoft.com/office/drawing/2014/chartex" xmlns:cx1="http://schemas.microsoft.com/office/drawing/2015/9/8/chartex" xmlns:cx2="http://schemas.microsoft.com/office/drawing/2015/10/21/chartex" xmlns:cx3="http://schemas.microsoft.com/office/drawing/2016/5/9/chartex" xmlns:cx4="http://schemas.microsoft.com/office/drawing/2016/5/10/chartex" xmlns:cx5="http://schemas.microsoft.com/office/drawing/2016/5/11/chartex" xmlns:cx6="http://schemas.microsoft.com/office/drawing/2016/5/12/chartex" xmlns:cx7="http://schemas.microsoft.com/office/drawing/2016/5/13/chartex" xmlns:cx8="http://schemas.microsoft.com/office/drawing/2016/5/14/chartex" xmlns:mc="http://schemas.openxmlformats.org/markup-compatibility/2006" xmlns:aink="http://schemas.microsoft.com/office/drawing/2016/ink" xmlns:am3d="http://schemas.microsoft.com/office/drawing/2017/model3d" xmlns:o="urn:schemas-microsoft-com:office:office" xmlns:r="http://schemas.openxmlformats.org/officeDocument/2006/relationships" xmlns:m="http://schemas.openxmlformats.org/officeDocument/2006/math" xmlns:v="urn:schemas-microsoft-com:vml" xmlns:wp14="http://schemas.microsoft.com/office/word/2010/wordprocessingDrawing" xmlns:wp="http://schemas.openxmlformats.org/drawingml/2006/wordprocessingDrawing" xmlns:w10="urn:schemas-microsoft-com:office:word" xmlns:w="http://schemas.openxmlformats.org/wordprocessingml/2006/main" xmlns:w14="http://schemas.microsoft.com/office/word/2010/wordml" xmlns:w15="http://schemas.microsoft.com/office/word/2012/wordml" xmlns:w16cid="http://schemas.microsoft.com/office/word/2016/wordml/cid" xmlns:w16se="http://schemas.microsoft.com/office/word/2015/wordml/symex" xmlns:wpg="http://schemas.microsoft.com/office/word/2010/wordprocessingGroup" xmlns:wpi="http://schemas.microsoft.com/office/word/2010/wordprocessingInk" xmlns:wne="http://schemas.microsoft.com/office/word/2006/wordml" xmlns:wps="http://schemas.microsoft.com/office/word/2010/wordprocessingShape" mc:Ignorable="w14 w15 w16se w16cid wp14">
+  <w:p>
+    <w:pPr>
+      <w:pStyle w:val="Header"/>
+    </w:pPr>
+  </w:p>
+</w:hdr>
 </file>
 
 <file path=word/numbering.xml><?xml version="1.0" encoding="utf-8"?>
@@ -12773,6 +12911,50 @@
       <w:u w:val="single"/>
     </w:rPr>
   </w:style>
+  <w:style w:type="paragraph" w:styleId="Header">
+    <w:name w:val="header"/>
+    <w:basedOn w:val="Normal"/>
+    <w:link w:val="HeaderChar"/>
+    <w:uiPriority w:val="99"/>
+    <w:unhideWhenUsed/>
+    <w:rsid w:val="00DA318A"/>
+    <w:pPr>
+      <w:tabs>
+        <w:tab w:val="center" w:pos="4680"/>
+        <w:tab w:val="right" w:pos="9360"/>
+      </w:tabs>
+      <w:spacing w:after="0" w:line="240" w:lineRule="auto"/>
+    </w:pPr>
+  </w:style>
+  <w:style w:type="character" w:customStyle="1" w:styleId="HeaderChar">
+    <w:name w:val="Header Char"/>
+    <w:basedOn w:val="DefaultParagraphFont"/>
+    <w:link w:val="Header"/>
+    <w:uiPriority w:val="99"/>
+    <w:rsid w:val="00DA318A"/>
+  </w:style>
+  <w:style w:type="paragraph" w:styleId="Footer">
+    <w:name w:val="footer"/>
+    <w:basedOn w:val="Normal"/>
+    <w:link w:val="FooterChar"/>
+    <w:uiPriority w:val="99"/>
+    <w:unhideWhenUsed/>
+    <w:rsid w:val="00DA318A"/>
+    <w:pPr>
+      <w:tabs>
+        <w:tab w:val="center" w:pos="4680"/>
+        <w:tab w:val="right" w:pos="9360"/>
+      </w:tabs>
+      <w:spacing w:after="0" w:line="240" w:lineRule="auto"/>
+    </w:pPr>
+  </w:style>
+  <w:style w:type="character" w:customStyle="1" w:styleId="FooterChar">
+    <w:name w:val="Footer Char"/>
+    <w:basedOn w:val="DefaultParagraphFont"/>
+    <w:link w:val="Footer"/>
+    <w:uiPriority w:val="99"/>
+    <w:rsid w:val="00DA318A"/>
+  </w:style>
 </w:styles>
 </file>
 

</xml_diff>

<commit_message>
Update Blogs 2 and 3. Add Jian's paper
</commit_message>
<xml_diff>
--- a/BlogDrafts/2-AddReservoirInflowAsNewCriteriaToRecoverLakeMead.docx
+++ b/BlogDrafts/2-AddReservoirInflowAsNewCriteriaToRecoverLakeMead.docx
@@ -21,7 +21,7 @@
           <w:sz w:val="28"/>
           <w:szCs w:val="28"/>
         </w:rPr>
-        <w:t xml:space="preserve">Add reservoir inflow as new criteria to recover Lake Mead from </w:t>
+        <w:t xml:space="preserve">Add reservoir inflow as new criteria to </w:t>
       </w:r>
       <w:r>
         <w:rPr>
@@ -31,7 +31,7 @@
           <w:sz w:val="28"/>
           <w:szCs w:val="28"/>
         </w:rPr>
-        <w:t>shortage</w:t>
+        <w:t>give Lake Mead managers more independence and flexibility to conserve water</w:t>
       </w:r>
     </w:p>
     <w:p>
@@ -176,169 +176,337 @@
           <w:szCs w:val="24"/>
         </w:rPr>
       </w:pPr>
-      <w:r>
-        <w:rPr>
-          <w:rFonts w:asciiTheme="majorBidi" w:hAnsiTheme="majorBidi" w:cstheme="majorBidi"/>
-          <w:sz w:val="24"/>
-          <w:szCs w:val="24"/>
-        </w:rPr>
-        <w:t xml:space="preserve">This post is the </w:t>
-      </w:r>
-      <w:r>
-        <w:rPr>
-          <w:rFonts w:asciiTheme="majorBidi" w:hAnsiTheme="majorBidi" w:cstheme="majorBidi"/>
-          <w:sz w:val="24"/>
-          <w:szCs w:val="24"/>
-        </w:rPr>
-        <w:t>second</w:t>
-      </w:r>
-      <w:r>
-        <w:rPr>
-          <w:rFonts w:asciiTheme="majorBidi" w:hAnsiTheme="majorBidi" w:cstheme="majorBidi"/>
-          <w:sz w:val="24"/>
-          <w:szCs w:val="24"/>
-        </w:rPr>
-        <w:t xml:space="preserve"> in a series titled </w:t>
-      </w:r>
-      <w:r>
-        <w:rPr>
-          <w:rFonts w:asciiTheme="majorBidi" w:hAnsiTheme="majorBidi" w:cstheme="majorBidi"/>
-          <w:b/>
-          <w:bCs/>
-          <w:sz w:val="24"/>
-          <w:szCs w:val="24"/>
-        </w:rPr>
-        <w:t xml:space="preserve">Encouraging </w:t>
-      </w:r>
-      <w:r>
-        <w:rPr>
-          <w:rFonts w:asciiTheme="majorBidi" w:hAnsiTheme="majorBidi" w:cstheme="majorBidi"/>
-          <w:b/>
-          <w:bCs/>
-          <w:sz w:val="24"/>
-          <w:szCs w:val="24"/>
-        </w:rPr>
-        <w:t xml:space="preserve">more </w:t>
-      </w:r>
-      <w:r>
-        <w:rPr>
-          <w:rFonts w:asciiTheme="majorBidi" w:hAnsiTheme="majorBidi" w:cstheme="majorBidi"/>
-          <w:b/>
-          <w:bCs/>
-          <w:sz w:val="24"/>
-          <w:szCs w:val="24"/>
-        </w:rPr>
-        <w:t>Water Conservation in the Colorado River Basin</w:t>
-      </w:r>
-      <w:r>
-        <w:rPr>
-          <w:rFonts w:asciiTheme="majorBidi" w:hAnsiTheme="majorBidi" w:cstheme="majorBidi"/>
-          <w:sz w:val="24"/>
-          <w:szCs w:val="24"/>
-        </w:rPr>
-        <w:t>.</w:t>
-      </w:r>
     </w:p>
     <w:p>
       <w:pPr>
-        <w:pStyle w:val="ListParagraph"/>
-        <w:numPr>
-          <w:ilvl w:val="0"/>
-          <w:numId w:val="9"/>
-        </w:numPr>
-        <w:rPr>
-          <w:rFonts w:asciiTheme="majorBidi" w:hAnsiTheme="majorBidi" w:cstheme="majorBidi"/>
-          <w:sz w:val="24"/>
-          <w:szCs w:val="24"/>
-        </w:rPr>
-      </w:pPr>
-      <w:r>
-        <w:rPr>
-          <w:rFonts w:asciiTheme="majorBidi" w:hAnsiTheme="majorBidi" w:cstheme="majorBidi"/>
-          <w:sz w:val="24"/>
-          <w:szCs w:val="24"/>
-        </w:rPr>
-        <w:t>Part I is “</w:t>
-      </w:r>
-      <w:hyperlink r:id="rId8" w:history="1">
-        <w:r>
-          <w:rPr>
-            <w:rStyle w:val="Hyperlink"/>
-            <w:rFonts w:asciiTheme="majorBidi" w:hAnsiTheme="majorBidi" w:cstheme="majorBidi"/>
-            <w:b/>
-            <w:bCs/>
-            <w:sz w:val="24"/>
-            <w:szCs w:val="24"/>
-          </w:rPr>
-          <w:t xml:space="preserve">Invest in Farm Water Conservation to Curtail </w:t>
-        </w:r>
-        <w:r>
-          <w:rPr>
-            <w:rStyle w:val="Hyperlink"/>
-            <w:rFonts w:asciiTheme="majorBidi" w:hAnsiTheme="majorBidi" w:cstheme="majorBidi"/>
-            <w:b/>
-            <w:bCs/>
-            <w:i/>
-            <w:iCs/>
-            <w:sz w:val="24"/>
-            <w:szCs w:val="24"/>
-          </w:rPr>
-          <w:t>Buy and Dry</w:t>
-        </w:r>
-      </w:hyperlink>
-      <w:r>
-        <w:rPr>
-          <w:rFonts w:asciiTheme="majorBidi" w:hAnsiTheme="majorBidi" w:cstheme="majorBidi"/>
-          <w:i/>
-          <w:iCs/>
-          <w:sz w:val="24"/>
-          <w:szCs w:val="24"/>
-        </w:rPr>
-        <w:t>”</w:t>
-      </w:r>
-      <w:r>
-        <w:rPr>
-          <w:rFonts w:asciiTheme="majorBidi" w:hAnsiTheme="majorBidi" w:cstheme="majorBidi"/>
-          <w:i/>
-          <w:iCs/>
-          <w:sz w:val="24"/>
-          <w:szCs w:val="24"/>
-        </w:rPr>
-        <w:t xml:space="preserve"> </w:t>
-      </w:r>
-      <w:r>
-        <w:rPr>
-          <w:rFonts w:asciiTheme="majorBidi" w:hAnsiTheme="majorBidi" w:cstheme="majorBidi"/>
-          <w:sz w:val="24"/>
-          <w:szCs w:val="24"/>
-        </w:rPr>
-        <w:t xml:space="preserve">(on </w:t>
-      </w:r>
-      <w:proofErr w:type="spellStart"/>
-      <w:r>
-        <w:rPr>
-          <w:rFonts w:asciiTheme="majorBidi" w:hAnsiTheme="majorBidi" w:cstheme="majorBidi"/>
-          <w:sz w:val="24"/>
-          <w:szCs w:val="24"/>
-        </w:rPr>
-        <w:t>Inkstain</w:t>
-      </w:r>
-      <w:proofErr w:type="spellEnd"/>
-      <w:r>
-        <w:rPr>
-          <w:rFonts w:asciiTheme="majorBidi" w:hAnsiTheme="majorBidi" w:cstheme="majorBidi"/>
-          <w:sz w:val="24"/>
-          <w:szCs w:val="24"/>
-        </w:rPr>
-        <w:t>).</w:t>
+        <w:pStyle w:val="Heading1"/>
+      </w:pPr>
+      <w:r>
+        <w:t>Introduction</w:t>
       </w:r>
     </w:p>
     <w:p>
       <w:pPr>
-        <w:pStyle w:val="Heading1"/>
-      </w:pPr>
-      <w:r>
-        <w:t>Introduction</w:t>
+        <w:rPr>
+          <w:rFonts w:asciiTheme="majorBidi" w:hAnsiTheme="majorBidi" w:cstheme="majorBidi"/>
+          <w:sz w:val="24"/>
+          <w:szCs w:val="24"/>
+        </w:rPr>
+      </w:pPr>
+      <w:r>
+        <w:rPr>
+          <w:rFonts w:asciiTheme="majorBidi" w:hAnsiTheme="majorBidi" w:cstheme="majorBidi"/>
+          <w:sz w:val="24"/>
+          <w:szCs w:val="24"/>
+        </w:rPr>
+        <w:t xml:space="preserve">As </w:t>
+      </w:r>
+      <w:r>
+        <w:rPr>
+          <w:rFonts w:asciiTheme="majorBidi" w:hAnsiTheme="majorBidi" w:cstheme="majorBidi"/>
+          <w:sz w:val="24"/>
+          <w:szCs w:val="24"/>
+        </w:rPr>
+        <w:t>a 20-year drought continues</w:t>
+      </w:r>
+      <w:r>
+        <w:rPr>
+          <w:rFonts w:asciiTheme="majorBidi" w:hAnsiTheme="majorBidi" w:cstheme="majorBidi"/>
+          <w:sz w:val="24"/>
+          <w:szCs w:val="24"/>
+        </w:rPr>
+        <w:t xml:space="preserve"> and Lake Mead draws down</w:t>
+      </w:r>
+      <w:r>
+        <w:rPr>
+          <w:rFonts w:asciiTheme="majorBidi" w:hAnsiTheme="majorBidi" w:cstheme="majorBidi"/>
+          <w:sz w:val="24"/>
+          <w:szCs w:val="24"/>
+        </w:rPr>
+        <w:t xml:space="preserve">, </w:t>
+      </w:r>
+      <w:r>
+        <w:rPr>
+          <w:rFonts w:asciiTheme="majorBidi" w:hAnsiTheme="majorBidi" w:cstheme="majorBidi"/>
+          <w:sz w:val="24"/>
+          <w:szCs w:val="24"/>
+        </w:rPr>
+        <w:t>the Lower Colorado River Basin states of Arizona, Nevada, and California</w:t>
+      </w:r>
+      <w:r>
+        <w:rPr>
+          <w:rFonts w:asciiTheme="majorBidi" w:hAnsiTheme="majorBidi" w:cstheme="majorBidi"/>
+          <w:sz w:val="24"/>
+          <w:szCs w:val="24"/>
+        </w:rPr>
+        <w:t xml:space="preserve"> plus Mexico</w:t>
+      </w:r>
+      <w:r>
+        <w:rPr>
+          <w:rFonts w:asciiTheme="majorBidi" w:hAnsiTheme="majorBidi" w:cstheme="majorBidi"/>
+          <w:sz w:val="24"/>
+          <w:szCs w:val="24"/>
+        </w:rPr>
+        <w:t xml:space="preserve"> must meet mandatory water conservation targets</w:t>
+      </w:r>
+      <w:r>
+        <w:rPr>
+          <w:rFonts w:asciiTheme="majorBidi" w:hAnsiTheme="majorBidi" w:cstheme="majorBidi"/>
+          <w:sz w:val="24"/>
+          <w:szCs w:val="24"/>
+        </w:rPr>
+        <w:t xml:space="preserve"> that grow to 1.</w:t>
+      </w:r>
+      <w:r>
+        <w:rPr>
+          <w:rFonts w:asciiTheme="majorBidi" w:hAnsiTheme="majorBidi" w:cstheme="majorBidi"/>
+          <w:sz w:val="24"/>
+          <w:szCs w:val="24"/>
+        </w:rPr>
+        <w:t>375</w:t>
+      </w:r>
+      <w:r>
+        <w:rPr>
+          <w:rFonts w:asciiTheme="majorBidi" w:hAnsiTheme="majorBidi" w:cstheme="majorBidi"/>
+          <w:sz w:val="24"/>
+          <w:szCs w:val="24"/>
+        </w:rPr>
+        <w:t xml:space="preserve"> million acre-feet (</w:t>
+      </w:r>
+      <w:proofErr w:type="spellStart"/>
+      <w:r>
+        <w:rPr>
+          <w:rFonts w:asciiTheme="majorBidi" w:hAnsiTheme="majorBidi" w:cstheme="majorBidi"/>
+          <w:sz w:val="24"/>
+          <w:szCs w:val="24"/>
+        </w:rPr>
+        <w:t>maf</w:t>
+      </w:r>
+      <w:proofErr w:type="spellEnd"/>
+      <w:r>
+        <w:rPr>
+          <w:rFonts w:asciiTheme="majorBidi" w:hAnsiTheme="majorBidi" w:cstheme="majorBidi"/>
+          <w:sz w:val="24"/>
+          <w:szCs w:val="24"/>
+        </w:rPr>
+        <w:t xml:space="preserve">) per year </w:t>
+      </w:r>
+      <w:r>
+        <w:rPr>
+          <w:rFonts w:asciiTheme="majorBidi" w:hAnsiTheme="majorBidi" w:cstheme="majorBidi"/>
+          <w:sz w:val="24"/>
+          <w:szCs w:val="24"/>
+        </w:rPr>
+        <w:fldChar w:fldCharType="begin"/>
+      </w:r>
+      <w:r>
+        <w:rPr>
+          <w:rFonts w:asciiTheme="majorBidi" w:hAnsiTheme="majorBidi" w:cstheme="majorBidi"/>
+          <w:sz w:val="24"/>
+          <w:szCs w:val="24"/>
+        </w:rPr>
+        <w:instrText xml:space="preserve"> ADDIN EN.CITE &lt;EndNote&gt;&lt;Cite&gt;&lt;Author&gt;USBR&lt;/Author&gt;&lt;Year&gt;2019&lt;/Year&gt;&lt;RecNum&gt;2578&lt;/RecNum&gt;&lt;DisplayText&gt;(USBR, 2019)&lt;/DisplayText&gt;&lt;record&gt;&lt;rec-number&gt;2578&lt;/rec-number&gt;&lt;foreign-keys&gt;&lt;key app="EN" db-id="xxt5ta9pd995dwesap0pdzzp2weaz0w9werf" timestamp="1554700022"&gt;2578&lt;/key&gt;&lt;/foreign-keys&gt;&lt;ref-type name="Report"&gt;27&lt;/ref-type&gt;&lt;contributors&gt;&lt;authors&gt;&lt;author&gt;USBR&lt;/author&gt;&lt;/authors&gt;&lt;/contributors&gt;&lt;titles&gt;&lt;title&gt;Agreement Concerning Colorado River Drought Contingency Management and Operations&lt;/title&gt;&lt;/titles&gt;&lt;pages&gt;56&lt;/pages&gt;&lt;dates&gt;&lt;year&gt;2019&lt;/year&gt;&lt;pub-dates&gt;&lt;date&gt;May 20&lt;/date&gt;&lt;/pub-dates&gt;&lt;/dates&gt;&lt;pub-location&gt;Washington, DC&lt;/pub-location&gt;&lt;publisher&gt;U.S. Bureau of Reclamation&lt;/publisher&gt;&lt;urls&gt;&lt;related-urls&gt;&lt;url&gt;https://www.usbr.gov/dcp/finaldocs.html&lt;/url&gt;&lt;/related-urls&gt;&lt;/urls&gt;&lt;/record&gt;&lt;/Cite&gt;&lt;/EndNote&gt;</w:instrText>
+      </w:r>
+      <w:r>
+        <w:rPr>
+          <w:rFonts w:asciiTheme="majorBidi" w:hAnsiTheme="majorBidi" w:cstheme="majorBidi"/>
+          <w:sz w:val="24"/>
+          <w:szCs w:val="24"/>
+        </w:rPr>
+        <w:fldChar w:fldCharType="separate"/>
+      </w:r>
+      <w:r>
+        <w:rPr>
+          <w:rFonts w:asciiTheme="majorBidi" w:hAnsiTheme="majorBidi" w:cstheme="majorBidi"/>
+          <w:noProof/>
+          <w:sz w:val="24"/>
+          <w:szCs w:val="24"/>
+        </w:rPr>
+        <w:t>(USBR, 2019)</w:t>
+      </w:r>
+      <w:r>
+        <w:rPr>
+          <w:rFonts w:asciiTheme="majorBidi" w:hAnsiTheme="majorBidi" w:cstheme="majorBidi"/>
+          <w:sz w:val="24"/>
+          <w:szCs w:val="24"/>
+        </w:rPr>
+        <w:fldChar w:fldCharType="end"/>
+      </w:r>
+      <w:r>
+        <w:rPr>
+          <w:rFonts w:asciiTheme="majorBidi" w:hAnsiTheme="majorBidi" w:cstheme="majorBidi"/>
+          <w:sz w:val="24"/>
+          <w:szCs w:val="24"/>
+        </w:rPr>
+        <w:t>.</w:t>
+      </w:r>
+      <w:r>
+        <w:rPr>
+          <w:rFonts w:asciiTheme="majorBidi" w:hAnsiTheme="majorBidi" w:cstheme="majorBidi"/>
+          <w:sz w:val="24"/>
+          <w:szCs w:val="24"/>
+        </w:rPr>
+        <w:t xml:space="preserve"> </w:t>
+      </w:r>
+      <w:r>
+        <w:rPr>
+          <w:rFonts w:asciiTheme="majorBidi" w:hAnsiTheme="majorBidi" w:cstheme="majorBidi"/>
+          <w:sz w:val="24"/>
+          <w:szCs w:val="24"/>
+        </w:rPr>
+        <w:t>How</w:t>
+      </w:r>
+      <w:r>
+        <w:rPr>
+          <w:rFonts w:asciiTheme="majorBidi" w:hAnsiTheme="majorBidi" w:cstheme="majorBidi"/>
+          <w:sz w:val="24"/>
+          <w:szCs w:val="24"/>
+        </w:rPr>
+        <w:t xml:space="preserve"> </w:t>
+      </w:r>
+      <w:r>
+        <w:rPr>
+          <w:rFonts w:asciiTheme="majorBidi" w:hAnsiTheme="majorBidi" w:cstheme="majorBidi"/>
+          <w:sz w:val="24"/>
+          <w:szCs w:val="24"/>
+        </w:rPr>
+        <w:t>will</w:t>
+      </w:r>
+      <w:r>
+        <w:rPr>
+          <w:rFonts w:asciiTheme="majorBidi" w:hAnsiTheme="majorBidi" w:cstheme="majorBidi"/>
+          <w:sz w:val="24"/>
+          <w:szCs w:val="24"/>
+        </w:rPr>
+        <w:t xml:space="preserve"> different reservoir inflows</w:t>
+      </w:r>
+      <w:r>
+        <w:rPr>
+          <w:rFonts w:asciiTheme="majorBidi" w:hAnsiTheme="majorBidi" w:cstheme="majorBidi"/>
+          <w:sz w:val="24"/>
+          <w:szCs w:val="24"/>
+        </w:rPr>
+        <w:t>, releases,</w:t>
+      </w:r>
+      <w:r>
+        <w:rPr>
+          <w:rFonts w:asciiTheme="majorBidi" w:hAnsiTheme="majorBidi" w:cstheme="majorBidi"/>
+          <w:sz w:val="24"/>
+          <w:szCs w:val="24"/>
+        </w:rPr>
+        <w:t xml:space="preserve"> </w:t>
+      </w:r>
+      <w:r>
+        <w:rPr>
+          <w:rFonts w:asciiTheme="majorBidi" w:hAnsiTheme="majorBidi" w:cstheme="majorBidi"/>
+          <w:sz w:val="24"/>
+          <w:szCs w:val="24"/>
+        </w:rPr>
+        <w:t xml:space="preserve">and </w:t>
+      </w:r>
+      <w:r>
+        <w:rPr>
+          <w:rFonts w:asciiTheme="majorBidi" w:hAnsiTheme="majorBidi" w:cstheme="majorBidi"/>
+          <w:sz w:val="24"/>
+          <w:szCs w:val="24"/>
+        </w:rPr>
+        <w:t xml:space="preserve">additional </w:t>
+      </w:r>
+      <w:r>
+        <w:rPr>
+          <w:rFonts w:asciiTheme="majorBidi" w:hAnsiTheme="majorBidi" w:cstheme="majorBidi"/>
+          <w:sz w:val="24"/>
+          <w:szCs w:val="24"/>
+        </w:rPr>
+        <w:t xml:space="preserve">water conservation efforts </w:t>
+      </w:r>
+      <w:r>
+        <w:rPr>
+          <w:rFonts w:asciiTheme="majorBidi" w:hAnsiTheme="majorBidi" w:cstheme="majorBidi"/>
+          <w:sz w:val="24"/>
+          <w:szCs w:val="24"/>
+        </w:rPr>
+        <w:t>affect L</w:t>
+      </w:r>
+      <w:r>
+        <w:rPr>
+          <w:rFonts w:asciiTheme="majorBidi" w:hAnsiTheme="majorBidi" w:cstheme="majorBidi"/>
+          <w:sz w:val="24"/>
+          <w:szCs w:val="24"/>
+        </w:rPr>
+        <w:t>ake</w:t>
+      </w:r>
+      <w:r>
+        <w:rPr>
+          <w:rFonts w:asciiTheme="majorBidi" w:hAnsiTheme="majorBidi" w:cstheme="majorBidi"/>
+          <w:sz w:val="24"/>
+          <w:szCs w:val="24"/>
+        </w:rPr>
+        <w:t xml:space="preserve"> Mead’s</w:t>
+      </w:r>
+      <w:r>
+        <w:rPr>
+          <w:rFonts w:asciiTheme="majorBidi" w:hAnsiTheme="majorBidi" w:cstheme="majorBidi"/>
+          <w:sz w:val="24"/>
+          <w:szCs w:val="24"/>
+        </w:rPr>
+        <w:t xml:space="preserve"> </w:t>
+      </w:r>
+      <w:r>
+        <w:rPr>
+          <w:rFonts w:asciiTheme="majorBidi" w:hAnsiTheme="majorBidi" w:cstheme="majorBidi"/>
+          <w:sz w:val="24"/>
+          <w:szCs w:val="24"/>
+        </w:rPr>
+        <w:t>draw</w:t>
+      </w:r>
+      <w:r>
+        <w:rPr>
+          <w:rFonts w:asciiTheme="majorBidi" w:hAnsiTheme="majorBidi" w:cstheme="majorBidi"/>
+          <w:sz w:val="24"/>
+          <w:szCs w:val="24"/>
+        </w:rPr>
+        <w:t xml:space="preserve"> </w:t>
+      </w:r>
+      <w:r>
+        <w:rPr>
+          <w:rFonts w:asciiTheme="majorBidi" w:hAnsiTheme="majorBidi" w:cstheme="majorBidi"/>
+          <w:sz w:val="24"/>
+          <w:szCs w:val="24"/>
+        </w:rPr>
+        <w:t>down, stabiliz</w:t>
+      </w:r>
+      <w:r>
+        <w:rPr>
+          <w:rFonts w:asciiTheme="majorBidi" w:hAnsiTheme="majorBidi" w:cstheme="majorBidi"/>
+          <w:sz w:val="24"/>
+          <w:szCs w:val="24"/>
+        </w:rPr>
+        <w:t>ation</w:t>
+      </w:r>
+      <w:r>
+        <w:rPr>
+          <w:rFonts w:asciiTheme="majorBidi" w:hAnsiTheme="majorBidi" w:cstheme="majorBidi"/>
+          <w:sz w:val="24"/>
+          <w:szCs w:val="24"/>
+        </w:rPr>
+        <w:t>, and recover</w:t>
+      </w:r>
+      <w:r>
+        <w:rPr>
+          <w:rFonts w:asciiTheme="majorBidi" w:hAnsiTheme="majorBidi" w:cstheme="majorBidi"/>
+          <w:sz w:val="24"/>
+          <w:szCs w:val="24"/>
+        </w:rPr>
+        <w:t>y?</w:t>
+      </w:r>
+      <w:r>
+        <w:rPr>
+          <w:rFonts w:asciiTheme="majorBidi" w:hAnsiTheme="majorBidi" w:cstheme="majorBidi"/>
+          <w:sz w:val="24"/>
+          <w:szCs w:val="24"/>
+        </w:rPr>
+        <w:t xml:space="preserve"> </w:t>
       </w:r>
     </w:p>
     <w:p>
@@ -355,138 +523,247 @@
           <w:sz w:val="24"/>
           <w:szCs w:val="24"/>
         </w:rPr>
-        <w:t xml:space="preserve">As </w:t>
-      </w:r>
-      <w:r>
-        <w:rPr>
-          <w:rFonts w:asciiTheme="majorBidi" w:hAnsiTheme="majorBidi" w:cstheme="majorBidi"/>
-          <w:sz w:val="24"/>
-          <w:szCs w:val="24"/>
-        </w:rPr>
-        <w:t>a 20-year drought continues</w:t>
-      </w:r>
-      <w:r>
-        <w:rPr>
-          <w:rFonts w:asciiTheme="majorBidi" w:hAnsiTheme="majorBidi" w:cstheme="majorBidi"/>
-          <w:sz w:val="24"/>
-          <w:szCs w:val="24"/>
-        </w:rPr>
-        <w:t xml:space="preserve"> and Lake Mead draws down</w:t>
-      </w:r>
-      <w:r>
-        <w:rPr>
-          <w:rFonts w:asciiTheme="majorBidi" w:hAnsiTheme="majorBidi" w:cstheme="majorBidi"/>
-          <w:sz w:val="24"/>
-          <w:szCs w:val="24"/>
-        </w:rPr>
-        <w:t xml:space="preserve">, </w:t>
-      </w:r>
-      <w:r>
-        <w:rPr>
-          <w:rFonts w:asciiTheme="majorBidi" w:hAnsiTheme="majorBidi" w:cstheme="majorBidi"/>
-          <w:sz w:val="24"/>
-          <w:szCs w:val="24"/>
-        </w:rPr>
-        <w:t>the Lower Colorado River Basin states of Arizona, Nevada, and California</w:t>
-      </w:r>
-      <w:r>
-        <w:rPr>
-          <w:rFonts w:asciiTheme="majorBidi" w:hAnsiTheme="majorBidi" w:cstheme="majorBidi"/>
-          <w:sz w:val="24"/>
-          <w:szCs w:val="24"/>
-        </w:rPr>
-        <w:t xml:space="preserve"> plus Mexico</w:t>
-      </w:r>
-      <w:r>
-        <w:rPr>
-          <w:rFonts w:asciiTheme="majorBidi" w:hAnsiTheme="majorBidi" w:cstheme="majorBidi"/>
-          <w:sz w:val="24"/>
-          <w:szCs w:val="24"/>
-        </w:rPr>
-        <w:t xml:space="preserve"> must meet mandatory water conservation targets</w:t>
-      </w:r>
-      <w:r>
-        <w:rPr>
-          <w:rFonts w:asciiTheme="majorBidi" w:hAnsiTheme="majorBidi" w:cstheme="majorBidi"/>
-          <w:sz w:val="24"/>
-          <w:szCs w:val="24"/>
-        </w:rPr>
-        <w:t xml:space="preserve"> that grow to 1.</w:t>
-      </w:r>
-      <w:r>
-        <w:rPr>
-          <w:rFonts w:asciiTheme="majorBidi" w:hAnsiTheme="majorBidi" w:cstheme="majorBidi"/>
-          <w:sz w:val="24"/>
-          <w:szCs w:val="24"/>
-        </w:rPr>
-        <w:t>38</w:t>
-      </w:r>
-      <w:r>
-        <w:rPr>
-          <w:rFonts w:asciiTheme="majorBidi" w:hAnsiTheme="majorBidi" w:cstheme="majorBidi"/>
-          <w:sz w:val="24"/>
-          <w:szCs w:val="24"/>
-        </w:rPr>
-        <w:t xml:space="preserve"> million acre-feet (</w:t>
-      </w:r>
-      <w:proofErr w:type="spellStart"/>
-      <w:r>
-        <w:rPr>
-          <w:rFonts w:asciiTheme="majorBidi" w:hAnsiTheme="majorBidi" w:cstheme="majorBidi"/>
-          <w:sz w:val="24"/>
-          <w:szCs w:val="24"/>
-        </w:rPr>
-        <w:t>maf</w:t>
-      </w:r>
-      <w:proofErr w:type="spellEnd"/>
-      <w:r>
-        <w:rPr>
-          <w:rFonts w:asciiTheme="majorBidi" w:hAnsiTheme="majorBidi" w:cstheme="majorBidi"/>
-          <w:sz w:val="24"/>
-          <w:szCs w:val="24"/>
-        </w:rPr>
-        <w:t xml:space="preserve">) per year </w:t>
-      </w:r>
-      <w:r>
-        <w:rPr>
-          <w:rFonts w:asciiTheme="majorBidi" w:hAnsiTheme="majorBidi" w:cstheme="majorBidi"/>
-          <w:sz w:val="24"/>
-          <w:szCs w:val="24"/>
-        </w:rPr>
-        <w:fldChar w:fldCharType="begin"/>
-      </w:r>
-      <w:r>
-        <w:rPr>
-          <w:rFonts w:asciiTheme="majorBidi" w:hAnsiTheme="majorBidi" w:cstheme="majorBidi"/>
-          <w:sz w:val="24"/>
-          <w:szCs w:val="24"/>
-        </w:rPr>
-        <w:instrText xml:space="preserve"> ADDIN EN.CITE &lt;EndNote&gt;&lt;Cite AuthorYear="1"&gt;&lt;Author&gt;USBR&lt;/Author&gt;&lt;Year&gt;2019&lt;/Year&gt;&lt;RecNum&gt;2578&lt;/RecNum&gt;&lt;DisplayText&gt;USBR (2019)&lt;/DisplayText&gt;&lt;record&gt;&lt;rec-number&gt;2578&lt;/rec-number&gt;&lt;foreign-keys&gt;&lt;key app="EN" db-id="xxt5ta9pd995dwesap0pdzzp2weaz0w9werf" timestamp="1554700022"&gt;2578&lt;/key&gt;&lt;/foreign-keys&gt;&lt;ref-type name="Report"&gt;27&lt;/ref-type&gt;&lt;contributors&gt;&lt;authors&gt;&lt;author&gt;USBR&lt;/author&gt;&lt;/authors&gt;&lt;/contributors&gt;&lt;titles&gt;&lt;title&gt;Agreement Concerning Colorado River Drought Contingency Management and Operations&lt;/title&gt;&lt;/titles&gt;&lt;pages&gt;56&lt;/pages&gt;&lt;dates&gt;&lt;year&gt;2019&lt;/year&gt;&lt;pub-dates&gt;&lt;date&gt;May 20&lt;/date&gt;&lt;/pub-dates&gt;&lt;/dates&gt;&lt;pub-location&gt;Washington, DC&lt;/pub-location&gt;&lt;publisher&gt;U.S. Bureau of Reclamation&lt;/publisher&gt;&lt;urls&gt;&lt;related-urls&gt;&lt;url&gt;https://www.usbr.gov/dcp/finaldocs.html&lt;/url&gt;&lt;/related-urls&gt;&lt;/urls&gt;&lt;/record&gt;&lt;/Cite&gt;&lt;/EndNote&gt;</w:instrText>
-      </w:r>
-      <w:r>
-        <w:rPr>
-          <w:rFonts w:asciiTheme="majorBidi" w:hAnsiTheme="majorBidi" w:cstheme="majorBidi"/>
-          <w:sz w:val="24"/>
-          <w:szCs w:val="24"/>
-        </w:rPr>
-        <w:fldChar w:fldCharType="separate"/>
-      </w:r>
-      <w:r>
-        <w:rPr>
-          <w:rFonts w:asciiTheme="majorBidi" w:hAnsiTheme="majorBidi" w:cstheme="majorBidi"/>
-          <w:noProof/>
-          <w:sz w:val="24"/>
-          <w:szCs w:val="24"/>
-        </w:rPr>
-        <w:t>USBR (2019)</w:t>
-      </w:r>
-      <w:r>
-        <w:rPr>
-          <w:rFonts w:asciiTheme="majorBidi" w:hAnsiTheme="majorBidi" w:cstheme="majorBidi"/>
-          <w:sz w:val="24"/>
-          <w:szCs w:val="24"/>
-        </w:rPr>
-        <w:fldChar w:fldCharType="end"/>
+        <w:t xml:space="preserve">This post </w:t>
+      </w:r>
+      <w:r>
+        <w:rPr>
+          <w:rFonts w:asciiTheme="majorBidi" w:hAnsiTheme="majorBidi" w:cstheme="majorBidi"/>
+          <w:sz w:val="24"/>
+          <w:szCs w:val="24"/>
+        </w:rPr>
+        <w:t>describes</w:t>
+      </w:r>
+      <w:r>
+        <w:rPr>
+          <w:rFonts w:asciiTheme="majorBidi" w:hAnsiTheme="majorBidi" w:cstheme="majorBidi"/>
+          <w:sz w:val="24"/>
+          <w:szCs w:val="24"/>
+        </w:rPr>
+        <w:t xml:space="preserve"> scenarios of</w:t>
+      </w:r>
+      <w:r>
+        <w:rPr>
+          <w:rFonts w:asciiTheme="majorBidi" w:hAnsiTheme="majorBidi" w:cstheme="majorBidi"/>
+          <w:sz w:val="24"/>
+          <w:szCs w:val="24"/>
+        </w:rPr>
+        <w:t xml:space="preserve"> possible</w:t>
+      </w:r>
+      <w:r>
+        <w:rPr>
+          <w:rFonts w:asciiTheme="majorBidi" w:hAnsiTheme="majorBidi" w:cstheme="majorBidi"/>
+          <w:sz w:val="24"/>
+          <w:szCs w:val="24"/>
+        </w:rPr>
+        <w:t xml:space="preserve"> Lake Mead inflow</w:t>
+      </w:r>
+      <w:r>
+        <w:rPr>
+          <w:rFonts w:asciiTheme="majorBidi" w:hAnsiTheme="majorBidi" w:cstheme="majorBidi"/>
+          <w:sz w:val="24"/>
+          <w:szCs w:val="24"/>
+        </w:rPr>
+        <w:t xml:space="preserve"> and scenarios of additional water conservation beyond the current mandatory targets. </w:t>
+      </w:r>
+      <w:r>
+        <w:rPr>
+          <w:rFonts w:asciiTheme="majorBidi" w:hAnsiTheme="majorBidi" w:cstheme="majorBidi"/>
+          <w:sz w:val="24"/>
+          <w:szCs w:val="24"/>
+        </w:rPr>
+        <w:t>N</w:t>
+      </w:r>
+      <w:r>
+        <w:rPr>
+          <w:rFonts w:asciiTheme="majorBidi" w:hAnsiTheme="majorBidi" w:cstheme="majorBidi"/>
+          <w:sz w:val="24"/>
+          <w:szCs w:val="24"/>
+        </w:rPr>
+        <w:t xml:space="preserve">umerical simulations </w:t>
+      </w:r>
+      <w:r>
+        <w:rPr>
+          <w:rFonts w:asciiTheme="majorBidi" w:hAnsiTheme="majorBidi" w:cstheme="majorBidi"/>
+          <w:sz w:val="24"/>
+          <w:szCs w:val="24"/>
+        </w:rPr>
+        <w:t xml:space="preserve">of </w:t>
+      </w:r>
+      <w:r>
+        <w:rPr>
+          <w:rFonts w:asciiTheme="majorBidi" w:hAnsiTheme="majorBidi" w:cstheme="majorBidi"/>
+          <w:sz w:val="24"/>
+          <w:szCs w:val="24"/>
+        </w:rPr>
+        <w:t xml:space="preserve">reservoir storage, </w:t>
+      </w:r>
+      <w:r>
+        <w:rPr>
+          <w:rFonts w:asciiTheme="majorBidi" w:hAnsiTheme="majorBidi" w:cstheme="majorBidi"/>
+          <w:sz w:val="24"/>
+          <w:szCs w:val="24"/>
+        </w:rPr>
+        <w:t>inflows, releases,</w:t>
+      </w:r>
+      <w:r>
+        <w:rPr>
+          <w:rFonts w:asciiTheme="majorBidi" w:hAnsiTheme="majorBidi" w:cstheme="majorBidi"/>
+          <w:sz w:val="24"/>
+          <w:szCs w:val="24"/>
+        </w:rPr>
+        <w:t xml:space="preserve"> and</w:t>
+      </w:r>
+      <w:r>
+        <w:rPr>
+          <w:rFonts w:asciiTheme="majorBidi" w:hAnsiTheme="majorBidi" w:cstheme="majorBidi"/>
+          <w:sz w:val="24"/>
+          <w:szCs w:val="24"/>
+        </w:rPr>
+        <w:t xml:space="preserve"> additional conservation efforts</w:t>
+      </w:r>
+      <w:r>
+        <w:rPr>
+          <w:rFonts w:asciiTheme="majorBidi" w:hAnsiTheme="majorBidi" w:cstheme="majorBidi"/>
+          <w:sz w:val="24"/>
+          <w:szCs w:val="24"/>
+        </w:rPr>
+        <w:t xml:space="preserve"> show the need to adapt releases and conservation efforts to inflow </w:t>
+      </w:r>
+      <w:r>
+        <w:rPr>
+          <w:rFonts w:asciiTheme="majorBidi" w:hAnsiTheme="majorBidi" w:cstheme="majorBidi"/>
+          <w:sz w:val="24"/>
+          <w:szCs w:val="24"/>
+        </w:rPr>
+        <w:t>to stabiliz</w:t>
+      </w:r>
+      <w:r>
+        <w:rPr>
+          <w:rFonts w:asciiTheme="majorBidi" w:hAnsiTheme="majorBidi" w:cstheme="majorBidi"/>
+          <w:sz w:val="24"/>
+          <w:szCs w:val="24"/>
+        </w:rPr>
+        <w:t>e</w:t>
+      </w:r>
+      <w:r>
+        <w:rPr>
+          <w:rFonts w:asciiTheme="majorBidi" w:hAnsiTheme="majorBidi" w:cstheme="majorBidi"/>
+          <w:sz w:val="24"/>
+          <w:szCs w:val="24"/>
+        </w:rPr>
+        <w:t xml:space="preserve"> and recover</w:t>
+      </w:r>
+      <w:r>
+        <w:rPr>
+          <w:rFonts w:asciiTheme="majorBidi" w:hAnsiTheme="majorBidi" w:cstheme="majorBidi"/>
+          <w:sz w:val="24"/>
+          <w:szCs w:val="24"/>
+        </w:rPr>
+        <w:t xml:space="preserve"> Lake Mead </w:t>
+      </w:r>
+      <w:r>
+        <w:rPr>
+          <w:rFonts w:asciiTheme="majorBidi" w:hAnsiTheme="majorBidi" w:cstheme="majorBidi"/>
+          <w:sz w:val="24"/>
+          <w:szCs w:val="24"/>
+        </w:rPr>
+        <w:t xml:space="preserve">to 1,090 feet. </w:t>
+      </w:r>
+      <w:r>
+        <w:rPr>
+          <w:rFonts w:asciiTheme="majorBidi" w:hAnsiTheme="majorBidi" w:cstheme="majorBidi"/>
+          <w:sz w:val="24"/>
+          <w:szCs w:val="24"/>
+        </w:rPr>
+        <w:t>T</w:t>
+      </w:r>
+      <w:r>
+        <w:rPr>
+          <w:rFonts w:asciiTheme="majorBidi" w:hAnsiTheme="majorBidi" w:cstheme="majorBidi"/>
+          <w:sz w:val="24"/>
+          <w:szCs w:val="24"/>
+        </w:rPr>
+        <w:t xml:space="preserve">he post recommends </w:t>
+      </w:r>
+      <w:r>
+        <w:rPr>
+          <w:rFonts w:asciiTheme="majorBidi" w:hAnsiTheme="majorBidi" w:cstheme="majorBidi"/>
+          <w:sz w:val="24"/>
+          <w:szCs w:val="24"/>
+        </w:rPr>
+        <w:t xml:space="preserve">to </w:t>
+      </w:r>
+      <w:r>
+        <w:rPr>
+          <w:rFonts w:asciiTheme="majorBidi" w:hAnsiTheme="majorBidi" w:cstheme="majorBidi"/>
+          <w:sz w:val="24"/>
+          <w:szCs w:val="24"/>
+        </w:rPr>
+        <w:t xml:space="preserve">include </w:t>
+      </w:r>
+      <w:r>
+        <w:rPr>
+          <w:rFonts w:asciiTheme="majorBidi" w:hAnsiTheme="majorBidi" w:cstheme="majorBidi"/>
+          <w:sz w:val="24"/>
+          <w:szCs w:val="24"/>
+        </w:rPr>
+        <w:t>reservoir</w:t>
+      </w:r>
+      <w:r>
+        <w:rPr>
+          <w:rFonts w:asciiTheme="majorBidi" w:hAnsiTheme="majorBidi" w:cstheme="majorBidi"/>
+          <w:sz w:val="24"/>
+          <w:szCs w:val="24"/>
+        </w:rPr>
+        <w:t xml:space="preserve"> </w:t>
+      </w:r>
+      <w:r>
+        <w:rPr>
+          <w:rFonts w:asciiTheme="majorBidi" w:hAnsiTheme="majorBidi" w:cstheme="majorBidi"/>
+          <w:sz w:val="24"/>
+          <w:szCs w:val="24"/>
+        </w:rPr>
+        <w:t xml:space="preserve">inflow as a </w:t>
+      </w:r>
+      <w:r>
+        <w:rPr>
+          <w:rFonts w:asciiTheme="majorBidi" w:hAnsiTheme="majorBidi" w:cstheme="majorBidi"/>
+          <w:sz w:val="24"/>
+          <w:szCs w:val="24"/>
+        </w:rPr>
+        <w:t xml:space="preserve">new </w:t>
+      </w:r>
+      <w:r>
+        <w:rPr>
+          <w:rFonts w:asciiTheme="majorBidi" w:hAnsiTheme="majorBidi" w:cstheme="majorBidi"/>
+          <w:sz w:val="24"/>
+          <w:szCs w:val="24"/>
+        </w:rPr>
+        <w:t>operations criteria</w:t>
+      </w:r>
+      <w:r>
+        <w:rPr>
+          <w:rFonts w:asciiTheme="majorBidi" w:hAnsiTheme="majorBidi" w:cstheme="majorBidi"/>
+          <w:sz w:val="24"/>
+          <w:szCs w:val="24"/>
+        </w:rPr>
+        <w:t xml:space="preserve"> to </w:t>
+      </w:r>
+      <w:r>
+        <w:rPr>
+          <w:rFonts w:asciiTheme="majorBidi" w:hAnsiTheme="majorBidi" w:cstheme="majorBidi"/>
+          <w:sz w:val="24"/>
+          <w:szCs w:val="24"/>
+        </w:rPr>
+        <w:t>give managers more flexibility and independence to conserve</w:t>
+      </w:r>
+      <w:r>
+        <w:rPr>
+          <w:rFonts w:asciiTheme="majorBidi" w:hAnsiTheme="majorBidi" w:cstheme="majorBidi"/>
+          <w:sz w:val="24"/>
+          <w:szCs w:val="24"/>
+        </w:rPr>
+        <w:t xml:space="preserve"> water</w:t>
       </w:r>
       <w:r>
         <w:rPr>
@@ -495,478 +772,190 @@
           <w:szCs w:val="24"/>
         </w:rPr>
         <w:t>.</w:t>
-      </w:r>
-      <w:r>
-        <w:rPr>
-          <w:rFonts w:asciiTheme="majorBidi" w:hAnsiTheme="majorBidi" w:cstheme="majorBidi"/>
-          <w:sz w:val="24"/>
-          <w:szCs w:val="24"/>
-        </w:rPr>
-        <w:t xml:space="preserve"> </w:t>
-      </w:r>
-      <w:r>
-        <w:rPr>
-          <w:rFonts w:asciiTheme="majorBidi" w:hAnsiTheme="majorBidi" w:cstheme="majorBidi"/>
-          <w:sz w:val="24"/>
-          <w:szCs w:val="24"/>
-        </w:rPr>
-        <w:t>How</w:t>
-      </w:r>
-      <w:r>
-        <w:rPr>
-          <w:rFonts w:asciiTheme="majorBidi" w:hAnsiTheme="majorBidi" w:cstheme="majorBidi"/>
-          <w:sz w:val="24"/>
-          <w:szCs w:val="24"/>
-        </w:rPr>
-        <w:t xml:space="preserve"> </w:t>
-      </w:r>
-      <w:r>
-        <w:rPr>
-          <w:rFonts w:asciiTheme="majorBidi" w:hAnsiTheme="majorBidi" w:cstheme="majorBidi"/>
-          <w:sz w:val="24"/>
-          <w:szCs w:val="24"/>
-        </w:rPr>
-        <w:t>will</w:t>
-      </w:r>
-      <w:r>
-        <w:rPr>
-          <w:rFonts w:asciiTheme="majorBidi" w:hAnsiTheme="majorBidi" w:cstheme="majorBidi"/>
-          <w:sz w:val="24"/>
-          <w:szCs w:val="24"/>
-        </w:rPr>
-        <w:t xml:space="preserve"> different reservoir inflows</w:t>
-      </w:r>
-      <w:r>
-        <w:rPr>
-          <w:rFonts w:asciiTheme="majorBidi" w:hAnsiTheme="majorBidi" w:cstheme="majorBidi"/>
-          <w:sz w:val="24"/>
-          <w:szCs w:val="24"/>
-        </w:rPr>
-        <w:t>, releases,</w:t>
-      </w:r>
-      <w:r>
-        <w:rPr>
-          <w:rFonts w:asciiTheme="majorBidi" w:hAnsiTheme="majorBidi" w:cstheme="majorBidi"/>
-          <w:sz w:val="24"/>
-          <w:szCs w:val="24"/>
-        </w:rPr>
-        <w:t xml:space="preserve"> </w:t>
-      </w:r>
-      <w:r>
-        <w:rPr>
-          <w:rFonts w:asciiTheme="majorBidi" w:hAnsiTheme="majorBidi" w:cstheme="majorBidi"/>
-          <w:sz w:val="24"/>
-          <w:szCs w:val="24"/>
-        </w:rPr>
-        <w:t xml:space="preserve">and </w:t>
-      </w:r>
-      <w:r>
-        <w:rPr>
-          <w:rFonts w:asciiTheme="majorBidi" w:hAnsiTheme="majorBidi" w:cstheme="majorBidi"/>
-          <w:sz w:val="24"/>
-          <w:szCs w:val="24"/>
-        </w:rPr>
-        <w:t xml:space="preserve">additional </w:t>
-      </w:r>
-      <w:r>
-        <w:rPr>
-          <w:rFonts w:asciiTheme="majorBidi" w:hAnsiTheme="majorBidi" w:cstheme="majorBidi"/>
-          <w:sz w:val="24"/>
-          <w:szCs w:val="24"/>
-        </w:rPr>
-        <w:t xml:space="preserve">water conservation efforts </w:t>
-      </w:r>
-      <w:r>
-        <w:rPr>
-          <w:rFonts w:asciiTheme="majorBidi" w:hAnsiTheme="majorBidi" w:cstheme="majorBidi"/>
-          <w:sz w:val="24"/>
-          <w:szCs w:val="24"/>
-        </w:rPr>
-        <w:t>affect L</w:t>
-      </w:r>
-      <w:r>
-        <w:rPr>
-          <w:rFonts w:asciiTheme="majorBidi" w:hAnsiTheme="majorBidi" w:cstheme="majorBidi"/>
-          <w:sz w:val="24"/>
-          <w:szCs w:val="24"/>
-        </w:rPr>
-        <w:t>ake</w:t>
-      </w:r>
-      <w:r>
-        <w:rPr>
-          <w:rFonts w:asciiTheme="majorBidi" w:hAnsiTheme="majorBidi" w:cstheme="majorBidi"/>
-          <w:sz w:val="24"/>
-          <w:szCs w:val="24"/>
-        </w:rPr>
-        <w:t xml:space="preserve"> Mead’s</w:t>
-      </w:r>
-      <w:r>
-        <w:rPr>
-          <w:rFonts w:asciiTheme="majorBidi" w:hAnsiTheme="majorBidi" w:cstheme="majorBidi"/>
-          <w:sz w:val="24"/>
-          <w:szCs w:val="24"/>
-        </w:rPr>
-        <w:t xml:space="preserve"> </w:t>
-      </w:r>
-      <w:r>
-        <w:rPr>
-          <w:rFonts w:asciiTheme="majorBidi" w:hAnsiTheme="majorBidi" w:cstheme="majorBidi"/>
-          <w:sz w:val="24"/>
-          <w:szCs w:val="24"/>
-        </w:rPr>
-        <w:t>draw</w:t>
-      </w:r>
-      <w:r>
-        <w:rPr>
-          <w:rFonts w:asciiTheme="majorBidi" w:hAnsiTheme="majorBidi" w:cstheme="majorBidi"/>
-          <w:sz w:val="24"/>
-          <w:szCs w:val="24"/>
-        </w:rPr>
-        <w:t xml:space="preserve"> </w:t>
-      </w:r>
-      <w:r>
-        <w:rPr>
-          <w:rFonts w:asciiTheme="majorBidi" w:hAnsiTheme="majorBidi" w:cstheme="majorBidi"/>
-          <w:sz w:val="24"/>
-          <w:szCs w:val="24"/>
-        </w:rPr>
-        <w:t>down, stabiliz</w:t>
-      </w:r>
-      <w:r>
-        <w:rPr>
-          <w:rFonts w:asciiTheme="majorBidi" w:hAnsiTheme="majorBidi" w:cstheme="majorBidi"/>
-          <w:sz w:val="24"/>
-          <w:szCs w:val="24"/>
-        </w:rPr>
-        <w:t>ation</w:t>
-      </w:r>
-      <w:r>
-        <w:rPr>
-          <w:rFonts w:asciiTheme="majorBidi" w:hAnsiTheme="majorBidi" w:cstheme="majorBidi"/>
-          <w:sz w:val="24"/>
-          <w:szCs w:val="24"/>
-        </w:rPr>
-        <w:t>, and recover</w:t>
-      </w:r>
-      <w:r>
-        <w:rPr>
-          <w:rFonts w:asciiTheme="majorBidi" w:hAnsiTheme="majorBidi" w:cstheme="majorBidi"/>
-          <w:sz w:val="24"/>
-          <w:szCs w:val="24"/>
-        </w:rPr>
-        <w:t>y?</w:t>
-      </w:r>
-      <w:r>
-        <w:rPr>
-          <w:rFonts w:asciiTheme="majorBidi" w:hAnsiTheme="majorBidi" w:cstheme="majorBidi"/>
-          <w:sz w:val="24"/>
-          <w:szCs w:val="24"/>
-        </w:rPr>
-        <w:t xml:space="preserve"> </w:t>
       </w:r>
     </w:p>
     <w:p>
       <w:pPr>
-        <w:rPr>
-          <w:rFonts w:asciiTheme="majorBidi" w:hAnsiTheme="majorBidi" w:cstheme="majorBidi"/>
-          <w:sz w:val="24"/>
-          <w:szCs w:val="24"/>
-        </w:rPr>
-      </w:pPr>
-      <w:r>
-        <w:rPr>
-          <w:rFonts w:asciiTheme="majorBidi" w:hAnsiTheme="majorBidi" w:cstheme="majorBidi"/>
-          <w:sz w:val="24"/>
-          <w:szCs w:val="24"/>
-        </w:rPr>
-        <w:t xml:space="preserve">This post </w:t>
-      </w:r>
-      <w:r>
-        <w:rPr>
-          <w:rFonts w:asciiTheme="majorBidi" w:hAnsiTheme="majorBidi" w:cstheme="majorBidi"/>
-          <w:sz w:val="24"/>
-          <w:szCs w:val="24"/>
-        </w:rPr>
-        <w:t>describes</w:t>
-      </w:r>
-      <w:r>
-        <w:rPr>
-          <w:rFonts w:asciiTheme="majorBidi" w:hAnsiTheme="majorBidi" w:cstheme="majorBidi"/>
-          <w:sz w:val="24"/>
-          <w:szCs w:val="24"/>
-        </w:rPr>
-        <w:t xml:space="preserve"> scenarios of</w:t>
-      </w:r>
-      <w:r>
-        <w:rPr>
-          <w:rFonts w:asciiTheme="majorBidi" w:hAnsiTheme="majorBidi" w:cstheme="majorBidi"/>
-          <w:sz w:val="24"/>
-          <w:szCs w:val="24"/>
-        </w:rPr>
-        <w:t xml:space="preserve"> possible</w:t>
-      </w:r>
-      <w:r>
-        <w:rPr>
-          <w:rFonts w:asciiTheme="majorBidi" w:hAnsiTheme="majorBidi" w:cstheme="majorBidi"/>
-          <w:sz w:val="24"/>
-          <w:szCs w:val="24"/>
-        </w:rPr>
-        <w:t xml:space="preserve"> Lake Mead inflow</w:t>
-      </w:r>
-      <w:r>
-        <w:rPr>
-          <w:rFonts w:asciiTheme="majorBidi" w:hAnsiTheme="majorBidi" w:cstheme="majorBidi"/>
-          <w:sz w:val="24"/>
-          <w:szCs w:val="24"/>
-        </w:rPr>
-        <w:t xml:space="preserve"> and scenarios of additional water conservation beyond the current mandatory targets. </w:t>
-      </w:r>
-      <w:r>
-        <w:rPr>
-          <w:rFonts w:asciiTheme="majorBidi" w:hAnsiTheme="majorBidi" w:cstheme="majorBidi"/>
-          <w:sz w:val="24"/>
-          <w:szCs w:val="24"/>
-        </w:rPr>
-        <w:t>N</w:t>
-      </w:r>
-      <w:r>
-        <w:rPr>
-          <w:rFonts w:asciiTheme="majorBidi" w:hAnsiTheme="majorBidi" w:cstheme="majorBidi"/>
-          <w:sz w:val="24"/>
-          <w:szCs w:val="24"/>
-        </w:rPr>
-        <w:t xml:space="preserve">umerical simulations </w:t>
-      </w:r>
-      <w:r>
-        <w:rPr>
-          <w:rFonts w:asciiTheme="majorBidi" w:hAnsiTheme="majorBidi" w:cstheme="majorBidi"/>
-          <w:sz w:val="24"/>
-          <w:szCs w:val="24"/>
-        </w:rPr>
-        <w:t xml:space="preserve">of </w:t>
-      </w:r>
-      <w:r>
-        <w:rPr>
-          <w:rFonts w:asciiTheme="majorBidi" w:hAnsiTheme="majorBidi" w:cstheme="majorBidi"/>
-          <w:sz w:val="24"/>
-          <w:szCs w:val="24"/>
-        </w:rPr>
-        <w:t xml:space="preserve">reservoir storage, </w:t>
-      </w:r>
-      <w:r>
-        <w:rPr>
-          <w:rFonts w:asciiTheme="majorBidi" w:hAnsiTheme="majorBidi" w:cstheme="majorBidi"/>
-          <w:sz w:val="24"/>
-          <w:szCs w:val="24"/>
-        </w:rPr>
-        <w:t>inflows, releases,</w:t>
-      </w:r>
-      <w:r>
-        <w:rPr>
-          <w:rFonts w:asciiTheme="majorBidi" w:hAnsiTheme="majorBidi" w:cstheme="majorBidi"/>
-          <w:sz w:val="24"/>
-          <w:szCs w:val="24"/>
-        </w:rPr>
-        <w:t xml:space="preserve"> and</w:t>
-      </w:r>
-      <w:r>
-        <w:rPr>
-          <w:rFonts w:asciiTheme="majorBidi" w:hAnsiTheme="majorBidi" w:cstheme="majorBidi"/>
-          <w:sz w:val="24"/>
-          <w:szCs w:val="24"/>
-        </w:rPr>
-        <w:t xml:space="preserve"> additional conservation efforts</w:t>
-      </w:r>
-      <w:r>
-        <w:rPr>
-          <w:rFonts w:asciiTheme="majorBidi" w:hAnsiTheme="majorBidi" w:cstheme="majorBidi"/>
-          <w:sz w:val="24"/>
-          <w:szCs w:val="24"/>
-        </w:rPr>
-        <w:t xml:space="preserve"> show the need to adapt releases and conservation efforts to inflow </w:t>
-      </w:r>
-      <w:r>
-        <w:rPr>
-          <w:rFonts w:asciiTheme="majorBidi" w:hAnsiTheme="majorBidi" w:cstheme="majorBidi"/>
-          <w:sz w:val="24"/>
-          <w:szCs w:val="24"/>
-        </w:rPr>
-        <w:t>to stabiliz</w:t>
-      </w:r>
-      <w:r>
-        <w:rPr>
-          <w:rFonts w:asciiTheme="majorBidi" w:hAnsiTheme="majorBidi" w:cstheme="majorBidi"/>
-          <w:sz w:val="24"/>
-          <w:szCs w:val="24"/>
-        </w:rPr>
-        <w:t>e</w:t>
-      </w:r>
-      <w:r>
-        <w:rPr>
-          <w:rFonts w:asciiTheme="majorBidi" w:hAnsiTheme="majorBidi" w:cstheme="majorBidi"/>
-          <w:sz w:val="24"/>
-          <w:szCs w:val="24"/>
-        </w:rPr>
-        <w:t xml:space="preserve"> and recover</w:t>
-      </w:r>
-      <w:r>
-        <w:rPr>
-          <w:rFonts w:asciiTheme="majorBidi" w:hAnsiTheme="majorBidi" w:cstheme="majorBidi"/>
-          <w:sz w:val="24"/>
-          <w:szCs w:val="24"/>
-        </w:rPr>
-        <w:t xml:space="preserve"> Lake Mead </w:t>
-      </w:r>
-      <w:r>
-        <w:rPr>
-          <w:rFonts w:asciiTheme="majorBidi" w:hAnsiTheme="majorBidi" w:cstheme="majorBidi"/>
-          <w:sz w:val="24"/>
-          <w:szCs w:val="24"/>
-        </w:rPr>
-        <w:t xml:space="preserve">to 1,090 feet. </w:t>
-      </w:r>
-      <w:r>
-        <w:rPr>
-          <w:rFonts w:asciiTheme="majorBidi" w:hAnsiTheme="majorBidi" w:cstheme="majorBidi"/>
-          <w:sz w:val="24"/>
-          <w:szCs w:val="24"/>
-        </w:rPr>
-        <w:t>T</w:t>
-      </w:r>
-      <w:r>
-        <w:rPr>
-          <w:rFonts w:asciiTheme="majorBidi" w:hAnsiTheme="majorBidi" w:cstheme="majorBidi"/>
-          <w:sz w:val="24"/>
-          <w:szCs w:val="24"/>
-        </w:rPr>
-        <w:t xml:space="preserve">he post recommends </w:t>
-      </w:r>
-      <w:r>
-        <w:rPr>
-          <w:rFonts w:asciiTheme="majorBidi" w:hAnsiTheme="majorBidi" w:cstheme="majorBidi"/>
-          <w:sz w:val="24"/>
-          <w:szCs w:val="24"/>
-        </w:rPr>
-        <w:t xml:space="preserve">to </w:t>
-      </w:r>
-      <w:r>
-        <w:rPr>
-          <w:rFonts w:asciiTheme="majorBidi" w:hAnsiTheme="majorBidi" w:cstheme="majorBidi"/>
-          <w:sz w:val="24"/>
-          <w:szCs w:val="24"/>
-        </w:rPr>
-        <w:t xml:space="preserve">include </w:t>
-      </w:r>
-      <w:r>
-        <w:rPr>
-          <w:rFonts w:asciiTheme="majorBidi" w:hAnsiTheme="majorBidi" w:cstheme="majorBidi"/>
-          <w:sz w:val="24"/>
-          <w:szCs w:val="24"/>
-        </w:rPr>
-        <w:t>Lake Mead</w:t>
-      </w:r>
-      <w:r>
-        <w:rPr>
-          <w:rFonts w:asciiTheme="majorBidi" w:hAnsiTheme="majorBidi" w:cstheme="majorBidi"/>
-          <w:sz w:val="24"/>
-          <w:szCs w:val="24"/>
-        </w:rPr>
-        <w:t xml:space="preserve"> </w:t>
-      </w:r>
-      <w:r>
-        <w:rPr>
-          <w:rFonts w:asciiTheme="majorBidi" w:hAnsiTheme="majorBidi" w:cstheme="majorBidi"/>
-          <w:sz w:val="24"/>
-          <w:szCs w:val="24"/>
-        </w:rPr>
-        <w:t xml:space="preserve">inflow as a </w:t>
-      </w:r>
-      <w:r>
-        <w:rPr>
-          <w:rFonts w:asciiTheme="majorBidi" w:hAnsiTheme="majorBidi" w:cstheme="majorBidi"/>
-          <w:sz w:val="24"/>
-          <w:szCs w:val="24"/>
-        </w:rPr>
-        <w:t xml:space="preserve">new </w:t>
-      </w:r>
-      <w:r>
-        <w:rPr>
-          <w:rFonts w:asciiTheme="majorBidi" w:hAnsiTheme="majorBidi" w:cstheme="majorBidi"/>
-          <w:sz w:val="24"/>
-          <w:szCs w:val="24"/>
-        </w:rPr>
-        <w:t>operations criteria</w:t>
-      </w:r>
-      <w:r>
-        <w:rPr>
-          <w:rFonts w:asciiTheme="majorBidi" w:hAnsiTheme="majorBidi" w:cstheme="majorBidi"/>
-          <w:sz w:val="24"/>
-          <w:szCs w:val="24"/>
-        </w:rPr>
-        <w:t xml:space="preserve"> to encourage more water conservation</w:t>
-      </w:r>
-      <w:r>
-        <w:rPr>
-          <w:rFonts w:asciiTheme="majorBidi" w:hAnsiTheme="majorBidi" w:cstheme="majorBidi"/>
-          <w:sz w:val="24"/>
-          <w:szCs w:val="24"/>
-        </w:rPr>
-        <w:t>.</w:t>
+        <w:pStyle w:val="Heading1"/>
+      </w:pPr>
+      <w:r>
+        <w:t xml:space="preserve">Uncertain </w:t>
+      </w:r>
+      <w:r>
+        <w:t xml:space="preserve">Future </w:t>
+      </w:r>
+      <w:r>
+        <w:t>Inflows</w:t>
       </w:r>
     </w:p>
     <w:p>
       <w:pPr>
-        <w:pStyle w:val="Heading1"/>
-      </w:pPr>
-      <w:r>
-        <w:t xml:space="preserve">Uncertain </w:t>
-      </w:r>
-      <w:r>
+        <w:rPr>
+          <w:rFonts w:asciiTheme="majorBidi" w:hAnsiTheme="majorBidi" w:cstheme="majorBidi"/>
+          <w:sz w:val="24"/>
+          <w:szCs w:val="24"/>
+        </w:rPr>
+      </w:pPr>
+      <w:r>
+        <w:rPr>
+          <w:rFonts w:asciiTheme="majorBidi" w:hAnsiTheme="majorBidi" w:cstheme="majorBidi"/>
+          <w:sz w:val="24"/>
+          <w:szCs w:val="24"/>
+        </w:rPr>
+        <w:t xml:space="preserve">Lake Mead </w:t>
+      </w:r>
+      <w:r>
+        <w:rPr>
+          <w:rFonts w:asciiTheme="majorBidi" w:hAnsiTheme="majorBidi" w:cstheme="majorBidi"/>
+          <w:sz w:val="24"/>
+          <w:szCs w:val="24"/>
+        </w:rPr>
+        <w:t xml:space="preserve">inflows </w:t>
+      </w:r>
+      <w:r>
+        <w:rPr>
+          <w:rFonts w:asciiTheme="majorBidi" w:hAnsiTheme="majorBidi" w:cstheme="majorBidi"/>
+          <w:sz w:val="24"/>
+          <w:szCs w:val="24"/>
+        </w:rPr>
+        <w:t xml:space="preserve">are </w:t>
+      </w:r>
+      <w:r>
+        <w:rPr>
+          <w:rFonts w:asciiTheme="majorBidi" w:hAnsiTheme="majorBidi" w:cstheme="majorBidi"/>
+          <w:sz w:val="24"/>
+          <w:szCs w:val="24"/>
+        </w:rPr>
+        <w:t>the water available to</w:t>
+      </w:r>
+      <w:r>
+        <w:rPr>
+          <w:rFonts w:asciiTheme="majorBidi" w:hAnsiTheme="majorBidi" w:cstheme="majorBidi"/>
+          <w:sz w:val="24"/>
+          <w:szCs w:val="24"/>
+        </w:rPr>
+        <w:t xml:space="preserve"> </w:t>
+      </w:r>
+      <w:r>
+        <w:rPr>
+          <w:rFonts w:asciiTheme="majorBidi" w:hAnsiTheme="majorBidi" w:cstheme="majorBidi"/>
+          <w:sz w:val="24"/>
+          <w:szCs w:val="24"/>
+        </w:rPr>
+        <w:t>the Lower Basin states and contractors</w:t>
+      </w:r>
+      <w:r>
+        <w:rPr>
+          <w:rFonts w:asciiTheme="majorBidi" w:hAnsiTheme="majorBidi" w:cstheme="majorBidi"/>
+          <w:sz w:val="24"/>
+          <w:szCs w:val="24"/>
+        </w:rPr>
+        <w:t xml:space="preserve"> to use or conserve</w:t>
+      </w:r>
+      <w:r>
+        <w:rPr>
+          <w:rFonts w:asciiTheme="majorBidi" w:hAnsiTheme="majorBidi" w:cstheme="majorBidi"/>
+          <w:sz w:val="24"/>
+          <w:szCs w:val="24"/>
+        </w:rPr>
+        <w:t xml:space="preserve">. </w:t>
+      </w:r>
+      <w:r>
+        <w:rPr>
+          <w:rFonts w:asciiTheme="majorBidi" w:hAnsiTheme="majorBidi" w:cstheme="majorBidi"/>
+          <w:sz w:val="24"/>
+          <w:szCs w:val="24"/>
+        </w:rPr>
         <w:t xml:space="preserve">Future </w:t>
       </w:r>
       <w:r>
-        <w:t>Inflows</w:t>
-      </w:r>
-    </w:p>
-    <w:p>
-      <w:pPr>
-        <w:rPr>
-          <w:rFonts w:asciiTheme="majorBidi" w:hAnsiTheme="majorBidi" w:cstheme="majorBidi"/>
-          <w:sz w:val="24"/>
-          <w:szCs w:val="24"/>
-        </w:rPr>
-      </w:pPr>
-      <w:r>
-        <w:rPr>
-          <w:rFonts w:asciiTheme="majorBidi" w:hAnsiTheme="majorBidi" w:cstheme="majorBidi"/>
-          <w:sz w:val="24"/>
-          <w:szCs w:val="24"/>
-        </w:rPr>
-        <w:t xml:space="preserve">Lake Mead </w:t>
-      </w:r>
-      <w:r>
-        <w:rPr>
-          <w:rFonts w:asciiTheme="majorBidi" w:hAnsiTheme="majorBidi" w:cstheme="majorBidi"/>
-          <w:sz w:val="24"/>
-          <w:szCs w:val="24"/>
-        </w:rPr>
-        <w:t xml:space="preserve">inflows </w:t>
-      </w:r>
-      <w:r>
-        <w:rPr>
-          <w:rFonts w:asciiTheme="majorBidi" w:hAnsiTheme="majorBidi" w:cstheme="majorBidi"/>
-          <w:sz w:val="24"/>
-          <w:szCs w:val="24"/>
-        </w:rPr>
-        <w:t xml:space="preserve">are </w:t>
-      </w:r>
-      <w:r>
-        <w:rPr>
-          <w:rFonts w:asciiTheme="majorBidi" w:hAnsiTheme="majorBidi" w:cstheme="majorBidi"/>
-          <w:sz w:val="24"/>
-          <w:szCs w:val="24"/>
-        </w:rPr>
-        <w:t>the water available to</w:t>
+        <w:rPr>
+          <w:rFonts w:asciiTheme="majorBidi" w:hAnsiTheme="majorBidi" w:cstheme="majorBidi"/>
+          <w:sz w:val="24"/>
+          <w:szCs w:val="24"/>
+        </w:rPr>
+        <w:t xml:space="preserve">inflow </w:t>
+      </w:r>
+      <w:r>
+        <w:rPr>
+          <w:rFonts w:asciiTheme="majorBidi" w:hAnsiTheme="majorBidi" w:cstheme="majorBidi"/>
+          <w:sz w:val="24"/>
+          <w:szCs w:val="24"/>
+        </w:rPr>
+        <w:t xml:space="preserve">values </w:t>
+      </w:r>
+      <w:r>
+        <w:rPr>
+          <w:rFonts w:asciiTheme="majorBidi" w:hAnsiTheme="majorBidi" w:cstheme="majorBidi"/>
+          <w:sz w:val="24"/>
+          <w:szCs w:val="24"/>
+        </w:rPr>
+        <w:t xml:space="preserve">depend on </w:t>
+      </w:r>
+      <w:r>
+        <w:rPr>
+          <w:rFonts w:asciiTheme="majorBidi" w:hAnsiTheme="majorBidi" w:cstheme="majorBidi"/>
+          <w:sz w:val="24"/>
+          <w:szCs w:val="24"/>
+        </w:rPr>
+        <w:t xml:space="preserve">Lake Powell releases and intervening tributary flows along the Grand Canyon between Lake Powell and Lake Mead. </w:t>
+      </w:r>
+      <w:r>
+        <w:rPr>
+          <w:rFonts w:asciiTheme="majorBidi" w:hAnsiTheme="majorBidi" w:cstheme="majorBidi"/>
+          <w:sz w:val="24"/>
+          <w:szCs w:val="24"/>
+        </w:rPr>
+        <w:t>The gaged data span m</w:t>
+      </w:r>
+      <w:r>
+        <w:rPr>
+          <w:rFonts w:asciiTheme="majorBidi" w:hAnsiTheme="majorBidi" w:cstheme="majorBidi"/>
+          <w:sz w:val="24"/>
+          <w:szCs w:val="24"/>
+        </w:rPr>
+        <w:t xml:space="preserve">ultiple decades to almost a century </w:t>
+      </w:r>
+      <w:r>
+        <w:rPr>
+          <w:rFonts w:asciiTheme="majorBidi" w:hAnsiTheme="majorBidi" w:cstheme="majorBidi"/>
+          <w:sz w:val="24"/>
+          <w:szCs w:val="24"/>
+        </w:rPr>
+        <w:fldChar w:fldCharType="begin"/>
+      </w:r>
+      <w:r>
+        <w:rPr>
+          <w:rFonts w:asciiTheme="majorBidi" w:hAnsiTheme="majorBidi" w:cstheme="majorBidi"/>
+          <w:sz w:val="24"/>
+          <w:szCs w:val="24"/>
+        </w:rPr>
+        <w:instrText xml:space="preserve"> ADDIN EN.CITE &lt;EndNote&gt;&lt;Cite&gt;&lt;Author&gt;Wang&lt;/Author&gt;&lt;Year&gt;2020&lt;/Year&gt;&lt;RecNum&gt;2782&lt;/RecNum&gt;&lt;DisplayText&gt;(Wang and Schmidt, 2020)&lt;/DisplayText&gt;&lt;record&gt;&lt;rec-number&gt;2782&lt;/rec-number&gt;&lt;foreign-keys&gt;&lt;key app="EN" db-id="xxt5ta9pd995dwesap0pdzzp2weaz0w9werf" timestamp="1620768668"&gt;2782&lt;/key&gt;&lt;/foreign-keys&gt;&lt;ref-type name="Report"&gt;27&lt;/ref-type&gt;&lt;contributors&gt;&lt;authors&gt;&lt;author&gt;Jian Wang&lt;/author&gt;&lt;author&gt;John C. Schmidt&lt;/author&gt;&lt;/authors&gt;&lt;/contributors&gt;&lt;titles&gt;&lt;title&gt;Stream flow and Losses of the Colorado River in the Southern Colorado Plateau&lt;/title&gt;&lt;/titles&gt;&lt;pages&gt;30&lt;/pages&gt;&lt;number&gt;White Paper #5&lt;/number&gt;&lt;dates&gt;&lt;year&gt;2020&lt;/year&gt;&lt;pub-dates&gt;&lt;date&gt;Febuary 10&lt;/date&gt;&lt;/pub-dates&gt;&lt;/dates&gt;&lt;pub-location&gt;Logan, Utah&lt;/pub-location&gt;&lt;publisher&gt;Center for Colorado River Studies, Utah State University&lt;/publisher&gt;&lt;urls&gt;&lt;related-urls&gt;&lt;url&gt;https://qcnr.usu.edu/coloradoriver/files/WhitePaper5.pdf&lt;/url&gt;&lt;/related-urls&gt;&lt;/urls&gt;&lt;/record&gt;&lt;/Cite&gt;&lt;/EndNote&gt;</w:instrText>
+      </w:r>
+      <w:r>
+        <w:rPr>
+          <w:rFonts w:asciiTheme="majorBidi" w:hAnsiTheme="majorBidi" w:cstheme="majorBidi"/>
+          <w:sz w:val="24"/>
+          <w:szCs w:val="24"/>
+        </w:rPr>
+        <w:fldChar w:fldCharType="separate"/>
+      </w:r>
+      <w:r>
+        <w:rPr>
+          <w:rFonts w:asciiTheme="majorBidi" w:hAnsiTheme="majorBidi" w:cstheme="majorBidi"/>
+          <w:noProof/>
+          <w:sz w:val="24"/>
+          <w:szCs w:val="24"/>
+        </w:rPr>
+        <w:t>(Wang and Schmidt, 2020)</w:t>
+      </w:r>
+      <w:r>
+        <w:rPr>
+          <w:rFonts w:asciiTheme="majorBidi" w:hAnsiTheme="majorBidi" w:cstheme="majorBidi"/>
+          <w:sz w:val="24"/>
+          <w:szCs w:val="24"/>
+        </w:rPr>
+        <w:fldChar w:fldCharType="end"/>
       </w:r>
       <w:r>
         <w:rPr>
@@ -982,15 +971,72 @@
           <w:sz w:val="24"/>
           <w:szCs w:val="24"/>
         </w:rPr>
-        <w:t>the Lower Basin states and contractors</w:t>
-      </w:r>
-      <w:r>
-        <w:rPr>
-          <w:rFonts w:asciiTheme="majorBidi" w:hAnsiTheme="majorBidi" w:cstheme="majorBidi"/>
-          <w:sz w:val="24"/>
-          <w:szCs w:val="24"/>
-        </w:rPr>
-        <w:t xml:space="preserve"> to use or conserve</w:t>
+        <w:t xml:space="preserve">and </w:t>
+      </w:r>
+      <w:r>
+        <w:rPr>
+          <w:rFonts w:asciiTheme="majorBidi" w:hAnsiTheme="majorBidi" w:cstheme="majorBidi"/>
+          <w:sz w:val="24"/>
+          <w:szCs w:val="24"/>
+        </w:rPr>
+        <w:t>have year-to-year variations</w:t>
+      </w:r>
+      <w:r>
+        <w:rPr>
+          <w:rFonts w:asciiTheme="majorBidi" w:hAnsiTheme="majorBidi" w:cstheme="majorBidi"/>
+          <w:sz w:val="24"/>
+          <w:szCs w:val="24"/>
+        </w:rPr>
+        <w:t xml:space="preserve"> and</w:t>
+      </w:r>
+      <w:r>
+        <w:rPr>
+          <w:rFonts w:asciiTheme="majorBidi" w:hAnsiTheme="majorBidi" w:cstheme="majorBidi"/>
+          <w:sz w:val="24"/>
+          <w:szCs w:val="24"/>
+        </w:rPr>
+        <w:t xml:space="preserve"> sequential correlations </w:t>
+      </w:r>
+      <w:r>
+        <w:rPr>
+          <w:rFonts w:asciiTheme="majorBidi" w:hAnsiTheme="majorBidi" w:cstheme="majorBidi"/>
+          <w:sz w:val="24"/>
+          <w:szCs w:val="24"/>
+        </w:rPr>
+        <w:fldChar w:fldCharType="begin"/>
+      </w:r>
+      <w:r>
+        <w:rPr>
+          <w:rFonts w:asciiTheme="majorBidi" w:hAnsiTheme="majorBidi" w:cstheme="majorBidi"/>
+          <w:sz w:val="24"/>
+          <w:szCs w:val="24"/>
+        </w:rPr>
+        <w:instrText xml:space="preserve"> ADDIN EN.CITE &lt;EndNote&gt;&lt;Cite&gt;&lt;Author&gt;Rosenberg&lt;/Author&gt;&lt;Year&gt;2021&lt;/Year&gt;&lt;RecNum&gt;2785&lt;/RecNum&gt;&lt;DisplayText&gt;(Rosenberg, 2021a; Salehabadi et al., 2020)&lt;/DisplayText&gt;&lt;record&gt;&lt;rec-number&gt;2785&lt;/rec-number&gt;&lt;foreign-keys&gt;&lt;key app="EN" db-id="xxt5ta9pd995dwesap0pdzzp2weaz0w9werf" timestamp="1620770975"&gt;2785&lt;/key&gt;&lt;/foreign-keys&gt;&lt;ref-type name="Web Page"&gt;12&lt;/ref-type&gt;&lt;contributors&gt;&lt;authors&gt;&lt;author&gt;David E. Rosenberg&lt;/author&gt;&lt;/authors&gt;&lt;/contributors&gt;&lt;titles&gt;&lt;title&gt;Grand Canyon Intervening Flow&lt;/title&gt;&lt;/titles&gt;&lt;dates&gt;&lt;year&gt;2021&lt;/year&gt;&lt;/dates&gt;&lt;urls&gt;&lt;related-urls&gt;&lt;url&gt;https://github.com/dzeke/ColoradoRiverCoding/tree/master/GrandCanyonInterveningFlow&lt;/url&gt;&lt;/related-urls&gt;&lt;/urls&gt;&lt;/record&gt;&lt;/Cite&gt;&lt;Cite&gt;&lt;Author&gt;Salehabadi&lt;/Author&gt;&lt;Year&gt;2020&lt;/Year&gt;&lt;RecNum&gt;2783&lt;/RecNum&gt;&lt;record&gt;&lt;rec-number&gt;2783&lt;/rec-number&gt;&lt;foreign-keys&gt;&lt;key app="EN" db-id="xxt5ta9pd995dwesap0pdzzp2weaz0w9werf" timestamp="1620770117"&gt;2783&lt;/key&gt;&lt;/foreign-keys&gt;&lt;ref-type name="Report"&gt;27&lt;/ref-type&gt;&lt;contributors&gt;&lt;authors&gt;&lt;author&gt;Homa Salehabadi&lt;/author&gt;&lt;author&gt;David Tarboton&lt;/author&gt;&lt;author&gt;Eric Kuhn&lt;/author&gt;&lt;author&gt;Brad Udall&lt;/author&gt;&lt;author&gt;Kevin Wheeler&lt;/author&gt;&lt;author&gt;David E.Rosenberg&lt;/author&gt;&lt;author&gt;Sara Goeking&lt;/author&gt;&lt;author&gt;John C. Schmidt&lt;/author&gt;&lt;/authors&gt;&lt;/contributors&gt;&lt;titles&gt;&lt;title&gt;Stream flow and Losses of the Colorado River in the Southern Colorado Plateau&lt;/title&gt;&lt;/titles&gt;&lt;pages&gt;71&lt;/pages&gt;&lt;number&gt;White Paper #5&lt;/number&gt;&lt;dates&gt;&lt;year&gt;2020&lt;/year&gt;&lt;pub-dates&gt;&lt;date&gt;Febuary 10&lt;/date&gt;&lt;/pub-dates&gt;&lt;/dates&gt;&lt;pub-location&gt;Logan, Utah&lt;/pub-location&gt;&lt;publisher&gt;Center for Colorado River Studies, Utah State University&lt;/publisher&gt;&lt;urls&gt;&lt;related-urls&gt;&lt;url&gt;https://qcnr.usu.edu/coloradoriver/files/WhitePaper4.pdf&lt;/url&gt;&lt;/related-urls&gt;&lt;/urls&gt;&lt;/record&gt;&lt;/Cite&gt;&lt;/EndNote&gt;</w:instrText>
+      </w:r>
+      <w:r>
+        <w:rPr>
+          <w:rFonts w:asciiTheme="majorBidi" w:hAnsiTheme="majorBidi" w:cstheme="majorBidi"/>
+          <w:sz w:val="24"/>
+          <w:szCs w:val="24"/>
+        </w:rPr>
+        <w:fldChar w:fldCharType="separate"/>
+      </w:r>
+      <w:r>
+        <w:rPr>
+          <w:rFonts w:asciiTheme="majorBidi" w:hAnsiTheme="majorBidi" w:cstheme="majorBidi"/>
+          <w:noProof/>
+          <w:sz w:val="24"/>
+          <w:szCs w:val="24"/>
+        </w:rPr>
+        <w:t>(Rosenberg, 2021a; Salehabadi et al., 2020)</w:t>
+      </w:r>
+      <w:r>
+        <w:rPr>
+          <w:rFonts w:asciiTheme="majorBidi" w:hAnsiTheme="majorBidi" w:cstheme="majorBidi"/>
+          <w:sz w:val="24"/>
+          <w:szCs w:val="24"/>
+        </w:rPr>
+        <w:fldChar w:fldCharType="end"/>
       </w:r>
       <w:r>
         <w:rPr>
@@ -1006,7 +1052,127 @@
           <w:sz w:val="24"/>
           <w:szCs w:val="24"/>
         </w:rPr>
-        <w:t xml:space="preserve">Future </w:t>
+        <w:t>Lake Powell releases are effected by</w:t>
+      </w:r>
+      <w:r>
+        <w:rPr>
+          <w:rFonts w:asciiTheme="majorBidi" w:hAnsiTheme="majorBidi" w:cstheme="majorBidi"/>
+          <w:sz w:val="24"/>
+          <w:szCs w:val="24"/>
+        </w:rPr>
+        <w:t xml:space="preserve"> </w:t>
+      </w:r>
+      <w:r>
+        <w:rPr>
+          <w:rFonts w:asciiTheme="majorBidi" w:hAnsiTheme="majorBidi" w:cstheme="majorBidi"/>
+          <w:sz w:val="24"/>
+          <w:szCs w:val="24"/>
+        </w:rPr>
+        <w:t xml:space="preserve">Lake Mead storage, </w:t>
+      </w:r>
+      <w:r>
+        <w:rPr>
+          <w:rFonts w:asciiTheme="majorBidi" w:hAnsiTheme="majorBidi" w:cstheme="majorBidi"/>
+          <w:sz w:val="24"/>
+          <w:szCs w:val="24"/>
+        </w:rPr>
+        <w:t xml:space="preserve">Lake Powell storage, </w:t>
+      </w:r>
+      <w:r>
+        <w:rPr>
+          <w:rFonts w:asciiTheme="majorBidi" w:hAnsiTheme="majorBidi" w:cstheme="majorBidi"/>
+          <w:sz w:val="24"/>
+          <w:szCs w:val="24"/>
+        </w:rPr>
+        <w:t>upstream inflows, and upstream consumptive use</w:t>
+      </w:r>
+      <w:r>
+        <w:rPr>
+          <w:rFonts w:asciiTheme="majorBidi" w:hAnsiTheme="majorBidi" w:cstheme="majorBidi"/>
+          <w:sz w:val="24"/>
+          <w:szCs w:val="24"/>
+        </w:rPr>
+        <w:t>. Lake Powell releases</w:t>
+      </w:r>
+      <w:r>
+        <w:rPr>
+          <w:rFonts w:asciiTheme="majorBidi" w:hAnsiTheme="majorBidi" w:cstheme="majorBidi"/>
+          <w:sz w:val="24"/>
+          <w:szCs w:val="24"/>
+        </w:rPr>
+        <w:t xml:space="preserve"> </w:t>
+      </w:r>
+      <w:r>
+        <w:rPr>
+          <w:rFonts w:asciiTheme="majorBidi" w:hAnsiTheme="majorBidi" w:cstheme="majorBidi"/>
+          <w:sz w:val="24"/>
+          <w:szCs w:val="24"/>
+        </w:rPr>
+        <w:t>become difficult to</w:t>
+      </w:r>
+      <w:r>
+        <w:rPr>
+          <w:rFonts w:asciiTheme="majorBidi" w:hAnsiTheme="majorBidi" w:cstheme="majorBidi"/>
+          <w:sz w:val="24"/>
+          <w:szCs w:val="24"/>
+        </w:rPr>
+        <w:t xml:space="preserve"> forecast </w:t>
+      </w:r>
+      <w:r>
+        <w:rPr>
+          <w:rFonts w:asciiTheme="majorBidi" w:hAnsiTheme="majorBidi" w:cstheme="majorBidi"/>
+          <w:sz w:val="24"/>
+          <w:szCs w:val="24"/>
+        </w:rPr>
+        <w:t>as Lake Powell draws down to historic low levels</w:t>
+      </w:r>
+      <w:r>
+        <w:rPr>
+          <w:rFonts w:asciiTheme="majorBidi" w:hAnsiTheme="majorBidi" w:cstheme="majorBidi"/>
+          <w:sz w:val="24"/>
+          <w:szCs w:val="24"/>
+        </w:rPr>
+        <w:t xml:space="preserve">. </w:t>
+      </w:r>
+      <w:r>
+        <w:rPr>
+          <w:rFonts w:asciiTheme="majorBidi" w:hAnsiTheme="majorBidi" w:cstheme="majorBidi"/>
+          <w:sz w:val="24"/>
+          <w:szCs w:val="24"/>
+        </w:rPr>
+        <w:t xml:space="preserve">These uncertainties require a quantitative description as </w:t>
+      </w:r>
+      <w:r>
+        <w:rPr>
+          <w:rFonts w:asciiTheme="majorBidi" w:hAnsiTheme="majorBidi" w:cstheme="majorBidi"/>
+          <w:sz w:val="24"/>
+          <w:szCs w:val="24"/>
+        </w:rPr>
+        <w:t>plausible</w:t>
+      </w:r>
+      <w:r>
+        <w:rPr>
+          <w:rFonts w:asciiTheme="majorBidi" w:hAnsiTheme="majorBidi" w:cstheme="majorBidi"/>
+          <w:sz w:val="24"/>
+          <w:szCs w:val="24"/>
+        </w:rPr>
+        <w:t xml:space="preserve"> or </w:t>
+      </w:r>
+      <w:r>
+        <w:rPr>
+          <w:rFonts w:asciiTheme="majorBidi" w:hAnsiTheme="majorBidi" w:cstheme="majorBidi"/>
+          <w:sz w:val="24"/>
+          <w:szCs w:val="24"/>
+        </w:rPr>
+        <w:t>possible</w:t>
+      </w:r>
+      <w:r>
+        <w:rPr>
+          <w:rFonts w:asciiTheme="majorBidi" w:hAnsiTheme="majorBidi" w:cstheme="majorBidi"/>
+          <w:sz w:val="24"/>
+          <w:szCs w:val="24"/>
+        </w:rPr>
+        <w:t xml:space="preserve"> </w:t>
       </w:r>
       <w:r>
         <w:rPr>
@@ -1022,39 +1188,7 @@
           <w:sz w:val="24"/>
           <w:szCs w:val="24"/>
         </w:rPr>
-        <w:t xml:space="preserve">values </w:t>
-      </w:r>
-      <w:r>
-        <w:rPr>
-          <w:rFonts w:asciiTheme="majorBidi" w:hAnsiTheme="majorBidi" w:cstheme="majorBidi"/>
-          <w:sz w:val="24"/>
-          <w:szCs w:val="24"/>
-        </w:rPr>
-        <w:t xml:space="preserve">depend on </w:t>
-      </w:r>
-      <w:r>
-        <w:rPr>
-          <w:rFonts w:asciiTheme="majorBidi" w:hAnsiTheme="majorBidi" w:cstheme="majorBidi"/>
-          <w:sz w:val="24"/>
-          <w:szCs w:val="24"/>
-        </w:rPr>
-        <w:t xml:space="preserve">Lake Powell releases and intervening tributary flows along the Grand Canyon between Lake Powell and Lake Mead. </w:t>
-      </w:r>
-      <w:r>
-        <w:rPr>
-          <w:rFonts w:asciiTheme="majorBidi" w:hAnsiTheme="majorBidi" w:cstheme="majorBidi"/>
-          <w:sz w:val="24"/>
-          <w:szCs w:val="24"/>
-        </w:rPr>
-        <w:t>The gaged data span m</w:t>
-      </w:r>
-      <w:r>
-        <w:rPr>
-          <w:rFonts w:asciiTheme="majorBidi" w:hAnsiTheme="majorBidi" w:cstheme="majorBidi"/>
-          <w:sz w:val="24"/>
-          <w:szCs w:val="24"/>
-        </w:rPr>
-        <w:t xml:space="preserve">ultiple decades to almost a century </w:t>
+        <w:t xml:space="preserve">scenarios </w:t>
       </w:r>
       <w:r>
         <w:rPr>
@@ -1070,7 +1204,7 @@
           <w:sz w:val="24"/>
           <w:szCs w:val="24"/>
         </w:rPr>
-        <w:instrText xml:space="preserve"> ADDIN EN.CITE &lt;EndNote&gt;&lt;Cite&gt;&lt;Author&gt;Wang&lt;/Author&gt;&lt;Year&gt;2020&lt;/Year&gt;&lt;RecNum&gt;2782&lt;/RecNum&gt;&lt;DisplayText&gt;(Wang and Schmidt, 2020)&lt;/DisplayText&gt;&lt;record&gt;&lt;rec-number&gt;2782&lt;/rec-number&gt;&lt;foreign-keys&gt;&lt;key app="EN" db-id="xxt5ta9pd995dwesap0pdzzp2weaz0w9werf" timestamp="1620768668"&gt;2782&lt;/key&gt;&lt;/foreign-keys&gt;&lt;ref-type name="Report"&gt;27&lt;/ref-type&gt;&lt;contributors&gt;&lt;authors&gt;&lt;author&gt;Jian Wang&lt;/author&gt;&lt;author&gt;John C. Schmidt&lt;/author&gt;&lt;/authors&gt;&lt;/contributors&gt;&lt;titles&gt;&lt;title&gt;Stream flow and Losses of the Colorado River in the Southern Colorado Plateau&lt;/title&gt;&lt;/titles&gt;&lt;pages&gt;30&lt;/pages&gt;&lt;number&gt;White Paper #5&lt;/number&gt;&lt;dates&gt;&lt;year&gt;2020&lt;/year&gt;&lt;pub-dates&gt;&lt;date&gt;Febuary 10&lt;/date&gt;&lt;/pub-dates&gt;&lt;/dates&gt;&lt;pub-location&gt;Logan, Utah&lt;/pub-location&gt;&lt;publisher&gt;Center for Colorado River Studies, Utah State University&lt;/publisher&gt;&lt;urls&gt;&lt;related-urls&gt;&lt;url&gt;https://qcnr.usu.edu/coloradoriver/files/WhitePaper5.pdf&lt;/url&gt;&lt;/related-urls&gt;&lt;/urls&gt;&lt;/record&gt;&lt;/Cite&gt;&lt;/EndNote&gt;</w:instrText>
+        <w:instrText xml:space="preserve"> ADDIN EN.CITE &lt;EndNote&gt;&lt;Cite&gt;&lt;Author&gt;Wang&lt;/Author&gt;&lt;Year&gt;2020&lt;/Year&gt;&lt;RecNum&gt;2680&lt;/RecNum&gt;&lt;DisplayText&gt;(Wang et al., 2020)&lt;/DisplayText&gt;&lt;record&gt;&lt;rec-number&gt;2680&lt;/rec-number&gt;&lt;foreign-keys&gt;&lt;key app="EN" db-id="xxt5ta9pd995dwesap0pdzzp2weaz0w9werf" timestamp="1581367316"&gt;2680&lt;/key&gt;&lt;/foreign-keys&gt;&lt;ref-type name="Report"&gt;27&lt;/ref-type&gt;&lt;contributors&gt;&lt;authors&gt;&lt;author&gt;Jian Wang&lt;/author&gt;&lt;author&gt;David E. Rosenberg&lt;/author&gt;&lt;author&gt;John C. Schmidt&lt;/author&gt;&lt;author&gt;Kevin G. Wheeler&lt;/author&gt;&lt;/authors&gt;&lt;/contributors&gt;&lt;titles&gt;&lt;title&gt;Managing the Colorado River for an Uncertain Future&lt;/title&gt;&lt;/titles&gt;&lt;pages&gt;30&lt;/pages&gt;&lt;number&gt;White Paper #3&lt;/number&gt;&lt;dates&gt;&lt;year&gt;2020&lt;/year&gt;&lt;pub-dates&gt;&lt;date&gt;Febuary 10&lt;/date&gt;&lt;/pub-dates&gt;&lt;/dates&gt;&lt;pub-location&gt;Logan, Utah&lt;/pub-location&gt;&lt;publisher&gt;Center for Colorado River Studies, Utah State University&lt;/publisher&gt;&lt;urls&gt;&lt;related-urls&gt;&lt;url&gt;http://qcnr.usu.edu/coloradoriver/files/CCRS_White_Paper_3.pdf&lt;/url&gt;&lt;/related-urls&gt;&lt;/urls&gt;&lt;/record&gt;&lt;/Cite&gt;&lt;/EndNote&gt;</w:instrText>
       </w:r>
       <w:r>
         <w:rPr>
@@ -1087,7 +1221,7 @@
           <w:sz w:val="24"/>
           <w:szCs w:val="24"/>
         </w:rPr>
-        <w:t>(Wang and Schmidt, 2020)</w:t>
+        <w:t>(Wang et al., 2020)</w:t>
       </w:r>
       <w:r>
         <w:rPr>
@@ -1103,305 +1237,39 @@
           <w:sz w:val="24"/>
           <w:szCs w:val="24"/>
         </w:rPr>
+        <w:t xml:space="preserve">.  </w:t>
+      </w:r>
+      <w:r>
+        <w:rPr>
+          <w:rFonts w:asciiTheme="majorBidi" w:hAnsiTheme="majorBidi" w:cstheme="majorBidi"/>
+          <w:sz w:val="24"/>
+          <w:szCs w:val="24"/>
+        </w:rPr>
+        <w:t>Here</w:t>
+      </w:r>
+      <w:r>
+        <w:rPr>
+          <w:rFonts w:asciiTheme="majorBidi" w:hAnsiTheme="majorBidi" w:cstheme="majorBidi"/>
+          <w:sz w:val="24"/>
+          <w:szCs w:val="24"/>
+        </w:rPr>
+        <w:t xml:space="preserve">, I formulate </w:t>
+      </w:r>
+      <w:r>
+        <w:rPr>
+          <w:rFonts w:asciiTheme="majorBidi" w:hAnsiTheme="majorBidi" w:cstheme="majorBidi"/>
+          <w:sz w:val="24"/>
+          <w:szCs w:val="24"/>
+        </w:rPr>
+        <w:t>six</w:t>
+      </w:r>
+      <w:r>
+        <w:rPr>
+          <w:rFonts w:asciiTheme="majorBidi" w:hAnsiTheme="majorBidi" w:cstheme="majorBidi"/>
+          <w:sz w:val="24"/>
+          <w:szCs w:val="24"/>
+        </w:rPr>
         <w:t xml:space="preserve"> </w:t>
-      </w:r>
-      <w:r>
-        <w:rPr>
-          <w:rFonts w:asciiTheme="majorBidi" w:hAnsiTheme="majorBidi" w:cstheme="majorBidi"/>
-          <w:sz w:val="24"/>
-          <w:szCs w:val="24"/>
-        </w:rPr>
-        <w:t xml:space="preserve">and </w:t>
-      </w:r>
-      <w:r>
-        <w:rPr>
-          <w:rFonts w:asciiTheme="majorBidi" w:hAnsiTheme="majorBidi" w:cstheme="majorBidi"/>
-          <w:sz w:val="24"/>
-          <w:szCs w:val="24"/>
-        </w:rPr>
-        <w:t>have year-to-year variations</w:t>
-      </w:r>
-      <w:r>
-        <w:rPr>
-          <w:rFonts w:asciiTheme="majorBidi" w:hAnsiTheme="majorBidi" w:cstheme="majorBidi"/>
-          <w:sz w:val="24"/>
-          <w:szCs w:val="24"/>
-        </w:rPr>
-        <w:t xml:space="preserve"> and</w:t>
-      </w:r>
-      <w:r>
-        <w:rPr>
-          <w:rFonts w:asciiTheme="majorBidi" w:hAnsiTheme="majorBidi" w:cstheme="majorBidi"/>
-          <w:sz w:val="24"/>
-          <w:szCs w:val="24"/>
-        </w:rPr>
-        <w:t xml:space="preserve"> sequential correlations </w:t>
-      </w:r>
-      <w:r>
-        <w:rPr>
-          <w:rFonts w:asciiTheme="majorBidi" w:hAnsiTheme="majorBidi" w:cstheme="majorBidi"/>
-          <w:sz w:val="24"/>
-          <w:szCs w:val="24"/>
-        </w:rPr>
-        <w:fldChar w:fldCharType="begin"/>
-      </w:r>
-      <w:r>
-        <w:rPr>
-          <w:rFonts w:asciiTheme="majorBidi" w:hAnsiTheme="majorBidi" w:cstheme="majorBidi"/>
-          <w:sz w:val="24"/>
-          <w:szCs w:val="24"/>
-        </w:rPr>
-        <w:instrText xml:space="preserve"> ADDIN EN.CITE &lt;EndNote&gt;&lt;Cite&gt;&lt;Author&gt;Rosenberg&lt;/Author&gt;&lt;Year&gt;2021&lt;/Year&gt;&lt;RecNum&gt;2785&lt;/RecNum&gt;&lt;DisplayText&gt;(Rosenberg, 2021a; Salehabadi et al., 2020)&lt;/DisplayText&gt;&lt;record&gt;&lt;rec-number&gt;2785&lt;/rec-number&gt;&lt;foreign-keys&gt;&lt;key app="EN" db-id="xxt5ta9pd995dwesap0pdzzp2weaz0w9werf" timestamp="1620770975"&gt;2785&lt;/key&gt;&lt;/foreign-keys&gt;&lt;ref-type name="Web Page"&gt;12&lt;/ref-type&gt;&lt;contributors&gt;&lt;authors&gt;&lt;author&gt;David E. Rosenberg&lt;/author&gt;&lt;/authors&gt;&lt;/contributors&gt;&lt;titles&gt;&lt;title&gt;Grand Canyon Intervening Flow&lt;/title&gt;&lt;/titles&gt;&lt;dates&gt;&lt;year&gt;2021&lt;/year&gt;&lt;/dates&gt;&lt;urls&gt;&lt;related-urls&gt;&lt;url&gt;https://github.com/dzeke/ColoradoRiverFutures/tree/master/GrandCanyonInterveningFlow&lt;/url&gt;&lt;/related-urls&gt;&lt;/urls&gt;&lt;/record&gt;&lt;/Cite&gt;&lt;Cite&gt;&lt;Author&gt;Salehabadi&lt;/Author&gt;&lt;Year&gt;2020&lt;/Year&gt;&lt;RecNum&gt;2783&lt;/RecNum&gt;&lt;record&gt;&lt;rec-number&gt;2783&lt;/rec-number&gt;&lt;foreign-keys&gt;&lt;key app="EN" db-id="xxt5ta9pd995dwesap0pdzzp2weaz0w9werf" timestamp="1620770117"&gt;2783&lt;/key&gt;&lt;/foreign-keys&gt;&lt;ref-type name="Report"&gt;27&lt;/ref-type&gt;&lt;contributors&gt;&lt;authors&gt;&lt;author&gt;Homa Salehabadi&lt;/author&gt;&lt;author&gt;David Tarboton&lt;/author&gt;&lt;author&gt;Eric Kuhn&lt;/author&gt;&lt;author&gt;Brad Udall&lt;/author&gt;&lt;author&gt;Kevin Wheeler&lt;/author&gt;&lt;author&gt;David E.Rosenberg&lt;/author&gt;&lt;author&gt;Sara Goeking&lt;/author&gt;&lt;author&gt;John C. Schmidt&lt;/author&gt;&lt;/authors&gt;&lt;/contributors&gt;&lt;titles&gt;&lt;title&gt;Stream flow and Losses of the Colorado River in the Southern Colorado Plateau&lt;/title&gt;&lt;/titles&gt;&lt;pages&gt;71&lt;/pages&gt;&lt;number&gt;White Paper #5&lt;/number&gt;&lt;dates&gt;&lt;year&gt;2020&lt;/year&gt;&lt;pub-dates&gt;&lt;date&gt;Febuary 10&lt;/date&gt;&lt;/pub-dates&gt;&lt;/dates&gt;&lt;pub-location&gt;Logan, Utah&lt;/pub-location&gt;&lt;publisher&gt;Center for Colorado River Studies, Utah State University&lt;/publisher&gt;&lt;urls&gt;&lt;related-urls&gt;&lt;url&gt;https://qcnr.usu.edu/coloradoriver/files/WhitePaper4.pdf&lt;/url&gt;&lt;/related-urls&gt;&lt;/urls&gt;&lt;/record&gt;&lt;/Cite&gt;&lt;/EndNote&gt;</w:instrText>
-      </w:r>
-      <w:r>
-        <w:rPr>
-          <w:rFonts w:asciiTheme="majorBidi" w:hAnsiTheme="majorBidi" w:cstheme="majorBidi"/>
-          <w:sz w:val="24"/>
-          <w:szCs w:val="24"/>
-        </w:rPr>
-        <w:fldChar w:fldCharType="separate"/>
-      </w:r>
-      <w:r>
-        <w:rPr>
-          <w:rFonts w:asciiTheme="majorBidi" w:hAnsiTheme="majorBidi" w:cstheme="majorBidi"/>
-          <w:noProof/>
-          <w:sz w:val="24"/>
-          <w:szCs w:val="24"/>
-        </w:rPr>
-        <w:t>(Rosenberg, 2021a; Salehabadi et al., 2020)</w:t>
-      </w:r>
-      <w:r>
-        <w:rPr>
-          <w:rFonts w:asciiTheme="majorBidi" w:hAnsiTheme="majorBidi" w:cstheme="majorBidi"/>
-          <w:sz w:val="24"/>
-          <w:szCs w:val="24"/>
-        </w:rPr>
-        <w:fldChar w:fldCharType="end"/>
-      </w:r>
-      <w:r>
-        <w:rPr>
-          <w:rFonts w:asciiTheme="majorBidi" w:hAnsiTheme="majorBidi" w:cstheme="majorBidi"/>
-          <w:sz w:val="24"/>
-          <w:szCs w:val="24"/>
-        </w:rPr>
-        <w:t xml:space="preserve">. </w:t>
-      </w:r>
-      <w:r>
-        <w:rPr>
-          <w:rFonts w:asciiTheme="majorBidi" w:hAnsiTheme="majorBidi" w:cstheme="majorBidi"/>
-          <w:sz w:val="24"/>
-          <w:szCs w:val="24"/>
-        </w:rPr>
-        <w:t>Lake Powell releases are effected by</w:t>
-      </w:r>
-      <w:r>
-        <w:rPr>
-          <w:rFonts w:asciiTheme="majorBidi" w:hAnsiTheme="majorBidi" w:cstheme="majorBidi"/>
-          <w:sz w:val="24"/>
-          <w:szCs w:val="24"/>
-        </w:rPr>
-        <w:t xml:space="preserve"> </w:t>
-      </w:r>
-      <w:r>
-        <w:rPr>
-          <w:rFonts w:asciiTheme="majorBidi" w:hAnsiTheme="majorBidi" w:cstheme="majorBidi"/>
-          <w:sz w:val="24"/>
-          <w:szCs w:val="24"/>
-        </w:rPr>
-        <w:t xml:space="preserve">Lake Mead storage, </w:t>
-      </w:r>
-      <w:r>
-        <w:rPr>
-          <w:rFonts w:asciiTheme="majorBidi" w:hAnsiTheme="majorBidi" w:cstheme="majorBidi"/>
-          <w:sz w:val="24"/>
-          <w:szCs w:val="24"/>
-        </w:rPr>
-        <w:t xml:space="preserve">Lake Powell storage, </w:t>
-      </w:r>
-      <w:r>
-        <w:rPr>
-          <w:rFonts w:asciiTheme="majorBidi" w:hAnsiTheme="majorBidi" w:cstheme="majorBidi"/>
-          <w:sz w:val="24"/>
-          <w:szCs w:val="24"/>
-        </w:rPr>
-        <w:t>upstream inflows, and upstream consumptive use</w:t>
-      </w:r>
-      <w:r>
-        <w:rPr>
-          <w:rFonts w:asciiTheme="majorBidi" w:hAnsiTheme="majorBidi" w:cstheme="majorBidi"/>
-          <w:sz w:val="24"/>
-          <w:szCs w:val="24"/>
-        </w:rPr>
-        <w:t>. Lake Powell releases</w:t>
-      </w:r>
-      <w:r>
-        <w:rPr>
-          <w:rFonts w:asciiTheme="majorBidi" w:hAnsiTheme="majorBidi" w:cstheme="majorBidi"/>
-          <w:sz w:val="24"/>
-          <w:szCs w:val="24"/>
-        </w:rPr>
-        <w:t xml:space="preserve"> </w:t>
-      </w:r>
-      <w:r>
-        <w:rPr>
-          <w:rFonts w:asciiTheme="majorBidi" w:hAnsiTheme="majorBidi" w:cstheme="majorBidi"/>
-          <w:sz w:val="24"/>
-          <w:szCs w:val="24"/>
-        </w:rPr>
-        <w:t>become difficult to</w:t>
-      </w:r>
-      <w:r>
-        <w:rPr>
-          <w:rFonts w:asciiTheme="majorBidi" w:hAnsiTheme="majorBidi" w:cstheme="majorBidi"/>
-          <w:sz w:val="24"/>
-          <w:szCs w:val="24"/>
-        </w:rPr>
-        <w:t xml:space="preserve"> forecast </w:t>
-      </w:r>
-      <w:r>
-        <w:rPr>
-          <w:rFonts w:asciiTheme="majorBidi" w:hAnsiTheme="majorBidi" w:cstheme="majorBidi"/>
-          <w:sz w:val="24"/>
-          <w:szCs w:val="24"/>
-        </w:rPr>
-        <w:t>as Lake Powell draws down to historic low levels</w:t>
-      </w:r>
-      <w:r>
-        <w:rPr>
-          <w:rFonts w:asciiTheme="majorBidi" w:hAnsiTheme="majorBidi" w:cstheme="majorBidi"/>
-          <w:sz w:val="24"/>
-          <w:szCs w:val="24"/>
-        </w:rPr>
-        <w:t xml:space="preserve">. </w:t>
-      </w:r>
-      <w:r>
-        <w:rPr>
-          <w:rFonts w:asciiTheme="majorBidi" w:hAnsiTheme="majorBidi" w:cstheme="majorBidi"/>
-          <w:sz w:val="24"/>
-          <w:szCs w:val="24"/>
-        </w:rPr>
-        <w:t xml:space="preserve">These uncertainties require a quantitative description as </w:t>
-      </w:r>
-      <w:r>
-        <w:rPr>
-          <w:rFonts w:asciiTheme="majorBidi" w:hAnsiTheme="majorBidi" w:cstheme="majorBidi"/>
-          <w:sz w:val="24"/>
-          <w:szCs w:val="24"/>
-        </w:rPr>
-        <w:t>plausible</w:t>
-      </w:r>
-      <w:r>
-        <w:rPr>
-          <w:rFonts w:asciiTheme="majorBidi" w:hAnsiTheme="majorBidi" w:cstheme="majorBidi"/>
-          <w:sz w:val="24"/>
-          <w:szCs w:val="24"/>
-        </w:rPr>
-        <w:t xml:space="preserve"> or </w:t>
-      </w:r>
-      <w:r>
-        <w:rPr>
-          <w:rFonts w:asciiTheme="majorBidi" w:hAnsiTheme="majorBidi" w:cstheme="majorBidi"/>
-          <w:sz w:val="24"/>
-          <w:szCs w:val="24"/>
-        </w:rPr>
-        <w:t>possible</w:t>
-      </w:r>
-      <w:r>
-        <w:rPr>
-          <w:rFonts w:asciiTheme="majorBidi" w:hAnsiTheme="majorBidi" w:cstheme="majorBidi"/>
-          <w:sz w:val="24"/>
-          <w:szCs w:val="24"/>
-        </w:rPr>
-        <w:t xml:space="preserve"> </w:t>
-      </w:r>
-      <w:r>
-        <w:rPr>
-          <w:rFonts w:asciiTheme="majorBidi" w:hAnsiTheme="majorBidi" w:cstheme="majorBidi"/>
-          <w:sz w:val="24"/>
-          <w:szCs w:val="24"/>
-        </w:rPr>
-        <w:t xml:space="preserve">inflow </w:t>
-      </w:r>
-      <w:r>
-        <w:rPr>
-          <w:rFonts w:asciiTheme="majorBidi" w:hAnsiTheme="majorBidi" w:cstheme="majorBidi"/>
-          <w:sz w:val="24"/>
-          <w:szCs w:val="24"/>
-        </w:rPr>
-        <w:t xml:space="preserve">scenarios </w:t>
-      </w:r>
-      <w:r>
-        <w:rPr>
-          <w:rFonts w:asciiTheme="majorBidi" w:hAnsiTheme="majorBidi" w:cstheme="majorBidi"/>
-          <w:sz w:val="24"/>
-          <w:szCs w:val="24"/>
-        </w:rPr>
-        <w:fldChar w:fldCharType="begin"/>
-      </w:r>
-      <w:r>
-        <w:rPr>
-          <w:rFonts w:asciiTheme="majorBidi" w:hAnsiTheme="majorBidi" w:cstheme="majorBidi"/>
-          <w:sz w:val="24"/>
-          <w:szCs w:val="24"/>
-        </w:rPr>
-        <w:instrText xml:space="preserve"> ADDIN EN.CITE &lt;EndNote&gt;&lt;Cite&gt;&lt;Author&gt;Wang&lt;/Author&gt;&lt;Year&gt;2020&lt;/Year&gt;&lt;RecNum&gt;2680&lt;/RecNum&gt;&lt;DisplayText&gt;(Wang et al., 2020)&lt;/DisplayText&gt;&lt;record&gt;&lt;rec-number&gt;2680&lt;/rec-number&gt;&lt;foreign-keys&gt;&lt;key app="EN" db-id="xxt5ta9pd995dwesap0pdzzp2weaz0w9werf" timestamp="1581367316"&gt;2680&lt;/key&gt;&lt;/foreign-keys&gt;&lt;ref-type name="Report"&gt;27&lt;/ref-type&gt;&lt;contributors&gt;&lt;authors&gt;&lt;author&gt;Jian Wang&lt;/author&gt;&lt;author&gt;David E. Rosenberg&lt;/author&gt;&lt;author&gt;John C. Schmidt&lt;/author&gt;&lt;author&gt;Kevin G. Wheeler&lt;/author&gt;&lt;/authors&gt;&lt;/contributors&gt;&lt;titles&gt;&lt;title&gt;Managing the Colorado River for an Uncertain Future&lt;/title&gt;&lt;/titles&gt;&lt;pages&gt;30&lt;/pages&gt;&lt;number&gt;White Paper #3&lt;/number&gt;&lt;dates&gt;&lt;year&gt;2020&lt;/year&gt;&lt;pub-dates&gt;&lt;date&gt;Febuary 10&lt;/date&gt;&lt;/pub-dates&gt;&lt;/dates&gt;&lt;pub-location&gt;Logan, Utah&lt;/pub-location&gt;&lt;publisher&gt;Center for Colorado River Studies, Utah State University&lt;/publisher&gt;&lt;urls&gt;&lt;related-urls&gt;&lt;url&gt;http://qcnr.usu.edu/coloradoriver/files/CCRS_White_Paper_3.pdf&lt;/url&gt;&lt;/related-urls&gt;&lt;/urls&gt;&lt;/record&gt;&lt;/Cite&gt;&lt;/EndNote&gt;</w:instrText>
-      </w:r>
-      <w:r>
-        <w:rPr>
-          <w:rFonts w:asciiTheme="majorBidi" w:hAnsiTheme="majorBidi" w:cstheme="majorBidi"/>
-          <w:sz w:val="24"/>
-          <w:szCs w:val="24"/>
-        </w:rPr>
-        <w:fldChar w:fldCharType="separate"/>
-      </w:r>
-      <w:r>
-        <w:rPr>
-          <w:rFonts w:asciiTheme="majorBidi" w:hAnsiTheme="majorBidi" w:cstheme="majorBidi"/>
-          <w:noProof/>
-          <w:sz w:val="24"/>
-          <w:szCs w:val="24"/>
-        </w:rPr>
-        <w:t>(Wang et al., 2020)</w:t>
-      </w:r>
-      <w:r>
-        <w:rPr>
-          <w:rFonts w:asciiTheme="majorBidi" w:hAnsiTheme="majorBidi" w:cstheme="majorBidi"/>
-          <w:sz w:val="24"/>
-          <w:szCs w:val="24"/>
-        </w:rPr>
-        <w:fldChar w:fldCharType="end"/>
-      </w:r>
-      <w:r>
-        <w:rPr>
-          <w:rFonts w:asciiTheme="majorBidi" w:hAnsiTheme="majorBidi" w:cstheme="majorBidi"/>
-          <w:sz w:val="24"/>
-          <w:szCs w:val="24"/>
-        </w:rPr>
-        <w:t xml:space="preserve">.  </w:t>
-      </w:r>
-      <w:r>
-        <w:rPr>
-          <w:rFonts w:asciiTheme="majorBidi" w:hAnsiTheme="majorBidi" w:cstheme="majorBidi"/>
-          <w:sz w:val="24"/>
-          <w:szCs w:val="24"/>
-        </w:rPr>
-        <w:t>Here</w:t>
-      </w:r>
-      <w:r>
-        <w:rPr>
-          <w:rFonts w:asciiTheme="majorBidi" w:hAnsiTheme="majorBidi" w:cstheme="majorBidi"/>
-          <w:sz w:val="24"/>
-          <w:szCs w:val="24"/>
-        </w:rPr>
-        <w:t xml:space="preserve">, I formulate </w:t>
-      </w:r>
-      <w:r>
-        <w:rPr>
-          <w:rFonts w:asciiTheme="majorBidi" w:hAnsiTheme="majorBidi" w:cstheme="majorBidi"/>
-          <w:sz w:val="24"/>
-          <w:szCs w:val="24"/>
-        </w:rPr>
-        <w:t xml:space="preserve">several </w:t>
       </w:r>
       <w:r>
         <w:rPr>
@@ -2471,7 +2339,7 @@
                 <w:sz w:val="20"/>
                 <w:szCs w:val="20"/>
               </w:rPr>
-              <w:instrText xml:space="preserve"> ADDIN EN.CITE &lt;EndNote&gt;&lt;Cite&gt;&lt;Author&gt;Rosenberg&lt;/Author&gt;&lt;Year&gt;2021&lt;/Year&gt;&lt;RecNum&gt;2785&lt;/RecNum&gt;&lt;DisplayText&gt;(Rosenberg, 2021a)&lt;/DisplayText&gt;&lt;record&gt;&lt;rec-number&gt;2785&lt;/rec-number&gt;&lt;foreign-keys&gt;&lt;key app="EN" db-id="xxt5ta9pd995dwesap0pdzzp2weaz0w9werf" timestamp="1620770975"&gt;2785&lt;/key&gt;&lt;/foreign-keys&gt;&lt;ref-type name="Web Page"&gt;12&lt;/ref-type&gt;&lt;contributors&gt;&lt;authors&gt;&lt;author&gt;David E. Rosenberg&lt;/author&gt;&lt;/authors&gt;&lt;/contributors&gt;&lt;titles&gt;&lt;title&gt;Grand Canyon Intervening Flow&lt;/title&gt;&lt;/titles&gt;&lt;dates&gt;&lt;year&gt;2021&lt;/year&gt;&lt;/dates&gt;&lt;urls&gt;&lt;related-urls&gt;&lt;url&gt;https://github.com/dzeke/ColoradoRiverFutures/tree/master/GrandCanyonInterveningFlow&lt;/url&gt;&lt;/related-urls&gt;&lt;/urls&gt;&lt;/record&gt;&lt;/Cite&gt;&lt;/EndNote&gt;</w:instrText>
+              <w:instrText xml:space="preserve"> ADDIN EN.CITE &lt;EndNote&gt;&lt;Cite&gt;&lt;Author&gt;Rosenberg&lt;/Author&gt;&lt;Year&gt;2021&lt;/Year&gt;&lt;RecNum&gt;2785&lt;/RecNum&gt;&lt;DisplayText&gt;(Rosenberg, 2021a)&lt;/DisplayText&gt;&lt;record&gt;&lt;rec-number&gt;2785&lt;/rec-number&gt;&lt;foreign-keys&gt;&lt;key app="EN" db-id="xxt5ta9pd995dwesap0pdzzp2weaz0w9werf" timestamp="1620770975"&gt;2785&lt;/key&gt;&lt;/foreign-keys&gt;&lt;ref-type name="Web Page"&gt;12&lt;/ref-type&gt;&lt;contributors&gt;&lt;authors&gt;&lt;author&gt;David E. Rosenberg&lt;/author&gt;&lt;/authors&gt;&lt;/contributors&gt;&lt;titles&gt;&lt;title&gt;Grand Canyon Intervening Flow&lt;/title&gt;&lt;/titles&gt;&lt;dates&gt;&lt;year&gt;2021&lt;/year&gt;&lt;/dates&gt;&lt;urls&gt;&lt;related-urls&gt;&lt;url&gt;https://github.com/dzeke/ColoradoRiverCoding/tree/master/GrandCanyonInterveningFlow&lt;/url&gt;&lt;/related-urls&gt;&lt;/urls&gt;&lt;/record&gt;&lt;/Cite&gt;&lt;/EndNote&gt;</w:instrText>
             </w:r>
             <w:r>
               <w:rPr>
@@ -2644,7 +2512,7 @@
                 <w:sz w:val="20"/>
                 <w:szCs w:val="20"/>
               </w:rPr>
-              <w:instrText xml:space="preserve"> ADDIN EN.CITE &lt;EndNote&gt;&lt;Cite&gt;&lt;Author&gt;Rosenberg&lt;/Author&gt;&lt;Year&gt;2021&lt;/Year&gt;&lt;RecNum&gt;2785&lt;/RecNum&gt;&lt;DisplayText&gt;(Rosenberg, 2021a)&lt;/DisplayText&gt;&lt;record&gt;&lt;rec-number&gt;2785&lt;/rec-number&gt;&lt;foreign-keys&gt;&lt;key app="EN" db-id="xxt5ta9pd995dwesap0pdzzp2weaz0w9werf" timestamp="1620770975"&gt;2785&lt;/key&gt;&lt;/foreign-keys&gt;&lt;ref-type name="Web Page"&gt;12&lt;/ref-type&gt;&lt;contributors&gt;&lt;authors&gt;&lt;author&gt;David E. Rosenberg&lt;/author&gt;&lt;/authors&gt;&lt;/contributors&gt;&lt;titles&gt;&lt;title&gt;Grand Canyon Intervening Flow&lt;/title&gt;&lt;/titles&gt;&lt;dates&gt;&lt;year&gt;2021&lt;/year&gt;&lt;/dates&gt;&lt;urls&gt;&lt;related-urls&gt;&lt;url&gt;https://github.com/dzeke/ColoradoRiverFutures/tree/master/GrandCanyonInterveningFlow&lt;/url&gt;&lt;/related-urls&gt;&lt;/urls&gt;&lt;/record&gt;&lt;/Cite&gt;&lt;/EndNote&gt;</w:instrText>
+              <w:instrText xml:space="preserve"> ADDIN EN.CITE &lt;EndNote&gt;&lt;Cite&gt;&lt;Author&gt;Rosenberg&lt;/Author&gt;&lt;Year&gt;2021&lt;/Year&gt;&lt;RecNum&gt;2785&lt;/RecNum&gt;&lt;DisplayText&gt;(Rosenberg, 2021a)&lt;/DisplayText&gt;&lt;record&gt;&lt;rec-number&gt;2785&lt;/rec-number&gt;&lt;foreign-keys&gt;&lt;key app="EN" db-id="xxt5ta9pd995dwesap0pdzzp2weaz0w9werf" timestamp="1620770975"&gt;2785&lt;/key&gt;&lt;/foreign-keys&gt;&lt;ref-type name="Web Page"&gt;12&lt;/ref-type&gt;&lt;contributors&gt;&lt;authors&gt;&lt;author&gt;David E. Rosenberg&lt;/author&gt;&lt;/authors&gt;&lt;/contributors&gt;&lt;titles&gt;&lt;title&gt;Grand Canyon Intervening Flow&lt;/title&gt;&lt;/titles&gt;&lt;dates&gt;&lt;year&gt;2021&lt;/year&gt;&lt;/dates&gt;&lt;urls&gt;&lt;related-urls&gt;&lt;url&gt;https://github.com/dzeke/ColoradoRiverCoding/tree/master/GrandCanyonInterveningFlow&lt;/url&gt;&lt;/related-urls&gt;&lt;/urls&gt;&lt;/record&gt;&lt;/Cite&gt;&lt;/EndNote&gt;</w:instrText>
             </w:r>
             <w:r>
               <w:rPr>
@@ -2801,7 +2669,7 @@
                 <w:sz w:val="20"/>
                 <w:szCs w:val="20"/>
               </w:rPr>
-              <w:instrText xml:space="preserve"> ADDIN EN.CITE &lt;EndNote&gt;&lt;Cite&gt;&lt;Author&gt;Rosenberg&lt;/Author&gt;&lt;Year&gt;2021&lt;/Year&gt;&lt;RecNum&gt;2785&lt;/RecNum&gt;&lt;DisplayText&gt;(Rosenberg, 2021a)&lt;/DisplayText&gt;&lt;record&gt;&lt;rec-number&gt;2785&lt;/rec-number&gt;&lt;foreign-keys&gt;&lt;key app="EN" db-id="xxt5ta9pd995dwesap0pdzzp2weaz0w9werf" timestamp="1620770975"&gt;2785&lt;/key&gt;&lt;/foreign-keys&gt;&lt;ref-type name="Web Page"&gt;12&lt;/ref-type&gt;&lt;contributors&gt;&lt;authors&gt;&lt;author&gt;David E. Rosenberg&lt;/author&gt;&lt;/authors&gt;&lt;/contributors&gt;&lt;titles&gt;&lt;title&gt;Grand Canyon Intervening Flow&lt;/title&gt;&lt;/titles&gt;&lt;dates&gt;&lt;year&gt;2021&lt;/year&gt;&lt;/dates&gt;&lt;urls&gt;&lt;related-urls&gt;&lt;url&gt;https://github.com/dzeke/ColoradoRiverFutures/tree/master/GrandCanyonInterveningFlow&lt;/url&gt;&lt;/related-urls&gt;&lt;/urls&gt;&lt;/record&gt;&lt;/Cite&gt;&lt;/EndNote&gt;</w:instrText>
+              <w:instrText xml:space="preserve"> ADDIN EN.CITE &lt;EndNote&gt;&lt;Cite&gt;&lt;Author&gt;Rosenberg&lt;/Author&gt;&lt;Year&gt;2021&lt;/Year&gt;&lt;RecNum&gt;2785&lt;/RecNum&gt;&lt;DisplayText&gt;(Rosenberg, 2021a)&lt;/DisplayText&gt;&lt;record&gt;&lt;rec-number&gt;2785&lt;/rec-number&gt;&lt;foreign-keys&gt;&lt;key app="EN" db-id="xxt5ta9pd995dwesap0pdzzp2weaz0w9werf" timestamp="1620770975"&gt;2785&lt;/key&gt;&lt;/foreign-keys&gt;&lt;ref-type name="Web Page"&gt;12&lt;/ref-type&gt;&lt;contributors&gt;&lt;authors&gt;&lt;author&gt;David E. Rosenberg&lt;/author&gt;&lt;/authors&gt;&lt;/contributors&gt;&lt;titles&gt;&lt;title&gt;Grand Canyon Intervening Flow&lt;/title&gt;&lt;/titles&gt;&lt;dates&gt;&lt;year&gt;2021&lt;/year&gt;&lt;/dates&gt;&lt;urls&gt;&lt;related-urls&gt;&lt;url&gt;https://github.com/dzeke/ColoradoRiverCoding/tree/master/GrandCanyonInterveningFlow&lt;/url&gt;&lt;/related-urls&gt;&lt;/urls&gt;&lt;/record&gt;&lt;/Cite&gt;&lt;/EndNote&gt;</w:instrText>
             </w:r>
             <w:r>
               <w:rPr>
@@ -2966,7 +2834,7 @@
                 <w:sz w:val="20"/>
                 <w:szCs w:val="20"/>
               </w:rPr>
-              <w:instrText xml:space="preserve"> ADDIN EN.CITE &lt;EndNote&gt;&lt;Cite&gt;&lt;Author&gt;Rosenberg&lt;/Author&gt;&lt;Year&gt;2021&lt;/Year&gt;&lt;RecNum&gt;2785&lt;/RecNum&gt;&lt;DisplayText&gt;(Rosenberg, 2021a)&lt;/DisplayText&gt;&lt;record&gt;&lt;rec-number&gt;2785&lt;/rec-number&gt;&lt;foreign-keys&gt;&lt;key app="EN" db-id="xxt5ta9pd995dwesap0pdzzp2weaz0w9werf" timestamp="1620770975"&gt;2785&lt;/key&gt;&lt;/foreign-keys&gt;&lt;ref-type name="Web Page"&gt;12&lt;/ref-type&gt;&lt;contributors&gt;&lt;authors&gt;&lt;author&gt;David E. Rosenberg&lt;/author&gt;&lt;/authors&gt;&lt;/contributors&gt;&lt;titles&gt;&lt;title&gt;Grand Canyon Intervening Flow&lt;/title&gt;&lt;/titles&gt;&lt;dates&gt;&lt;year&gt;2021&lt;/year&gt;&lt;/dates&gt;&lt;urls&gt;&lt;related-urls&gt;&lt;url&gt;https://github.com/dzeke/ColoradoRiverFutures/tree/master/GrandCanyonInterveningFlow&lt;/url&gt;&lt;/related-urls&gt;&lt;/urls&gt;&lt;/record&gt;&lt;/Cite&gt;&lt;/EndNote&gt;</w:instrText>
+              <w:instrText xml:space="preserve"> ADDIN EN.CITE &lt;EndNote&gt;&lt;Cite&gt;&lt;Author&gt;Rosenberg&lt;/Author&gt;&lt;Year&gt;2021&lt;/Year&gt;&lt;RecNum&gt;2785&lt;/RecNum&gt;&lt;DisplayText&gt;(Rosenberg, 2021a)&lt;/DisplayText&gt;&lt;record&gt;&lt;rec-number&gt;2785&lt;/rec-number&gt;&lt;foreign-keys&gt;&lt;key app="EN" db-id="xxt5ta9pd995dwesap0pdzzp2weaz0w9werf" timestamp="1620770975"&gt;2785&lt;/key&gt;&lt;/foreign-keys&gt;&lt;ref-type name="Web Page"&gt;12&lt;/ref-type&gt;&lt;contributors&gt;&lt;authors&gt;&lt;author&gt;David E. Rosenberg&lt;/author&gt;&lt;/authors&gt;&lt;/contributors&gt;&lt;titles&gt;&lt;title&gt;Grand Canyon Intervening Flow&lt;/title&gt;&lt;/titles&gt;&lt;dates&gt;&lt;year&gt;2021&lt;/year&gt;&lt;/dates&gt;&lt;urls&gt;&lt;related-urls&gt;&lt;url&gt;https://github.com/dzeke/ColoradoRiverCoding/tree/master/GrandCanyonInterveningFlow&lt;/url&gt;&lt;/related-urls&gt;&lt;/urls&gt;&lt;/record&gt;&lt;/Cite&gt;&lt;/EndNote&gt;</w:instrText>
             </w:r>
             <w:r>
               <w:rPr>
@@ -3054,25 +2922,23 @@
           <w:sz w:val="24"/>
           <w:szCs w:val="24"/>
         </w:rPr>
-        <w:t xml:space="preserve">can have multiple interpretations. For example, 9 </w:t>
-      </w:r>
-      <w:proofErr w:type="spellStart"/>
-      <w:r>
-        <w:rPr>
-          <w:rFonts w:asciiTheme="majorBidi" w:hAnsiTheme="majorBidi" w:cstheme="majorBidi"/>
-          <w:sz w:val="24"/>
-          <w:szCs w:val="24"/>
-        </w:rPr>
-        <w:t>maf</w:t>
-      </w:r>
-      <w:proofErr w:type="spellEnd"/>
-      <w:r>
-        <w:rPr>
-          <w:rFonts w:asciiTheme="majorBidi" w:hAnsiTheme="majorBidi" w:cstheme="majorBidi"/>
-          <w:sz w:val="24"/>
-          <w:szCs w:val="24"/>
-        </w:rPr>
-        <w:t xml:space="preserve"> each year can result from a Lake Powell release of 8.23 </w:t>
+        <w:t xml:space="preserve">can </w:t>
+      </w:r>
+      <w:r>
+        <w:rPr>
+          <w:rFonts w:asciiTheme="majorBidi" w:hAnsiTheme="majorBidi" w:cstheme="majorBidi"/>
+          <w:sz w:val="24"/>
+          <w:szCs w:val="24"/>
+        </w:rPr>
+        <w:t>mean</w:t>
+      </w:r>
+      <w:r>
+        <w:rPr>
+          <w:rFonts w:asciiTheme="majorBidi" w:hAnsiTheme="majorBidi" w:cstheme="majorBidi"/>
+          <w:sz w:val="24"/>
+          <w:szCs w:val="24"/>
+        </w:rPr>
+        <w:t xml:space="preserve"> a Lake Powell release of 8.23 </w:t>
       </w:r>
       <w:proofErr w:type="spellStart"/>
       <w:r>
@@ -3295,7 +3161,7 @@
           <w:sz w:val="24"/>
           <w:szCs w:val="24"/>
         </w:rPr>
-        <w:instrText xml:space="preserve"> ADDIN EN.CITE &lt;EndNote&gt;&lt;Cite&gt;&lt;Author&gt;Rosenberg&lt;/Author&gt;&lt;Year&gt;2021&lt;/Year&gt;&lt;RecNum&gt;2785&lt;/RecNum&gt;&lt;DisplayText&gt;(Rosenberg, 2021a)&lt;/DisplayText&gt;&lt;record&gt;&lt;rec-number&gt;2785&lt;/rec-number&gt;&lt;foreign-keys&gt;&lt;key app="EN" db-id="xxt5ta9pd995dwesap0pdzzp2weaz0w9werf" timestamp="1620770975"&gt;2785&lt;/key&gt;&lt;/foreign-keys&gt;&lt;ref-type name="Web Page"&gt;12&lt;/ref-type&gt;&lt;contributors&gt;&lt;authors&gt;&lt;author&gt;David E. Rosenberg&lt;/author&gt;&lt;/authors&gt;&lt;/contributors&gt;&lt;titles&gt;&lt;title&gt;Grand Canyon Intervening Flow&lt;/title&gt;&lt;/titles&gt;&lt;dates&gt;&lt;year&gt;2021&lt;/year&gt;&lt;/dates&gt;&lt;urls&gt;&lt;related-urls&gt;&lt;url&gt;https://github.com/dzeke/ColoradoRiverFutures/tree/master/GrandCanyonInterveningFlow&lt;/url&gt;&lt;/related-urls&gt;&lt;/urls&gt;&lt;/record&gt;&lt;/Cite&gt;&lt;/EndNote&gt;</w:instrText>
+        <w:instrText xml:space="preserve"> ADDIN EN.CITE &lt;EndNote&gt;&lt;Cite&gt;&lt;Author&gt;Rosenberg&lt;/Author&gt;&lt;Year&gt;2021&lt;/Year&gt;&lt;RecNum&gt;2785&lt;/RecNum&gt;&lt;DisplayText&gt;(Rosenberg, 2021a)&lt;/DisplayText&gt;&lt;record&gt;&lt;rec-number&gt;2785&lt;/rec-number&gt;&lt;foreign-keys&gt;&lt;key app="EN" db-id="xxt5ta9pd995dwesap0pdzzp2weaz0w9werf" timestamp="1620770975"&gt;2785&lt;/key&gt;&lt;/foreign-keys&gt;&lt;ref-type name="Web Page"&gt;12&lt;/ref-type&gt;&lt;contributors&gt;&lt;authors&gt;&lt;author&gt;David E. Rosenberg&lt;/author&gt;&lt;/authors&gt;&lt;/contributors&gt;&lt;titles&gt;&lt;title&gt;Grand Canyon Intervening Flow&lt;/title&gt;&lt;/titles&gt;&lt;dates&gt;&lt;year&gt;2021&lt;/year&gt;&lt;/dates&gt;&lt;urls&gt;&lt;related-urls&gt;&lt;url&gt;https://github.com/dzeke/ColoradoRiverCoding/tree/master/GrandCanyonInterveningFlow&lt;/url&gt;&lt;/related-urls&gt;&lt;/urls&gt;&lt;/record&gt;&lt;/Cite&gt;&lt;/EndNote&gt;</w:instrText>
       </w:r>
       <w:r>
         <w:rPr>
@@ -3561,7 +3427,23 @@
           <w:sz w:val="24"/>
           <w:szCs w:val="24"/>
         </w:rPr>
-        <w:t xml:space="preserve"> each year would occur if Lake Powell had insufficient storage to make the lowest </w:t>
+        <w:t xml:space="preserve"> each year </w:t>
+      </w:r>
+      <w:r>
+        <w:rPr>
+          <w:rFonts w:asciiTheme="majorBidi" w:hAnsiTheme="majorBidi" w:cstheme="majorBidi"/>
+          <w:sz w:val="24"/>
+          <w:szCs w:val="24"/>
+        </w:rPr>
+        <w:t>can</w:t>
+      </w:r>
+      <w:r>
+        <w:rPr>
+          <w:rFonts w:asciiTheme="majorBidi" w:hAnsiTheme="majorBidi" w:cstheme="majorBidi"/>
+          <w:sz w:val="24"/>
+          <w:szCs w:val="24"/>
+        </w:rPr>
+        <w:t xml:space="preserve"> occur if Lake Powell had insufficient storage to make the lowest </w:t>
       </w:r>
       <w:r>
         <w:rPr>
@@ -3655,9 +3537,6 @@
         <w:t xml:space="preserve">Uncertain </w:t>
       </w:r>
       <w:r>
-        <w:t xml:space="preserve">Future </w:t>
-      </w:r>
-      <w:r>
         <w:t xml:space="preserve">Reservoir </w:t>
       </w:r>
       <w:r>
@@ -3708,15 +3587,31 @@
           <w:sz w:val="24"/>
           <w:szCs w:val="24"/>
         </w:rPr>
-        <w:t xml:space="preserve"> water from Lake Mead in the future. </w:t>
-      </w:r>
-      <w:r>
-        <w:rPr>
-          <w:rFonts w:asciiTheme="majorBidi" w:hAnsiTheme="majorBidi" w:cstheme="majorBidi"/>
-          <w:sz w:val="24"/>
-          <w:szCs w:val="24"/>
-        </w:rPr>
-        <w:t xml:space="preserve">One future scenario for Lake Mead operations is to </w:t>
+        <w:t xml:space="preserve"> water from Lake Mead. </w:t>
+      </w:r>
+      <w:r>
+        <w:rPr>
+          <w:rFonts w:asciiTheme="majorBidi" w:hAnsiTheme="majorBidi" w:cstheme="majorBidi"/>
+          <w:sz w:val="24"/>
+          <w:szCs w:val="24"/>
+        </w:rPr>
+        <w:t xml:space="preserve">One scenario for </w:t>
+      </w:r>
+      <w:r>
+        <w:rPr>
+          <w:rFonts w:asciiTheme="majorBidi" w:hAnsiTheme="majorBidi" w:cstheme="majorBidi"/>
+          <w:sz w:val="24"/>
+          <w:szCs w:val="24"/>
+        </w:rPr>
+        <w:t xml:space="preserve">future </w:t>
+      </w:r>
+      <w:r>
+        <w:rPr>
+          <w:rFonts w:asciiTheme="majorBidi" w:hAnsiTheme="majorBidi" w:cstheme="majorBidi"/>
+          <w:sz w:val="24"/>
+          <w:szCs w:val="24"/>
+        </w:rPr>
+        <w:t xml:space="preserve">Lake Mead operations is to </w:t>
       </w:r>
       <w:r>
         <w:rPr>
@@ -6817,7 +6712,7 @@
           <w:sz w:val="24"/>
           <w:szCs w:val="24"/>
         </w:rPr>
-        <w:instrText xml:space="preserve"> ADDIN EN.CITE &lt;EndNote&gt;&lt;Cite&gt;&lt;Author&gt;Rosenberg&lt;/Author&gt;&lt;Year&gt;2021&lt;/Year&gt;&lt;RecNum&gt;2786&lt;/RecNum&gt;&lt;DisplayText&gt;(Rosenberg, 2021b)&lt;/DisplayText&gt;&lt;record&gt;&lt;rec-number&gt;2786&lt;/rec-number&gt;&lt;foreign-keys&gt;&lt;key app="EN" db-id="xxt5ta9pd995dwesap0pdzzp2weaz0w9werf" timestamp="1620782020"&gt;2786&lt;/key&gt;&lt;/foreign-keys&gt;&lt;ref-type name="Web Page"&gt;12&lt;/ref-type&gt;&lt;contributors&gt;&lt;authors&gt;&lt;author&gt;David E. Rosenberg&lt;/author&gt;&lt;/authors&gt;&lt;/contributors&gt;&lt;titles&gt;&lt;title&gt;Time to Mead Dead Pool&lt;/title&gt;&lt;/titles&gt;&lt;dates&gt;&lt;year&gt;2021&lt;/year&gt;&lt;/dates&gt;&lt;urls&gt;&lt;related-urls&gt;&lt;url&gt;https://github.com/dzeke/ColoradoRiverFutures/tree/master/TimeToDeadPool&lt;/url&gt;&lt;/related-urls&gt;&lt;/urls&gt;&lt;/record&gt;&lt;/Cite&gt;&lt;/EndNote&gt;</w:instrText>
+        <w:instrText xml:space="preserve"> ADDIN EN.CITE &lt;EndNote&gt;&lt;Cite&gt;&lt;Author&gt;Rosenberg&lt;/Author&gt;&lt;Year&gt;2021&lt;/Year&gt;&lt;RecNum&gt;2786&lt;/RecNum&gt;&lt;DisplayText&gt;(Rosenberg, 2021b)&lt;/DisplayText&gt;&lt;record&gt;&lt;rec-number&gt;2786&lt;/rec-number&gt;&lt;foreign-keys&gt;&lt;key app="EN" db-id="xxt5ta9pd995dwesap0pdzzp2weaz0w9werf" timestamp="1620782020"&gt;2786&lt;/key&gt;&lt;/foreign-keys&gt;&lt;ref-type name="Web Page"&gt;12&lt;/ref-type&gt;&lt;contributors&gt;&lt;authors&gt;&lt;author&gt;David E. Rosenberg&lt;/author&gt;&lt;/authors&gt;&lt;/contributors&gt;&lt;titles&gt;&lt;title&gt;Time to Mead Dead Pool&lt;/title&gt;&lt;/titles&gt;&lt;dates&gt;&lt;year&gt;2021&lt;/year&gt;&lt;/dates&gt;&lt;urls&gt;&lt;related-urls&gt;&lt;url&gt;https://github.com/dzeke/ColoradoRiverCoding/tree/master/TimeToDeadPool&lt;/url&gt;&lt;/related-urls&gt;&lt;/urls&gt;&lt;/record&gt;&lt;/Cite&gt;&lt;/EndNote&gt;</w:instrText>
       </w:r>
       <w:r>
         <w:rPr>
@@ -7827,7 +7722,7 @@
                     </pic:cNvPicPr>
                   </pic:nvPicPr>
                   <pic:blipFill>
-                    <a:blip r:embed="rId9" cstate="print">
+                    <a:blip r:embed="rId8" cstate="print">
                       <a:extLst>
                         <a:ext uri="{28A0092B-C50C-407E-A947-70E740481C1C}">
                           <a14:useLocalDpi xmlns:a14="http://schemas.microsoft.com/office/drawing/2010/main" val="0"/>
@@ -8335,7 +8230,7 @@
                     <pic:cNvPicPr/>
                   </pic:nvPicPr>
                   <pic:blipFill>
-                    <a:blip r:embed="rId10"/>
+                    <a:blip r:embed="rId9"/>
                     <a:stretch>
                       <a:fillRect/>
                     </a:stretch>
@@ -8721,7 +8616,23 @@
           <w:sz w:val="24"/>
           <w:szCs w:val="24"/>
         </w:rPr>
-        <w:t xml:space="preserve">additional water conservation beyond the current drought operations, or </w:t>
+        <w:t xml:space="preserve">additional water conservation beyond the </w:t>
+      </w:r>
+      <w:r>
+        <w:rPr>
+          <w:rFonts w:asciiTheme="majorBidi" w:hAnsiTheme="majorBidi" w:cstheme="majorBidi"/>
+          <w:sz w:val="24"/>
+          <w:szCs w:val="24"/>
+        </w:rPr>
+        <w:t>mandatory targets</w:t>
+      </w:r>
+      <w:r>
+        <w:rPr>
+          <w:rFonts w:asciiTheme="majorBidi" w:hAnsiTheme="majorBidi" w:cstheme="majorBidi"/>
+          <w:sz w:val="24"/>
+          <w:szCs w:val="24"/>
+        </w:rPr>
+        <w:t xml:space="preserve">, or </w:t>
       </w:r>
       <w:r>
         <w:rPr>
@@ -8869,7 +8780,15 @@
           <w:sz w:val="24"/>
           <w:szCs w:val="24"/>
         </w:rPr>
-        <w:t>will recover</w:t>
+        <w:t>can</w:t>
+      </w:r>
+      <w:r>
+        <w:rPr>
+          <w:rFonts w:asciiTheme="majorBidi" w:hAnsiTheme="majorBidi" w:cstheme="majorBidi"/>
+          <w:sz w:val="24"/>
+          <w:szCs w:val="24"/>
+        </w:rPr>
+        <w:t xml:space="preserve"> recover</w:t>
       </w:r>
       <w:r>
         <w:rPr>
@@ -8903,7 +8822,23 @@
           <w:sz w:val="24"/>
           <w:szCs w:val="24"/>
         </w:rPr>
-        <w:t xml:space="preserve"> inflow each year are needed to recover the lake level to 1,050. Other combinations of inflow and additional conservation beyond the mandatory targets will also recover Lake Mead to 1,090 feet in six years (Figure 2, </w:t>
+        <w:t xml:space="preserve"> inflow each year </w:t>
+      </w:r>
+      <w:r>
+        <w:rPr>
+          <w:rFonts w:asciiTheme="majorBidi" w:hAnsiTheme="majorBidi" w:cstheme="majorBidi"/>
+          <w:sz w:val="24"/>
+          <w:szCs w:val="24"/>
+        </w:rPr>
+        <w:t>can</w:t>
+      </w:r>
+      <w:r>
+        <w:rPr>
+          <w:rFonts w:asciiTheme="majorBidi" w:hAnsiTheme="majorBidi" w:cstheme="majorBidi"/>
+          <w:sz w:val="24"/>
+          <w:szCs w:val="24"/>
+        </w:rPr>
+        <w:t xml:space="preserve"> recover the lake level to 1,050. Other combinations of inflow and additional conservation beyond the mandatory targets will also recover Lake Mead to 1,090 feet in six years (Figure 2, </w:t>
       </w:r>
       <w:r>
         <w:rPr>
@@ -8952,7 +8887,7 @@
                     <pic:cNvPicPr/>
                   </pic:nvPicPr>
                   <pic:blipFill>
-                    <a:blip r:embed="rId11"/>
+                    <a:blip r:embed="rId10"/>
                     <a:stretch>
                       <a:fillRect/>
                     </a:stretch>
@@ -9144,7 +9079,7 @@
         <w:t xml:space="preserve">Include Reservoir Inflow </w:t>
       </w:r>
       <w:r>
-        <w:t>as a new Operations Criteria</w:t>
+        <w:t>as new Criteria</w:t>
       </w:r>
     </w:p>
     <w:p>
@@ -9185,88 +9120,6 @@
           <w:sz w:val="24"/>
           <w:szCs w:val="24"/>
         </w:rPr>
-        <w:t xml:space="preserve">When Lake Mead inflows are below 8.7 </w:t>
-      </w:r>
-      <w:proofErr w:type="spellStart"/>
-      <w:r>
-        <w:rPr>
-          <w:rFonts w:asciiTheme="majorBidi" w:hAnsiTheme="majorBidi" w:cstheme="majorBidi"/>
-          <w:sz w:val="24"/>
-          <w:szCs w:val="24"/>
-        </w:rPr>
-        <w:t>maf</w:t>
-      </w:r>
-      <w:proofErr w:type="spellEnd"/>
-      <w:r>
-        <w:rPr>
-          <w:rFonts w:asciiTheme="majorBidi" w:hAnsiTheme="majorBidi" w:cstheme="majorBidi"/>
-          <w:sz w:val="24"/>
-          <w:szCs w:val="24"/>
-        </w:rPr>
-        <w:t xml:space="preserve"> per year, the </w:t>
-      </w:r>
-      <w:r>
-        <w:rPr>
-          <w:rFonts w:asciiTheme="majorBidi" w:hAnsiTheme="majorBidi" w:cstheme="majorBidi"/>
-          <w:sz w:val="24"/>
-          <w:szCs w:val="24"/>
-        </w:rPr>
-        <w:t xml:space="preserve">Lower Basin states and contractors </w:t>
-      </w:r>
-      <w:r>
-        <w:rPr>
-          <w:rFonts w:asciiTheme="majorBidi" w:hAnsiTheme="majorBidi" w:cstheme="majorBidi"/>
-          <w:sz w:val="24"/>
-          <w:szCs w:val="24"/>
-        </w:rPr>
-        <w:t>must</w:t>
-      </w:r>
-      <w:r>
-        <w:rPr>
-          <w:rFonts w:asciiTheme="majorBidi" w:hAnsiTheme="majorBidi" w:cstheme="majorBidi"/>
-          <w:sz w:val="24"/>
-          <w:szCs w:val="24"/>
-        </w:rPr>
-        <w:t xml:space="preserve"> conserve more than the</w:t>
-      </w:r>
-      <w:r>
-        <w:rPr>
-          <w:rFonts w:asciiTheme="majorBidi" w:hAnsiTheme="majorBidi" w:cstheme="majorBidi"/>
-          <w:sz w:val="24"/>
-          <w:szCs w:val="24"/>
-        </w:rPr>
-        <w:t>ir</w:t>
-      </w:r>
-      <w:r>
-        <w:rPr>
-          <w:rFonts w:asciiTheme="majorBidi" w:hAnsiTheme="majorBidi" w:cstheme="majorBidi"/>
-          <w:sz w:val="24"/>
-          <w:szCs w:val="24"/>
-        </w:rPr>
-        <w:t xml:space="preserve"> mandatory targets</w:t>
-      </w:r>
-      <w:r>
-        <w:rPr>
-          <w:rFonts w:asciiTheme="majorBidi" w:hAnsiTheme="majorBidi" w:cstheme="majorBidi"/>
-          <w:sz w:val="24"/>
-          <w:szCs w:val="24"/>
-        </w:rPr>
-        <w:t xml:space="preserve"> to stabilize or recover the reservoir</w:t>
-      </w:r>
-      <w:r>
-        <w:rPr>
-          <w:rFonts w:asciiTheme="majorBidi" w:hAnsiTheme="majorBidi" w:cstheme="majorBidi"/>
-          <w:sz w:val="24"/>
-          <w:szCs w:val="24"/>
-        </w:rPr>
-        <w:t xml:space="preserve">. </w:t>
-      </w:r>
-      <w:r>
-        <w:rPr>
-          <w:rFonts w:asciiTheme="majorBidi" w:hAnsiTheme="majorBidi" w:cstheme="majorBidi"/>
-          <w:sz w:val="24"/>
-          <w:szCs w:val="24"/>
-        </w:rPr>
         <w:t>I</w:t>
       </w:r>
       <w:r>
@@ -9291,39 +9144,23 @@
           <w:sz w:val="24"/>
           <w:szCs w:val="24"/>
         </w:rPr>
-        <w:t xml:space="preserve"> reservoir inflow as a new criteria </w:t>
-      </w:r>
-      <w:r>
-        <w:rPr>
-          <w:rFonts w:asciiTheme="majorBidi" w:hAnsiTheme="majorBidi" w:cstheme="majorBidi"/>
-          <w:sz w:val="24"/>
-          <w:szCs w:val="24"/>
-        </w:rPr>
-        <w:t>for</w:t>
-      </w:r>
-      <w:r>
-        <w:rPr>
-          <w:rFonts w:asciiTheme="majorBidi" w:hAnsiTheme="majorBidi" w:cstheme="majorBidi"/>
-          <w:sz w:val="24"/>
-          <w:szCs w:val="24"/>
-        </w:rPr>
-        <w:t xml:space="preserve"> Lake Mead </w:t>
-      </w:r>
-      <w:r>
-        <w:rPr>
-          <w:rFonts w:asciiTheme="majorBidi" w:hAnsiTheme="majorBidi" w:cstheme="majorBidi"/>
-          <w:sz w:val="24"/>
-          <w:szCs w:val="24"/>
-        </w:rPr>
-        <w:t>o</w:t>
-      </w:r>
-      <w:r>
-        <w:rPr>
-          <w:rFonts w:asciiTheme="majorBidi" w:hAnsiTheme="majorBidi" w:cstheme="majorBidi"/>
-          <w:sz w:val="24"/>
-          <w:szCs w:val="24"/>
-        </w:rPr>
-        <w:t>perations can encourage additional conservation beyond the mandatory targets. Other benefits to include reservoir inflow as a new operations criteria are:</w:t>
+        <w:t xml:space="preserve"> reservoir inflow as a new operations criteria </w:t>
+      </w:r>
+      <w:r>
+        <w:rPr>
+          <w:rFonts w:asciiTheme="majorBidi" w:hAnsiTheme="majorBidi" w:cstheme="majorBidi"/>
+          <w:sz w:val="24"/>
+          <w:szCs w:val="24"/>
+        </w:rPr>
+        <w:t>will allow managers to</w:t>
+      </w:r>
+      <w:r>
+        <w:rPr>
+          <w:rFonts w:asciiTheme="majorBidi" w:hAnsiTheme="majorBidi" w:cstheme="majorBidi"/>
+          <w:sz w:val="24"/>
+          <w:szCs w:val="24"/>
+        </w:rPr>
+        <w:t>:</w:t>
       </w:r>
     </w:p>
     <w:p>
@@ -9483,7 +9320,15 @@
           <w:sz w:val="24"/>
           <w:szCs w:val="24"/>
         </w:rPr>
-        <w:t>Encourage managers to frame reservoir release</w:t>
+        <w:t>F</w:t>
+      </w:r>
+      <w:r>
+        <w:rPr>
+          <w:rFonts w:asciiTheme="majorBidi" w:hAnsiTheme="majorBidi" w:cstheme="majorBidi"/>
+          <w:sz w:val="24"/>
+          <w:szCs w:val="24"/>
+        </w:rPr>
+        <w:t>rame reservoir release</w:t>
       </w:r>
       <w:r>
         <w:rPr>
@@ -9540,7 +9385,23 @@
           <w:sz w:val="24"/>
           <w:szCs w:val="24"/>
         </w:rPr>
-        <w:t>reason not to include reservoir inflow as a new operations criteria</w:t>
+        <w:t xml:space="preserve">reason </w:t>
+      </w:r>
+      <w:r>
+        <w:rPr>
+          <w:rFonts w:asciiTheme="majorBidi" w:hAnsiTheme="majorBidi" w:cstheme="majorBidi"/>
+          <w:sz w:val="24"/>
+          <w:szCs w:val="24"/>
+        </w:rPr>
+        <w:t>to exclude</w:t>
+      </w:r>
+      <w:r>
+        <w:rPr>
+          <w:rFonts w:asciiTheme="majorBidi" w:hAnsiTheme="majorBidi" w:cstheme="majorBidi"/>
+          <w:sz w:val="24"/>
+          <w:szCs w:val="24"/>
+        </w:rPr>
+        <w:t xml:space="preserve"> reservoir inflow as a new operations criteria</w:t>
       </w:r>
       <w:r>
         <w:rPr>
@@ -9620,23 +9481,15 @@
           <w:sz w:val="24"/>
           <w:szCs w:val="24"/>
         </w:rPr>
-        <w:t xml:space="preserve">the operations to include </w:t>
-      </w:r>
-      <w:r>
-        <w:rPr>
-          <w:rFonts w:asciiTheme="majorBidi" w:hAnsiTheme="majorBidi" w:cstheme="majorBidi"/>
-          <w:sz w:val="24"/>
-          <w:szCs w:val="24"/>
-        </w:rPr>
-        <w:t xml:space="preserve">inflows, stabilization, and </w:t>
-      </w:r>
-      <w:r>
-        <w:rPr>
-          <w:rFonts w:asciiTheme="majorBidi" w:hAnsiTheme="majorBidi" w:cstheme="majorBidi"/>
-          <w:sz w:val="24"/>
-          <w:szCs w:val="24"/>
-        </w:rPr>
-        <w:t>recovery</w:t>
+        <w:t xml:space="preserve">operations </w:t>
+      </w:r>
+      <w:r>
+        <w:rPr>
+          <w:rFonts w:asciiTheme="majorBidi" w:hAnsiTheme="majorBidi" w:cstheme="majorBidi"/>
+          <w:sz w:val="24"/>
+          <w:szCs w:val="24"/>
+        </w:rPr>
+        <w:t>that deliver less water</w:t>
       </w:r>
       <w:r>
         <w:rPr>
@@ -9677,79 +9530,31 @@
           <w:sz w:val="24"/>
           <w:szCs w:val="24"/>
         </w:rPr>
-        <w:t xml:space="preserve"> is that the</w:t>
-      </w:r>
-      <w:r>
-        <w:rPr>
-          <w:rFonts w:asciiTheme="majorBidi" w:hAnsiTheme="majorBidi" w:cstheme="majorBidi"/>
-          <w:sz w:val="24"/>
-          <w:szCs w:val="24"/>
-        </w:rPr>
-        <w:t xml:space="preserve"> additional conservation</w:t>
-      </w:r>
-      <w:r>
-        <w:rPr>
-          <w:rFonts w:asciiTheme="majorBidi" w:hAnsiTheme="majorBidi" w:cstheme="majorBidi"/>
-          <w:sz w:val="24"/>
-          <w:szCs w:val="24"/>
-        </w:rPr>
-        <w:t xml:space="preserve"> </w:t>
-      </w:r>
-      <w:r>
-        <w:rPr>
-          <w:rFonts w:asciiTheme="majorBidi" w:hAnsiTheme="majorBidi" w:cstheme="majorBidi"/>
-          <w:sz w:val="24"/>
-          <w:szCs w:val="24"/>
-        </w:rPr>
-        <w:t xml:space="preserve">needed </w:t>
-      </w:r>
-      <w:r>
-        <w:rPr>
-          <w:rFonts w:asciiTheme="majorBidi" w:hAnsiTheme="majorBidi" w:cstheme="majorBidi"/>
-          <w:sz w:val="24"/>
-          <w:szCs w:val="24"/>
-        </w:rPr>
-        <w:t>to stabilize or recover the reservoir</w:t>
-      </w:r>
-      <w:r>
-        <w:rPr>
-          <w:rFonts w:asciiTheme="majorBidi" w:hAnsiTheme="majorBidi" w:cstheme="majorBidi"/>
-          <w:sz w:val="24"/>
-          <w:szCs w:val="24"/>
-        </w:rPr>
-        <w:t xml:space="preserve"> </w:t>
-      </w:r>
-      <w:r>
-        <w:rPr>
-          <w:rFonts w:asciiTheme="majorBidi" w:hAnsiTheme="majorBidi" w:cstheme="majorBidi"/>
-          <w:sz w:val="24"/>
-          <w:szCs w:val="24"/>
-        </w:rPr>
-        <w:t>var</w:t>
-      </w:r>
-      <w:r>
-        <w:rPr>
-          <w:rFonts w:asciiTheme="majorBidi" w:hAnsiTheme="majorBidi" w:cstheme="majorBidi"/>
-          <w:sz w:val="24"/>
-          <w:szCs w:val="24"/>
-        </w:rPr>
-        <w:t>ies</w:t>
-      </w:r>
-      <w:r>
-        <w:rPr>
-          <w:rFonts w:asciiTheme="majorBidi" w:hAnsiTheme="majorBidi" w:cstheme="majorBidi"/>
-          <w:sz w:val="24"/>
-          <w:szCs w:val="24"/>
-        </w:rPr>
-        <w:t xml:space="preserve"> with inflow and </w:t>
-      </w:r>
-      <w:r>
-        <w:rPr>
-          <w:rFonts w:asciiTheme="majorBidi" w:hAnsiTheme="majorBidi" w:cstheme="majorBidi"/>
-          <w:sz w:val="24"/>
-          <w:szCs w:val="24"/>
-        </w:rPr>
-        <w:t xml:space="preserve">must be split among the parties. The parties may </w:t>
+        <w:t xml:space="preserve"> is </w:t>
+      </w:r>
+      <w:r>
+        <w:rPr>
+          <w:rFonts w:asciiTheme="majorBidi" w:hAnsiTheme="majorBidi" w:cstheme="majorBidi"/>
+          <w:sz w:val="24"/>
+          <w:szCs w:val="24"/>
+        </w:rPr>
+        <w:t>parties may be unclear how to</w:t>
+      </w:r>
+      <w:r>
+        <w:rPr>
+          <w:rFonts w:asciiTheme="majorBidi" w:hAnsiTheme="majorBidi" w:cstheme="majorBidi"/>
+          <w:sz w:val="24"/>
+          <w:szCs w:val="24"/>
+        </w:rPr>
+        <w:t xml:space="preserve"> split the additional conservation. </w:t>
+      </w:r>
+      <w:r>
+        <w:rPr>
+          <w:rFonts w:asciiTheme="majorBidi" w:hAnsiTheme="majorBidi" w:cstheme="majorBidi"/>
+          <w:sz w:val="24"/>
+          <w:szCs w:val="24"/>
+        </w:rPr>
+        <w:t xml:space="preserve">The parties may </w:t>
       </w:r>
       <w:r>
         <w:rPr>
@@ -9765,39 +9570,23 @@
           <w:sz w:val="24"/>
           <w:szCs w:val="24"/>
         </w:rPr>
-        <w:t xml:space="preserve"> delay renegotiations about how to </w:t>
-      </w:r>
-      <w:r>
-        <w:rPr>
-          <w:rFonts w:asciiTheme="majorBidi" w:hAnsiTheme="majorBidi" w:cstheme="majorBidi"/>
-          <w:sz w:val="24"/>
-          <w:szCs w:val="24"/>
-        </w:rPr>
-        <w:t>conserve more</w:t>
-      </w:r>
-      <w:r>
-        <w:rPr>
-          <w:rFonts w:asciiTheme="majorBidi" w:hAnsiTheme="majorBidi" w:cstheme="majorBidi"/>
-          <w:sz w:val="24"/>
-          <w:szCs w:val="24"/>
-        </w:rPr>
-        <w:t xml:space="preserve"> </w:t>
-      </w:r>
-      <w:r>
-        <w:rPr>
-          <w:rFonts w:asciiTheme="majorBidi" w:hAnsiTheme="majorBidi" w:cstheme="majorBidi"/>
-          <w:sz w:val="24"/>
-          <w:szCs w:val="24"/>
-        </w:rPr>
-        <w:t xml:space="preserve">water </w:t>
-      </w:r>
-      <w:r>
-        <w:rPr>
-          <w:rFonts w:asciiTheme="majorBidi" w:hAnsiTheme="majorBidi" w:cstheme="majorBidi"/>
-          <w:sz w:val="24"/>
-          <w:szCs w:val="24"/>
-        </w:rPr>
-        <w:t>until the current situation further deteriorates.</w:t>
+        <w:t xml:space="preserve"> delay </w:t>
+      </w:r>
+      <w:r>
+        <w:rPr>
+          <w:rFonts w:asciiTheme="majorBidi" w:hAnsiTheme="majorBidi" w:cstheme="majorBidi"/>
+          <w:sz w:val="24"/>
+          <w:szCs w:val="24"/>
+        </w:rPr>
+        <w:t>that difficult decision</w:t>
+      </w:r>
+      <w:r>
+        <w:rPr>
+          <w:rFonts w:asciiTheme="majorBidi" w:hAnsiTheme="majorBidi" w:cstheme="majorBidi"/>
+          <w:sz w:val="24"/>
+          <w:szCs w:val="24"/>
+        </w:rPr>
+        <w:t>.</w:t>
       </w:r>
     </w:p>
     <w:p>
@@ -9814,80 +9603,55 @@
           <w:sz w:val="24"/>
           <w:szCs w:val="24"/>
         </w:rPr>
-        <w:lastRenderedPageBreak/>
-        <w:t xml:space="preserve">As a third </w:t>
-      </w:r>
-      <w:r>
-        <w:rPr>
-          <w:rFonts w:asciiTheme="majorBidi" w:hAnsiTheme="majorBidi" w:cstheme="majorBidi"/>
-          <w:sz w:val="24"/>
-          <w:szCs w:val="24"/>
-        </w:rPr>
-        <w:t>reason</w:t>
-      </w:r>
-      <w:r>
-        <w:rPr>
-          <w:rFonts w:asciiTheme="majorBidi" w:hAnsiTheme="majorBidi" w:cstheme="majorBidi"/>
-          <w:sz w:val="24"/>
-          <w:szCs w:val="24"/>
-        </w:rPr>
-        <w:t xml:space="preserve">, the parties may prefer to draw down Lake Mead below 1,020 feet </w:t>
-      </w:r>
-      <w:r>
-        <w:rPr>
-          <w:rFonts w:asciiTheme="majorBidi" w:hAnsiTheme="majorBidi" w:cstheme="majorBidi"/>
-          <w:sz w:val="24"/>
-          <w:szCs w:val="24"/>
-        </w:rPr>
-        <w:t xml:space="preserve">rather than conserve more than the mandatory targets, </w:t>
-      </w:r>
-      <w:r>
-        <w:rPr>
-          <w:rFonts w:asciiTheme="majorBidi" w:hAnsiTheme="majorBidi" w:cstheme="majorBidi"/>
-          <w:sz w:val="24"/>
-          <w:szCs w:val="24"/>
-        </w:rPr>
-        <w:t xml:space="preserve">protect </w:t>
-      </w:r>
-      <w:r>
-        <w:rPr>
-          <w:rFonts w:asciiTheme="majorBidi" w:hAnsiTheme="majorBidi" w:cstheme="majorBidi"/>
-          <w:sz w:val="24"/>
-          <w:szCs w:val="24"/>
-        </w:rPr>
-        <w:t>1,020 feet, and</w:t>
-      </w:r>
-      <w:r>
-        <w:rPr>
-          <w:rFonts w:asciiTheme="majorBidi" w:hAnsiTheme="majorBidi" w:cstheme="majorBidi"/>
-          <w:sz w:val="24"/>
-          <w:szCs w:val="24"/>
-        </w:rPr>
-        <w:t xml:space="preserve"> begin </w:t>
-      </w:r>
-      <w:r>
-        <w:rPr>
-          <w:rFonts w:asciiTheme="majorBidi" w:hAnsiTheme="majorBidi" w:cstheme="majorBidi"/>
-          <w:sz w:val="24"/>
-          <w:szCs w:val="24"/>
-        </w:rPr>
-        <w:t xml:space="preserve">reservoir </w:t>
-      </w:r>
-      <w:r>
-        <w:rPr>
-          <w:rFonts w:asciiTheme="majorBidi" w:hAnsiTheme="majorBidi" w:cstheme="majorBidi"/>
-          <w:sz w:val="24"/>
-          <w:szCs w:val="24"/>
-        </w:rPr>
-        <w:t>stabilization efforts.</w:t>
-      </w:r>
-      <w:r>
-        <w:rPr>
-          <w:rFonts w:asciiTheme="majorBidi" w:hAnsiTheme="majorBidi" w:cstheme="majorBidi"/>
-          <w:sz w:val="24"/>
-          <w:szCs w:val="24"/>
-        </w:rPr>
-        <w:t xml:space="preserve"> Again, it may be easier to continue draw down than adopt additional conservation efforts.</w:t>
+        <w:t>Third,</w:t>
+      </w:r>
+      <w:r>
+        <w:rPr>
+          <w:rFonts w:asciiTheme="majorBidi" w:hAnsiTheme="majorBidi" w:cstheme="majorBidi"/>
+          <w:sz w:val="24"/>
+          <w:szCs w:val="24"/>
+        </w:rPr>
+        <w:t xml:space="preserve"> the parties may prefer to draw down Lake Mead below 1,020 feet </w:t>
+      </w:r>
+      <w:r>
+        <w:rPr>
+          <w:rFonts w:asciiTheme="majorBidi" w:hAnsiTheme="majorBidi" w:cstheme="majorBidi"/>
+          <w:sz w:val="24"/>
+          <w:szCs w:val="24"/>
+        </w:rPr>
+        <w:t xml:space="preserve">rather than </w:t>
+      </w:r>
+      <w:r>
+        <w:rPr>
+          <w:rFonts w:asciiTheme="majorBidi" w:hAnsiTheme="majorBidi" w:cstheme="majorBidi"/>
+          <w:sz w:val="24"/>
+          <w:szCs w:val="24"/>
+        </w:rPr>
+        <w:t>increase</w:t>
+      </w:r>
+      <w:r>
+        <w:rPr>
+          <w:rFonts w:asciiTheme="majorBidi" w:hAnsiTheme="majorBidi" w:cstheme="majorBidi"/>
+          <w:sz w:val="24"/>
+          <w:szCs w:val="24"/>
+        </w:rPr>
+        <w:t xml:space="preserve"> conservation efforts</w:t>
+      </w:r>
+      <w:r>
+        <w:rPr>
+          <w:rFonts w:asciiTheme="majorBidi" w:hAnsiTheme="majorBidi" w:cstheme="majorBidi"/>
+          <w:sz w:val="24"/>
+          <w:szCs w:val="24"/>
+        </w:rPr>
+        <w:t>, protect 1,020 feet, and begin reservoir stabilization efforts</w:t>
+      </w:r>
+      <w:r>
+        <w:rPr>
+          <w:rFonts w:asciiTheme="majorBidi" w:hAnsiTheme="majorBidi" w:cstheme="majorBidi"/>
+          <w:sz w:val="24"/>
+          <w:szCs w:val="24"/>
+        </w:rPr>
+        <w:t>.</w:t>
       </w:r>
     </w:p>
     <w:p>
@@ -9904,31 +9668,184 @@
           <w:sz w:val="24"/>
           <w:szCs w:val="24"/>
         </w:rPr>
-        <w:t xml:space="preserve">The three reasons pose the difficult task to further reduce releases from the target release (red and pink in Figure 2). </w:t>
-      </w:r>
-      <w:r>
-        <w:rPr>
-          <w:rFonts w:asciiTheme="majorBidi" w:hAnsiTheme="majorBidi" w:cstheme="majorBidi"/>
-          <w:sz w:val="24"/>
-          <w:szCs w:val="24"/>
-        </w:rPr>
-        <w:t>If the parties instead</w:t>
-      </w:r>
-      <w:r>
-        <w:rPr>
-          <w:rFonts w:asciiTheme="majorBidi" w:hAnsiTheme="majorBidi" w:cstheme="majorBidi"/>
-          <w:sz w:val="24"/>
-          <w:szCs w:val="24"/>
-        </w:rPr>
-        <w:t xml:space="preserve"> work from the bottom up and</w:t>
-      </w:r>
-      <w:r>
-        <w:rPr>
-          <w:rFonts w:asciiTheme="majorBidi" w:hAnsiTheme="majorBidi" w:cstheme="majorBidi"/>
-          <w:sz w:val="24"/>
-          <w:szCs w:val="24"/>
-        </w:rPr>
-        <w:t xml:space="preserve"> agree on how to </w:t>
+        <w:t xml:space="preserve">The three reasons </w:t>
+      </w:r>
+      <w:r>
+        <w:rPr>
+          <w:rFonts w:asciiTheme="majorBidi" w:hAnsiTheme="majorBidi" w:cstheme="majorBidi"/>
+          <w:sz w:val="24"/>
+          <w:szCs w:val="24"/>
+        </w:rPr>
+        <w:t>highlight</w:t>
+      </w:r>
+      <w:r>
+        <w:rPr>
+          <w:rFonts w:asciiTheme="majorBidi" w:hAnsiTheme="majorBidi" w:cstheme="majorBidi"/>
+          <w:sz w:val="24"/>
+          <w:szCs w:val="24"/>
+        </w:rPr>
+        <w:t xml:space="preserve"> the difficult task </w:t>
+      </w:r>
+      <w:r>
+        <w:rPr>
+          <w:rFonts w:asciiTheme="majorBidi" w:hAnsiTheme="majorBidi" w:cstheme="majorBidi"/>
+          <w:sz w:val="24"/>
+          <w:szCs w:val="24"/>
+        </w:rPr>
+        <w:t>for parties to</w:t>
+      </w:r>
+      <w:r>
+        <w:rPr>
+          <w:rFonts w:asciiTheme="majorBidi" w:hAnsiTheme="majorBidi" w:cstheme="majorBidi"/>
+          <w:sz w:val="24"/>
+          <w:szCs w:val="24"/>
+        </w:rPr>
+        <w:t xml:space="preserve"> reduce releases from the target release </w:t>
+      </w:r>
+      <w:r>
+        <w:rPr>
+          <w:rFonts w:asciiTheme="majorBidi" w:hAnsiTheme="majorBidi" w:cstheme="majorBidi"/>
+          <w:sz w:val="24"/>
+          <w:szCs w:val="24"/>
+        </w:rPr>
+        <w:t>(red and pink in Figure 2). This difficult task is a shrinking pie (lose-lose) tradeoff</w:t>
+      </w:r>
+      <w:r>
+        <w:rPr>
+          <w:rFonts w:asciiTheme="majorBidi" w:hAnsiTheme="majorBidi" w:cstheme="majorBidi"/>
+          <w:sz w:val="24"/>
+          <w:szCs w:val="24"/>
+        </w:rPr>
+        <w:t xml:space="preserve">. </w:t>
+      </w:r>
+      <w:r>
+        <w:rPr>
+          <w:rFonts w:asciiTheme="majorBidi" w:hAnsiTheme="majorBidi" w:cstheme="majorBidi"/>
+          <w:sz w:val="24"/>
+          <w:szCs w:val="24"/>
+        </w:rPr>
+        <w:t>T</w:t>
+      </w:r>
+      <w:r>
+        <w:rPr>
+          <w:rFonts w:asciiTheme="majorBidi" w:hAnsiTheme="majorBidi" w:cstheme="majorBidi"/>
+          <w:sz w:val="24"/>
+          <w:szCs w:val="24"/>
+        </w:rPr>
+        <w:t xml:space="preserve">he parties </w:t>
+      </w:r>
+      <w:r>
+        <w:rPr>
+          <w:rFonts w:asciiTheme="majorBidi" w:hAnsiTheme="majorBidi" w:cstheme="majorBidi"/>
+          <w:sz w:val="24"/>
+          <w:szCs w:val="24"/>
+        </w:rPr>
+        <w:t xml:space="preserve">can </w:t>
+      </w:r>
+      <w:r>
+        <w:rPr>
+          <w:rFonts w:asciiTheme="majorBidi" w:hAnsiTheme="majorBidi" w:cstheme="majorBidi"/>
+          <w:sz w:val="24"/>
+          <w:szCs w:val="24"/>
+        </w:rPr>
+        <w:t>convert</w:t>
+      </w:r>
+      <w:r>
+        <w:rPr>
+          <w:rFonts w:asciiTheme="majorBidi" w:hAnsiTheme="majorBidi" w:cstheme="majorBidi"/>
+          <w:sz w:val="24"/>
+          <w:szCs w:val="24"/>
+        </w:rPr>
+        <w:t xml:space="preserve"> the</w:t>
+      </w:r>
+      <w:r>
+        <w:rPr>
+          <w:rFonts w:asciiTheme="majorBidi" w:hAnsiTheme="majorBidi" w:cstheme="majorBidi"/>
+          <w:sz w:val="24"/>
+          <w:szCs w:val="24"/>
+        </w:rPr>
+        <w:t xml:space="preserve"> lose-lose</w:t>
+      </w:r>
+      <w:r>
+        <w:rPr>
+          <w:rFonts w:asciiTheme="majorBidi" w:hAnsiTheme="majorBidi" w:cstheme="majorBidi"/>
+          <w:sz w:val="24"/>
+          <w:szCs w:val="24"/>
+        </w:rPr>
+        <w:t xml:space="preserve"> tradeoff into an expanding pie (win-win) arrangement</w:t>
+      </w:r>
+      <w:r>
+        <w:rPr>
+          <w:rFonts w:asciiTheme="majorBidi" w:hAnsiTheme="majorBidi" w:cstheme="majorBidi"/>
+          <w:sz w:val="24"/>
+          <w:szCs w:val="24"/>
+        </w:rPr>
+        <w:t>. W</w:t>
+      </w:r>
+      <w:r>
+        <w:rPr>
+          <w:rFonts w:asciiTheme="majorBidi" w:hAnsiTheme="majorBidi" w:cstheme="majorBidi"/>
+          <w:sz w:val="24"/>
+          <w:szCs w:val="24"/>
+        </w:rPr>
+        <w:t xml:space="preserve">ork </w:t>
+      </w:r>
+      <w:r>
+        <w:rPr>
+          <w:rFonts w:asciiTheme="majorBidi" w:hAnsiTheme="majorBidi" w:cstheme="majorBidi"/>
+          <w:sz w:val="24"/>
+          <w:szCs w:val="24"/>
+        </w:rPr>
+        <w:t xml:space="preserve">from the </w:t>
+      </w:r>
+      <w:r>
+        <w:rPr>
+          <w:rFonts w:asciiTheme="majorBidi" w:hAnsiTheme="majorBidi" w:cstheme="majorBidi"/>
+          <w:sz w:val="24"/>
+          <w:szCs w:val="24"/>
+        </w:rPr>
+        <w:lastRenderedPageBreak/>
+        <w:t>bottom up</w:t>
+      </w:r>
+      <w:r>
+        <w:rPr>
+          <w:rFonts w:asciiTheme="majorBidi" w:hAnsiTheme="majorBidi" w:cstheme="majorBidi"/>
+          <w:sz w:val="24"/>
+          <w:szCs w:val="24"/>
+        </w:rPr>
+        <w:t xml:space="preserve"> in Figure 2</w:t>
+      </w:r>
+      <w:r>
+        <w:rPr>
+          <w:rFonts w:asciiTheme="majorBidi" w:hAnsiTheme="majorBidi" w:cstheme="majorBidi"/>
+          <w:sz w:val="24"/>
+          <w:szCs w:val="24"/>
+        </w:rPr>
+        <w:t xml:space="preserve"> (blue</w:t>
+      </w:r>
+      <w:r>
+        <w:rPr>
+          <w:rFonts w:asciiTheme="majorBidi" w:hAnsiTheme="majorBidi" w:cstheme="majorBidi"/>
+          <w:sz w:val="24"/>
+          <w:szCs w:val="24"/>
+        </w:rPr>
+        <w:t xml:space="preserve">): </w:t>
+      </w:r>
+      <w:r>
+        <w:rPr>
+          <w:rFonts w:asciiTheme="majorBidi" w:hAnsiTheme="majorBidi" w:cstheme="majorBidi"/>
+          <w:sz w:val="24"/>
+          <w:szCs w:val="24"/>
+        </w:rPr>
+        <w:t xml:space="preserve">the parties </w:t>
+      </w:r>
+      <w:r>
+        <w:rPr>
+          <w:rFonts w:asciiTheme="majorBidi" w:hAnsiTheme="majorBidi" w:cstheme="majorBidi"/>
+          <w:sz w:val="24"/>
+          <w:szCs w:val="24"/>
+        </w:rPr>
+        <w:t xml:space="preserve">agree on how to </w:t>
       </w:r>
       <w:r>
         <w:rPr>
@@ -9944,23 +9861,55 @@
           <w:sz w:val="24"/>
           <w:szCs w:val="24"/>
         </w:rPr>
-        <w:t>each year’s reservoir inflow, the</w:t>
-      </w:r>
-      <w:r>
-        <w:rPr>
-          <w:rFonts w:asciiTheme="majorBidi" w:hAnsiTheme="majorBidi" w:cstheme="majorBidi"/>
-          <w:sz w:val="24"/>
-          <w:szCs w:val="24"/>
-        </w:rPr>
-        <w:t xml:space="preserve"> parties</w:t>
-      </w:r>
-      <w:r>
-        <w:rPr>
-          <w:rFonts w:asciiTheme="majorBidi" w:hAnsiTheme="majorBidi" w:cstheme="majorBidi"/>
-          <w:sz w:val="24"/>
-          <w:szCs w:val="24"/>
-        </w:rPr>
-        <w:t xml:space="preserve"> can add the</w:t>
+        <w:t>each reservoir</w:t>
+      </w:r>
+      <w:r>
+        <w:rPr>
+          <w:rFonts w:asciiTheme="majorBidi" w:hAnsiTheme="majorBidi" w:cstheme="majorBidi"/>
+          <w:sz w:val="24"/>
+          <w:szCs w:val="24"/>
+        </w:rPr>
+        <w:t xml:space="preserve"> inflo</w:t>
+      </w:r>
+      <w:r>
+        <w:rPr>
+          <w:rFonts w:asciiTheme="majorBidi" w:hAnsiTheme="majorBidi" w:cstheme="majorBidi"/>
+          <w:sz w:val="24"/>
+          <w:szCs w:val="24"/>
+        </w:rPr>
+        <w:t>w</w:t>
+      </w:r>
+      <w:r>
+        <w:rPr>
+          <w:rFonts w:asciiTheme="majorBidi" w:hAnsiTheme="majorBidi" w:cstheme="majorBidi"/>
+          <w:sz w:val="24"/>
+          <w:szCs w:val="24"/>
+        </w:rPr>
+        <w:t xml:space="preserve">. </w:t>
+      </w:r>
+      <w:r>
+        <w:rPr>
+          <w:rFonts w:asciiTheme="majorBidi" w:hAnsiTheme="majorBidi" w:cstheme="majorBidi"/>
+          <w:sz w:val="24"/>
+          <w:szCs w:val="24"/>
+        </w:rPr>
+        <w:t>Then, a</w:t>
+      </w:r>
+      <w:r>
+        <w:rPr>
+          <w:rFonts w:asciiTheme="majorBidi" w:hAnsiTheme="majorBidi" w:cstheme="majorBidi"/>
+          <w:sz w:val="24"/>
+          <w:szCs w:val="24"/>
+        </w:rPr>
+        <w:t xml:space="preserve">dd </w:t>
+      </w:r>
+      <w:r>
+        <w:rPr>
+          <w:rFonts w:asciiTheme="majorBidi" w:hAnsiTheme="majorBidi" w:cstheme="majorBidi"/>
+          <w:sz w:val="24"/>
+          <w:szCs w:val="24"/>
+        </w:rPr>
+        <w:t>each party’s share of the</w:t>
       </w:r>
       <w:r>
         <w:rPr>
@@ -9976,39 +9925,119 @@
           <w:sz w:val="24"/>
           <w:szCs w:val="24"/>
         </w:rPr>
-        <w:t xml:space="preserve">to the existing storage </w:t>
-      </w:r>
-      <w:r>
-        <w:rPr>
-          <w:rFonts w:asciiTheme="majorBidi" w:hAnsiTheme="majorBidi" w:cstheme="majorBidi"/>
-          <w:sz w:val="24"/>
-          <w:szCs w:val="24"/>
-        </w:rPr>
-        <w:t xml:space="preserve">and increase the </w:t>
-      </w:r>
-      <w:r>
-        <w:rPr>
-          <w:rFonts w:asciiTheme="majorBidi" w:hAnsiTheme="majorBidi" w:cstheme="majorBidi"/>
-          <w:sz w:val="24"/>
-          <w:szCs w:val="24"/>
-        </w:rPr>
-        <w:t xml:space="preserve">water </w:t>
-      </w:r>
-      <w:r>
-        <w:rPr>
-          <w:rFonts w:asciiTheme="majorBidi" w:hAnsiTheme="majorBidi" w:cstheme="majorBidi"/>
-          <w:sz w:val="24"/>
-          <w:szCs w:val="24"/>
-        </w:rPr>
-        <w:t>available to manage</w:t>
-      </w:r>
-      <w:r>
-        <w:rPr>
-          <w:rFonts w:asciiTheme="majorBidi" w:hAnsiTheme="majorBidi" w:cstheme="majorBidi"/>
-          <w:sz w:val="24"/>
-          <w:szCs w:val="24"/>
-        </w:rPr>
-        <w:t xml:space="preserve"> (blue in Figure 2)</w:t>
+        <w:t xml:space="preserve">to </w:t>
+      </w:r>
+      <w:r>
+        <w:rPr>
+          <w:rFonts w:asciiTheme="majorBidi" w:hAnsiTheme="majorBidi" w:cstheme="majorBidi"/>
+          <w:sz w:val="24"/>
+          <w:szCs w:val="24"/>
+        </w:rPr>
+        <w:t>their</w:t>
+      </w:r>
+      <w:r>
+        <w:rPr>
+          <w:rFonts w:asciiTheme="majorBidi" w:hAnsiTheme="majorBidi" w:cstheme="majorBidi"/>
+          <w:sz w:val="24"/>
+          <w:szCs w:val="24"/>
+        </w:rPr>
+        <w:t xml:space="preserve"> existing </w:t>
+      </w:r>
+      <w:r>
+        <w:rPr>
+          <w:rFonts w:asciiTheme="majorBidi" w:hAnsiTheme="majorBidi" w:cstheme="majorBidi"/>
+          <w:sz w:val="24"/>
+          <w:szCs w:val="24"/>
+        </w:rPr>
+        <w:t xml:space="preserve">share of </w:t>
+      </w:r>
+      <w:r>
+        <w:rPr>
+          <w:rFonts w:asciiTheme="majorBidi" w:hAnsiTheme="majorBidi" w:cstheme="majorBidi"/>
+          <w:sz w:val="24"/>
+          <w:szCs w:val="24"/>
+        </w:rPr>
+        <w:t>storage</w:t>
+      </w:r>
+      <w:r>
+        <w:rPr>
+          <w:rFonts w:asciiTheme="majorBidi" w:hAnsiTheme="majorBidi" w:cstheme="majorBidi"/>
+          <w:sz w:val="24"/>
+          <w:szCs w:val="24"/>
+        </w:rPr>
+        <w:t>. This addition</w:t>
+      </w:r>
+      <w:r>
+        <w:rPr>
+          <w:rFonts w:asciiTheme="majorBidi" w:hAnsiTheme="majorBidi" w:cstheme="majorBidi"/>
+          <w:sz w:val="24"/>
+          <w:szCs w:val="24"/>
+        </w:rPr>
+        <w:t xml:space="preserve"> </w:t>
+      </w:r>
+      <w:r>
+        <w:rPr>
+          <w:rFonts w:asciiTheme="majorBidi" w:hAnsiTheme="majorBidi" w:cstheme="majorBidi"/>
+          <w:sz w:val="24"/>
+          <w:szCs w:val="24"/>
+        </w:rPr>
+        <w:t>increase</w:t>
+      </w:r>
+      <w:r>
+        <w:rPr>
+          <w:rFonts w:asciiTheme="majorBidi" w:hAnsiTheme="majorBidi" w:cstheme="majorBidi"/>
+          <w:sz w:val="24"/>
+          <w:szCs w:val="24"/>
+        </w:rPr>
+        <w:t>s</w:t>
+      </w:r>
+      <w:r>
+        <w:rPr>
+          <w:rFonts w:asciiTheme="majorBidi" w:hAnsiTheme="majorBidi" w:cstheme="majorBidi"/>
+          <w:sz w:val="24"/>
+          <w:szCs w:val="24"/>
+        </w:rPr>
+        <w:t xml:space="preserve"> </w:t>
+      </w:r>
+      <w:r>
+        <w:rPr>
+          <w:rFonts w:asciiTheme="majorBidi" w:hAnsiTheme="majorBidi" w:cstheme="majorBidi"/>
+          <w:sz w:val="24"/>
+          <w:szCs w:val="24"/>
+        </w:rPr>
+        <w:t xml:space="preserve">each party’s </w:t>
+      </w:r>
+      <w:r>
+        <w:rPr>
+          <w:rFonts w:asciiTheme="majorBidi" w:hAnsiTheme="majorBidi" w:cstheme="majorBidi"/>
+          <w:sz w:val="24"/>
+          <w:szCs w:val="24"/>
+        </w:rPr>
+        <w:t xml:space="preserve">available </w:t>
+      </w:r>
+      <w:r>
+        <w:rPr>
+          <w:rFonts w:asciiTheme="majorBidi" w:hAnsiTheme="majorBidi" w:cstheme="majorBidi"/>
+          <w:sz w:val="24"/>
+          <w:szCs w:val="24"/>
+        </w:rPr>
+        <w:t>water</w:t>
+      </w:r>
+      <w:r>
+        <w:rPr>
+          <w:rFonts w:asciiTheme="majorBidi" w:hAnsiTheme="majorBidi" w:cstheme="majorBidi"/>
+          <w:sz w:val="24"/>
+          <w:szCs w:val="24"/>
+        </w:rPr>
+        <w:t xml:space="preserve"> to</w:t>
+      </w:r>
+      <w:r>
+        <w:rPr>
+          <w:rFonts w:asciiTheme="majorBidi" w:hAnsiTheme="majorBidi" w:cstheme="majorBidi"/>
+          <w:sz w:val="24"/>
+          <w:szCs w:val="24"/>
+        </w:rPr>
+        <w:t xml:space="preserve"> manage</w:t>
       </w:r>
       <w:r>
         <w:rPr>
@@ -10024,55 +10053,47 @@
           <w:sz w:val="24"/>
           <w:szCs w:val="24"/>
         </w:rPr>
-        <w:t>A share of the reservoir inflow and m</w:t>
-      </w:r>
-      <w:r>
-        <w:rPr>
-          <w:rFonts w:asciiTheme="majorBidi" w:hAnsiTheme="majorBidi" w:cstheme="majorBidi"/>
-          <w:sz w:val="24"/>
-          <w:szCs w:val="24"/>
-        </w:rPr>
-        <w:t xml:space="preserve">ore available water </w:t>
-      </w:r>
-      <w:r>
-        <w:rPr>
-          <w:rFonts w:asciiTheme="majorBidi" w:hAnsiTheme="majorBidi" w:cstheme="majorBidi"/>
-          <w:sz w:val="24"/>
-          <w:szCs w:val="24"/>
-        </w:rPr>
-        <w:t>gives each party</w:t>
-      </w:r>
-      <w:r>
-        <w:rPr>
-          <w:rFonts w:asciiTheme="majorBidi" w:hAnsiTheme="majorBidi" w:cstheme="majorBidi"/>
-          <w:sz w:val="24"/>
-          <w:szCs w:val="24"/>
-        </w:rPr>
-        <w:t xml:space="preserve"> more flexibility to </w:t>
-      </w:r>
-      <w:r>
-        <w:rPr>
-          <w:rFonts w:asciiTheme="majorBidi" w:hAnsiTheme="majorBidi" w:cstheme="majorBidi"/>
-          <w:sz w:val="24"/>
-          <w:szCs w:val="24"/>
-        </w:rPr>
-        <w:t xml:space="preserve">decide how </w:t>
-      </w:r>
-      <w:r>
-        <w:rPr>
-          <w:rFonts w:asciiTheme="majorBidi" w:hAnsiTheme="majorBidi" w:cstheme="majorBidi"/>
-          <w:sz w:val="24"/>
-          <w:szCs w:val="24"/>
-        </w:rPr>
-        <w:t xml:space="preserve">to </w:t>
-      </w:r>
-      <w:r>
-        <w:rPr>
-          <w:rFonts w:asciiTheme="majorBidi" w:hAnsiTheme="majorBidi" w:cstheme="majorBidi"/>
-          <w:sz w:val="24"/>
-          <w:szCs w:val="24"/>
-        </w:rPr>
-        <w:t>independently release</w:t>
+        <w:t>With more available water, e</w:t>
+      </w:r>
+      <w:r>
+        <w:rPr>
+          <w:rFonts w:asciiTheme="majorBidi" w:hAnsiTheme="majorBidi" w:cstheme="majorBidi"/>
+          <w:sz w:val="24"/>
+          <w:szCs w:val="24"/>
+        </w:rPr>
+        <w:t>ach party</w:t>
+      </w:r>
+      <w:r>
+        <w:rPr>
+          <w:rFonts w:asciiTheme="majorBidi" w:hAnsiTheme="majorBidi" w:cstheme="majorBidi"/>
+          <w:sz w:val="24"/>
+          <w:szCs w:val="24"/>
+        </w:rPr>
+        <w:t xml:space="preserve"> </w:t>
+      </w:r>
+      <w:r>
+        <w:rPr>
+          <w:rFonts w:asciiTheme="majorBidi" w:hAnsiTheme="majorBidi" w:cstheme="majorBidi"/>
+          <w:sz w:val="24"/>
+          <w:szCs w:val="24"/>
+        </w:rPr>
+        <w:t xml:space="preserve">gets </w:t>
+      </w:r>
+      <w:r>
+        <w:rPr>
+          <w:rFonts w:asciiTheme="majorBidi" w:hAnsiTheme="majorBidi" w:cstheme="majorBidi"/>
+          <w:sz w:val="24"/>
+          <w:szCs w:val="24"/>
+        </w:rPr>
+        <w:t xml:space="preserve">more flexibility to </w:t>
+      </w:r>
+      <w:r>
+        <w:rPr>
+          <w:rFonts w:asciiTheme="majorBidi" w:hAnsiTheme="majorBidi" w:cstheme="majorBidi"/>
+          <w:sz w:val="24"/>
+          <w:szCs w:val="24"/>
+        </w:rPr>
+        <w:t>release</w:t>
       </w:r>
       <w:r>
         <w:rPr>
@@ -10120,7 +10141,79 @@
           <w:sz w:val="24"/>
           <w:szCs w:val="24"/>
         </w:rPr>
+        <w:t xml:space="preserve"> water independent of other parties and i</w:t>
+      </w:r>
+      <w:r>
+        <w:rPr>
+          <w:rFonts w:asciiTheme="majorBidi" w:hAnsiTheme="majorBidi" w:cstheme="majorBidi"/>
+          <w:sz w:val="24"/>
+          <w:szCs w:val="24"/>
+        </w:rPr>
+        <w:t xml:space="preserve">ndependent of the mandatory </w:t>
+      </w:r>
+      <w:r>
+        <w:rPr>
+          <w:rFonts w:asciiTheme="majorBidi" w:hAnsiTheme="majorBidi" w:cstheme="majorBidi"/>
+          <w:sz w:val="24"/>
+          <w:szCs w:val="24"/>
+        </w:rPr>
+        <w:t>conservation targets</w:t>
+      </w:r>
+      <w:r>
+        <w:rPr>
+          <w:rFonts w:asciiTheme="majorBidi" w:hAnsiTheme="majorBidi" w:cstheme="majorBidi"/>
+          <w:sz w:val="24"/>
+          <w:szCs w:val="24"/>
+        </w:rPr>
         <w:t xml:space="preserve">. </w:t>
+      </w:r>
+      <w:r>
+        <w:rPr>
+          <w:rFonts w:asciiTheme="majorBidi" w:hAnsiTheme="majorBidi" w:cstheme="majorBidi"/>
+          <w:sz w:val="24"/>
+          <w:szCs w:val="24"/>
+        </w:rPr>
+        <w:t xml:space="preserve">Each party wins by </w:t>
+      </w:r>
+      <w:r>
+        <w:rPr>
+          <w:rFonts w:asciiTheme="majorBidi" w:hAnsiTheme="majorBidi" w:cstheme="majorBidi"/>
+          <w:sz w:val="24"/>
+          <w:szCs w:val="24"/>
+        </w:rPr>
+        <w:t>divid</w:t>
+      </w:r>
+      <w:r>
+        <w:rPr>
+          <w:rFonts w:asciiTheme="majorBidi" w:hAnsiTheme="majorBidi" w:cstheme="majorBidi"/>
+          <w:sz w:val="24"/>
+          <w:szCs w:val="24"/>
+        </w:rPr>
+        <w:t>ing</w:t>
+      </w:r>
+      <w:r>
+        <w:rPr>
+          <w:rFonts w:asciiTheme="majorBidi" w:hAnsiTheme="majorBidi" w:cstheme="majorBidi"/>
+          <w:sz w:val="24"/>
+          <w:szCs w:val="24"/>
+        </w:rPr>
+        <w:t xml:space="preserve"> the reservoir inflow and </w:t>
+      </w:r>
+      <w:r>
+        <w:rPr>
+          <w:rFonts w:asciiTheme="majorBidi" w:hAnsiTheme="majorBidi" w:cstheme="majorBidi"/>
+          <w:sz w:val="24"/>
+          <w:szCs w:val="24"/>
+        </w:rPr>
+        <w:t>gaining</w:t>
+      </w:r>
+      <w:r>
+        <w:rPr>
+          <w:rFonts w:asciiTheme="majorBidi" w:hAnsiTheme="majorBidi" w:cstheme="majorBidi"/>
+          <w:sz w:val="24"/>
+          <w:szCs w:val="24"/>
+        </w:rPr>
+        <w:t xml:space="preserve"> more flexibility and independence to release, consume, and conserve.</w:t>
       </w:r>
     </w:p>
     <w:p>
@@ -10161,23 +10254,71 @@
           <w:sz w:val="24"/>
           <w:szCs w:val="24"/>
         </w:rPr>
-        <w:t>proposes</w:t>
-      </w:r>
-      <w:r>
-        <w:rPr>
-          <w:rFonts w:asciiTheme="majorBidi" w:hAnsiTheme="majorBidi" w:cstheme="majorBidi"/>
-          <w:sz w:val="24"/>
-          <w:szCs w:val="24"/>
-        </w:rPr>
-        <w:t xml:space="preserve"> how to include reservoir inflow as a new operations criteria for </w:t>
-      </w:r>
-      <w:r>
-        <w:rPr>
-          <w:rFonts w:asciiTheme="majorBidi" w:hAnsiTheme="majorBidi" w:cstheme="majorBidi"/>
-          <w:sz w:val="24"/>
-          <w:szCs w:val="24"/>
-        </w:rPr>
-        <w:t>Lake Mead</w:t>
+        <w:t>shows</w:t>
+      </w:r>
+      <w:r>
+        <w:rPr>
+          <w:rFonts w:asciiTheme="majorBidi" w:hAnsiTheme="majorBidi" w:cstheme="majorBidi"/>
+          <w:sz w:val="24"/>
+          <w:szCs w:val="24"/>
+        </w:rPr>
+        <w:t xml:space="preserve"> how to include </w:t>
+      </w:r>
+      <w:r>
+        <w:rPr>
+          <w:rFonts w:asciiTheme="majorBidi" w:hAnsiTheme="majorBidi" w:cstheme="majorBidi"/>
+          <w:sz w:val="24"/>
+          <w:szCs w:val="24"/>
+        </w:rPr>
+        <w:t>natural</w:t>
+      </w:r>
+      <w:r>
+        <w:rPr>
+          <w:rFonts w:asciiTheme="majorBidi" w:hAnsiTheme="majorBidi" w:cstheme="majorBidi"/>
+          <w:sz w:val="24"/>
+          <w:szCs w:val="24"/>
+        </w:rPr>
+        <w:t xml:space="preserve"> inflow as a new operations criteria </w:t>
+      </w:r>
+      <w:r>
+        <w:rPr>
+          <w:rFonts w:asciiTheme="majorBidi" w:hAnsiTheme="majorBidi" w:cstheme="majorBidi"/>
+          <w:sz w:val="24"/>
+          <w:szCs w:val="24"/>
+        </w:rPr>
+        <w:t xml:space="preserve">in a combined Lake Powell-Lake Mead system. </w:t>
+      </w:r>
+      <w:r>
+        <w:rPr>
+          <w:rFonts w:asciiTheme="majorBidi" w:hAnsiTheme="majorBidi" w:cstheme="majorBidi"/>
+          <w:sz w:val="24"/>
+          <w:szCs w:val="24"/>
+        </w:rPr>
+        <w:t xml:space="preserve">The post </w:t>
+      </w:r>
+      <w:r>
+        <w:rPr>
+          <w:rFonts w:asciiTheme="majorBidi" w:hAnsiTheme="majorBidi" w:cstheme="majorBidi"/>
+          <w:sz w:val="24"/>
+          <w:szCs w:val="24"/>
+        </w:rPr>
+        <w:t>also shows</w:t>
+      </w:r>
+      <w:r>
+        <w:rPr>
+          <w:rFonts w:asciiTheme="majorBidi" w:hAnsiTheme="majorBidi" w:cstheme="majorBidi"/>
+          <w:sz w:val="24"/>
+          <w:szCs w:val="24"/>
+        </w:rPr>
+        <w:t xml:space="preserve"> how to </w:t>
+      </w:r>
+      <w:r>
+        <w:rPr>
+          <w:rFonts w:asciiTheme="majorBidi" w:hAnsiTheme="majorBidi" w:cstheme="majorBidi"/>
+          <w:sz w:val="24"/>
+          <w:szCs w:val="24"/>
+        </w:rPr>
+        <w:t>keep the combined reservoir storage above a shared, reservoir volume</w:t>
       </w:r>
       <w:r>
         <w:rPr>
@@ -10193,103 +10334,7 @@
           <w:sz w:val="24"/>
           <w:szCs w:val="24"/>
         </w:rPr>
-        <w:t>The post suggests how to prevent the</w:t>
-      </w:r>
-      <w:r>
-        <w:rPr>
-          <w:rFonts w:asciiTheme="majorBidi" w:hAnsiTheme="majorBidi" w:cstheme="majorBidi"/>
-          <w:sz w:val="24"/>
-          <w:szCs w:val="24"/>
-        </w:rPr>
-        <w:t xml:space="preserve"> parties from drawing down </w:t>
-      </w:r>
-      <w:r>
-        <w:rPr>
-          <w:rFonts w:asciiTheme="majorBidi" w:hAnsiTheme="majorBidi" w:cstheme="majorBidi"/>
-          <w:sz w:val="24"/>
-          <w:szCs w:val="24"/>
-        </w:rPr>
-        <w:t>Lake Mead</w:t>
-      </w:r>
-      <w:r>
-        <w:rPr>
-          <w:rFonts w:asciiTheme="majorBidi" w:hAnsiTheme="majorBidi" w:cstheme="majorBidi"/>
-          <w:sz w:val="24"/>
-          <w:szCs w:val="24"/>
-        </w:rPr>
-        <w:t xml:space="preserve"> to zero</w:t>
-      </w:r>
-      <w:r>
-        <w:rPr>
-          <w:rFonts w:asciiTheme="majorBidi" w:hAnsiTheme="majorBidi" w:cstheme="majorBidi"/>
-          <w:sz w:val="24"/>
-          <w:szCs w:val="24"/>
-        </w:rPr>
-        <w:t xml:space="preserve"> storage</w:t>
-      </w:r>
-      <w:r>
-        <w:rPr>
-          <w:rFonts w:asciiTheme="majorBidi" w:hAnsiTheme="majorBidi" w:cstheme="majorBidi"/>
-          <w:sz w:val="24"/>
-          <w:szCs w:val="24"/>
-        </w:rPr>
-        <w:t xml:space="preserve"> (dead pool)</w:t>
-      </w:r>
-      <w:r>
-        <w:rPr>
-          <w:rFonts w:asciiTheme="majorBidi" w:hAnsiTheme="majorBidi" w:cstheme="majorBidi"/>
-          <w:sz w:val="24"/>
-          <w:szCs w:val="24"/>
-        </w:rPr>
-        <w:t xml:space="preserve"> </w:t>
-      </w:r>
-      <w:r>
-        <w:rPr>
-          <w:rFonts w:asciiTheme="majorBidi" w:hAnsiTheme="majorBidi" w:cstheme="majorBidi"/>
-          <w:sz w:val="24"/>
-          <w:szCs w:val="24"/>
-        </w:rPr>
-        <w:t>and still give</w:t>
-      </w:r>
-      <w:r>
-        <w:rPr>
-          <w:rFonts w:asciiTheme="majorBidi" w:hAnsiTheme="majorBidi" w:cstheme="majorBidi"/>
-          <w:sz w:val="24"/>
-          <w:szCs w:val="24"/>
-        </w:rPr>
-        <w:t xml:space="preserve"> the parties more flexibility to make their </w:t>
-      </w:r>
-      <w:r>
-        <w:rPr>
-          <w:rFonts w:asciiTheme="majorBidi" w:hAnsiTheme="majorBidi" w:cstheme="majorBidi"/>
-          <w:sz w:val="24"/>
-          <w:szCs w:val="24"/>
-        </w:rPr>
-        <w:t>release, conservation</w:t>
-      </w:r>
-      <w:r>
-        <w:rPr>
-          <w:rFonts w:asciiTheme="majorBidi" w:hAnsiTheme="majorBidi" w:cstheme="majorBidi"/>
-          <w:sz w:val="24"/>
-          <w:szCs w:val="24"/>
-        </w:rPr>
-        <w:t>, and storage</w:t>
-      </w:r>
-      <w:r>
-        <w:rPr>
-          <w:rFonts w:asciiTheme="majorBidi" w:hAnsiTheme="majorBidi" w:cstheme="majorBidi"/>
-          <w:sz w:val="24"/>
-          <w:szCs w:val="24"/>
-        </w:rPr>
-        <w:t xml:space="preserve"> decisions</w:t>
-      </w:r>
-      <w:r>
-        <w:rPr>
-          <w:rFonts w:asciiTheme="majorBidi" w:hAnsiTheme="majorBidi" w:cstheme="majorBidi"/>
-          <w:sz w:val="24"/>
-          <w:szCs w:val="24"/>
-        </w:rPr>
-        <w:t xml:space="preserve"> independent of other parties. </w:t>
+        <w:t>The new ideas for reservoir operations are illustrated in an online, interactive tool.</w:t>
       </w:r>
     </w:p>
     <w:p>
@@ -10375,7 +10420,7 @@
           <w:sz w:val="24"/>
           <w:szCs w:val="24"/>
         </w:rPr>
-        <w:instrText xml:space="preserve"> ADDIN EN.CITE &lt;EndNote&gt;&lt;Cite AuthorYear="1"&gt;&lt;Author&gt;Rosenberg&lt;/Author&gt;&lt;Year&gt;2021&lt;/Year&gt;&lt;RecNum&gt;2785&lt;/RecNum&gt;&lt;DisplayText&gt;Rosenberg (2021a)&lt;/DisplayText&gt;&lt;record&gt;&lt;rec-number&gt;2785&lt;/rec-number&gt;&lt;foreign-keys&gt;&lt;key app="EN" db-id="xxt5ta9pd995dwesap0pdzzp2weaz0w9werf" timestamp="1620770975"&gt;2785&lt;/key&gt;&lt;/foreign-keys&gt;&lt;ref-type name="Web Page"&gt;12&lt;/ref-type&gt;&lt;contributors&gt;&lt;authors&gt;&lt;author&gt;David E. Rosenberg&lt;/author&gt;&lt;/authors&gt;&lt;/contributors&gt;&lt;titles&gt;&lt;title&gt;Grand Canyon Intervening Flow&lt;/title&gt;&lt;/titles&gt;&lt;dates&gt;&lt;year&gt;2021&lt;/year&gt;&lt;/dates&gt;&lt;urls&gt;&lt;related-urls&gt;&lt;url&gt;https://github.com/dzeke/ColoradoRiverFutures/tree/master/GrandCanyonInterveningFlow&lt;/url&gt;&lt;/related-urls&gt;&lt;/urls&gt;&lt;/record&gt;&lt;/Cite&gt;&lt;/EndNote&gt;</w:instrText>
+        <w:instrText xml:space="preserve"> ADDIN EN.CITE &lt;EndNote&gt;&lt;Cite AuthorYear="1"&gt;&lt;Author&gt;Rosenberg&lt;/Author&gt;&lt;Year&gt;2021&lt;/Year&gt;&lt;RecNum&gt;2785&lt;/RecNum&gt;&lt;DisplayText&gt;Rosenberg (2021a)&lt;/DisplayText&gt;&lt;record&gt;&lt;rec-number&gt;2785&lt;/rec-number&gt;&lt;foreign-keys&gt;&lt;key app="EN" db-id="xxt5ta9pd995dwesap0pdzzp2weaz0w9werf" timestamp="1620770975"&gt;2785&lt;/key&gt;&lt;/foreign-keys&gt;&lt;ref-type name="Web Page"&gt;12&lt;/ref-type&gt;&lt;contributors&gt;&lt;authors&gt;&lt;author&gt;David E. Rosenberg&lt;/author&gt;&lt;/authors&gt;&lt;/contributors&gt;&lt;titles&gt;&lt;title&gt;Grand Canyon Intervening Flow&lt;/title&gt;&lt;/titles&gt;&lt;dates&gt;&lt;year&gt;2021&lt;/year&gt;&lt;/dates&gt;&lt;urls&gt;&lt;related-urls&gt;&lt;url&gt;https://github.com/dzeke/ColoradoRiverCoding/tree/master/GrandCanyonInterveningFlow&lt;/url&gt;&lt;/related-urls&gt;&lt;/urls&gt;&lt;/record&gt;&lt;/Cite&gt;&lt;/EndNote&gt;</w:instrText>
       </w:r>
       <w:r>
         <w:rPr>
@@ -10424,7 +10469,7 @@
           <w:sz w:val="24"/>
           <w:szCs w:val="24"/>
         </w:rPr>
-        <w:instrText xml:space="preserve"> ADDIN EN.CITE &lt;EndNote&gt;&lt;Cite AuthorYear="1"&gt;&lt;Author&gt;Rosenberg&lt;/Author&gt;&lt;Year&gt;2021&lt;/Year&gt;&lt;RecNum&gt;2786&lt;/RecNum&gt;&lt;DisplayText&gt;Rosenberg (2021b)&lt;/DisplayText&gt;&lt;record&gt;&lt;rec-number&gt;2786&lt;/rec-number&gt;&lt;foreign-keys&gt;&lt;key app="EN" db-id="xxt5ta9pd995dwesap0pdzzp2weaz0w9werf" timestamp="1620782020"&gt;2786&lt;/key&gt;&lt;/foreign-keys&gt;&lt;ref-type name="Web Page"&gt;12&lt;/ref-type&gt;&lt;contributors&gt;&lt;authors&gt;&lt;author&gt;David E. Rosenberg&lt;/author&gt;&lt;/authors&gt;&lt;/contributors&gt;&lt;titles&gt;&lt;title&gt;Time to Mead Dead Pool&lt;/title&gt;&lt;/titles&gt;&lt;dates&gt;&lt;year&gt;2021&lt;/year&gt;&lt;/dates&gt;&lt;urls&gt;&lt;related-urls&gt;&lt;url&gt;https://github.com/dzeke/ColoradoRiverFutures/tree/master/TimeToDeadPool&lt;/url&gt;&lt;/related-urls&gt;&lt;/urls&gt;&lt;/record&gt;&lt;/Cite&gt;&lt;/EndNote&gt;</w:instrText>
+        <w:instrText xml:space="preserve"> ADDIN EN.CITE &lt;EndNote&gt;&lt;Cite AuthorYear="1"&gt;&lt;Author&gt;Rosenberg&lt;/Author&gt;&lt;Year&gt;2021&lt;/Year&gt;&lt;RecNum&gt;2786&lt;/RecNum&gt;&lt;DisplayText&gt;Rosenberg (2021b)&lt;/DisplayText&gt;&lt;record&gt;&lt;rec-number&gt;2786&lt;/rec-number&gt;&lt;foreign-keys&gt;&lt;key app="EN" db-id="xxt5ta9pd995dwesap0pdzzp2weaz0w9werf" timestamp="1620782020"&gt;2786&lt;/key&gt;&lt;/foreign-keys&gt;&lt;ref-type name="Web Page"&gt;12&lt;/ref-type&gt;&lt;contributors&gt;&lt;authors&gt;&lt;author&gt;David E. Rosenberg&lt;/author&gt;&lt;/authors&gt;&lt;/contributors&gt;&lt;titles&gt;&lt;title&gt;Time to Mead Dead Pool&lt;/title&gt;&lt;/titles&gt;&lt;dates&gt;&lt;year&gt;2021&lt;/year&gt;&lt;/dates&gt;&lt;urls&gt;&lt;related-urls&gt;&lt;url&gt;https://github.com/dzeke/ColoradoRiverCoding/tree/master/TimeToDeadPool&lt;/url&gt;&lt;/related-urls&gt;&lt;/urls&gt;&lt;/record&gt;&lt;/Cite&gt;&lt;/EndNote&gt;</w:instrText>
       </w:r>
       <w:r>
         <w:rPr>
@@ -10637,9 +10682,36 @@
           <w:sz w:val="24"/>
           <w:szCs w:val="24"/>
         </w:rPr>
-        <w:t xml:space="preserve">). "Add reservoir inflow as new criteria to recover Lake Mead from shortage ". Utah State University. Logan, Utah. </w:t>
-      </w:r>
-      <w:hyperlink r:id="rId12" w:history="1">
+        <w:t>). "</w:t>
+      </w:r>
+      <w:r>
+        <w:t xml:space="preserve"> </w:t>
+      </w:r>
+      <w:r>
+        <w:rPr>
+          <w:rFonts w:asciiTheme="majorBidi" w:hAnsiTheme="majorBidi" w:cstheme="majorBidi"/>
+          <w:sz w:val="24"/>
+          <w:szCs w:val="24"/>
+        </w:rPr>
+        <w:t>Add reservoir inflow as new criteria to give Lake Mead managers more independence and flexibility to conserve water</w:t>
+      </w:r>
+      <w:r>
+        <w:rPr>
+          <w:rFonts w:asciiTheme="majorBidi" w:hAnsiTheme="majorBidi" w:cstheme="majorBidi"/>
+          <w:sz w:val="24"/>
+          <w:szCs w:val="24"/>
+        </w:rPr>
+        <w:t>.</w:t>
+      </w:r>
+      <w:r>
+        <w:rPr>
+          <w:rFonts w:asciiTheme="majorBidi" w:hAnsiTheme="majorBidi" w:cstheme="majorBidi"/>
+          <w:sz w:val="24"/>
+          <w:szCs w:val="24"/>
+        </w:rPr>
+        <w:t xml:space="preserve">" Utah State University. Logan, Utah. </w:t>
+      </w:r>
+      <w:hyperlink r:id="rId11" w:history="1">
         <w:r>
           <w:rPr>
             <w:rStyle w:val="Hyperlink"/>
@@ -10731,7 +10803,7 @@
       <w:r>
         <w:t xml:space="preserve">Moreo, M. T. (2015). "Evaporation data from Lake Mead and Lake Mohave, Nevada and Arizona, March 2010 through April 2015." U.S. Geological Survey Data Release. </w:t>
       </w:r>
-      <w:hyperlink r:id="rId13" w:history="1">
+      <w:hyperlink r:id="rId12" w:history="1">
         <w:r>
           <w:rPr>
             <w:rStyle w:val="Hyperlink"/>
@@ -10752,12 +10824,33 @@
       <w:r>
         <w:t xml:space="preserve">Rosenberg, D. E. (2021a). "Grand Canyon Intervening Flow." </w:t>
       </w:r>
+      <w:hyperlink r:id="rId13" w:history="1">
+        <w:r>
+          <w:rPr>
+            <w:rStyle w:val="Hyperlink"/>
+          </w:rPr>
+          <w:t>https://github.com/dzeke/ColoradoRiverCoding/tree/master/GrandCanyonInterveningFlow</w:t>
+        </w:r>
+      </w:hyperlink>
+      <w:r>
+        <w:t>.</w:t>
+      </w:r>
+    </w:p>
+    <w:p>
+      <w:pPr>
+        <w:pStyle w:val="EndNoteBibliography"/>
+        <w:spacing w:after="0"/>
+        <w:ind w:left="720" w:hanging="720"/>
+      </w:pPr>
+      <w:r>
+        <w:t xml:space="preserve">Rosenberg, D. E. (2021b). "Time to Mead Dead Pool." </w:t>
+      </w:r>
       <w:hyperlink r:id="rId14" w:history="1">
         <w:r>
           <w:rPr>
             <w:rStyle w:val="Hyperlink"/>
           </w:rPr>
-          <w:t>https://github.com/dzeke/ColoradoRiverFutures/tree/master/GrandCanyonInterveningFlow</w:t>
+          <w:t>https://github.com/dzeke/ColoradoRiverCoding/tree/master/TimeToDeadPool</w:t>
         </w:r>
       </w:hyperlink>
       <w:r>
@@ -10771,30 +10864,9 @@
         <w:ind w:left="720" w:hanging="720"/>
       </w:pPr>
       <w:r>
-        <w:t xml:space="preserve">Rosenberg, D. E. (2021b). "Time to Mead Dead Pool." </w:t>
+        <w:t xml:space="preserve">Salehabadi, H., Tarboton, D., Kuhn, E., Udall, B., Wheeler, K., E.Rosenberg, D., Goeking, S., and Schmidt, J. C. (2020). "Stream flow and Losses of the Colorado River in the Southern Colorado Plateau." Center for Colorado River Studies, Utah State University, Logan, Utah. </w:t>
       </w:r>
       <w:hyperlink r:id="rId15" w:history="1">
-        <w:r>
-          <w:rPr>
-            <w:rStyle w:val="Hyperlink"/>
-          </w:rPr>
-          <w:t>https://github.com/dzeke/ColoradoRiverFutures/tree/master/TimeToDeadPool</w:t>
-        </w:r>
-      </w:hyperlink>
-      <w:r>
-        <w:t>.</w:t>
-      </w:r>
-    </w:p>
-    <w:p>
-      <w:pPr>
-        <w:pStyle w:val="EndNoteBibliography"/>
-        <w:spacing w:after="0"/>
-        <w:ind w:left="720" w:hanging="720"/>
-      </w:pPr>
-      <w:r>
-        <w:t xml:space="preserve">Salehabadi, H., Tarboton, D., Kuhn, E., Udall, B., Wheeler, K., E.Rosenberg, D., Goeking, S., and Schmidt, J. C. (2020). "Stream flow and Losses of the Colorado River in the Southern Colorado Plateau." Center for Colorado River Studies, Utah State University, Logan, Utah. </w:t>
-      </w:r>
-      <w:hyperlink r:id="rId16" w:history="1">
         <w:r>
           <w:rPr>
             <w:rStyle w:val="Hyperlink"/>
@@ -10815,7 +10887,7 @@
       <w:r>
         <w:t xml:space="preserve">USBR. (2019). "Agreement Concerning Colorado River Drought Contingency Management and Operations." U.S. Bureau of Reclamation, Washington, DC. </w:t>
       </w:r>
-      <w:hyperlink r:id="rId17" w:history="1">
+      <w:hyperlink r:id="rId16" w:history="1">
         <w:r>
           <w:rPr>
             <w:rStyle w:val="Hyperlink"/>
@@ -10834,10 +10906,9 @@
         <w:ind w:left="720" w:hanging="720"/>
       </w:pPr>
       <w:r>
-        <w:lastRenderedPageBreak/>
         <w:t xml:space="preserve">Wang, J., Rosenberg, D. E., Schmidt, J. C., and Wheeler, K. G. (2020). "Managing the Colorado River for an Uncertain Future." Center for Colorado River Studies, Utah State University, Logan, Utah. </w:t>
       </w:r>
-      <w:hyperlink r:id="rId18" w:history="1">
+      <w:hyperlink r:id="rId17" w:history="1">
         <w:r>
           <w:rPr>
             <w:rStyle w:val="Hyperlink"/>
@@ -10856,9 +10927,15 @@
         <w:ind w:left="720" w:hanging="720"/>
       </w:pPr>
       <w:r>
-        <w:t xml:space="preserve">Wang, J., and Schmidt, J. C. (2020). "Stream flow and Losses of the Colorado River in the Southern Colorado Plateau." Center for Colorado River Studies, Utah State University, Logan, Utah. </w:t>
-      </w:r>
-      <w:hyperlink r:id="rId19" w:history="1">
+        <w:lastRenderedPageBreak/>
+        <w:t xml:space="preserve">Wang, J., and </w:t>
+      </w:r>
+      <w:bookmarkStart w:id="0" w:name="_GoBack"/>
+      <w:bookmarkEnd w:id="0"/>
+      <w:r>
+        <w:t xml:space="preserve">Schmidt, J. C. (2020). "Stream flow and Losses of the Colorado River in the Southern Colorado Plateau." Center for Colorado River Studies, Utah State University, Logan, Utah. </w:t>
+      </w:r>
+      <w:hyperlink r:id="rId18" w:history="1">
         <w:r>
           <w:rPr>
             <w:rStyle w:val="Hyperlink"/>
@@ -10878,7 +10955,7 @@
       <w:r>
         <w:t xml:space="preserve">Wheeler, K. G., Schmidt, J. C., and Rosenberg, D. E. (2019). "Water Resource Modelling of the Colorado River – Present and Future Strategies." Center for Colorado River Studies, Utah State University, Logan, Utah. </w:t>
       </w:r>
-      <w:hyperlink r:id="rId20" w:history="1">
+      <w:hyperlink r:id="rId19" w:history="1">
         <w:r>
           <w:rPr>
             <w:rStyle w:val="Hyperlink"/>
@@ -10908,12 +10985,7 @@
       </w:r>
     </w:p>
     <w:sectPr>
-      <w:headerReference w:type="even" r:id="rId21"/>
-      <w:headerReference w:type="default" r:id="rId22"/>
-      <w:footerReference w:type="even" r:id="rId23"/>
-      <w:footerReference w:type="default" r:id="rId24"/>
-      <w:headerReference w:type="first" r:id="rId25"/>
-      <w:footerReference w:type="first" r:id="rId26"/>
+      <w:headerReference w:type="default" r:id="rId20"/>
       <w:pgSz w:w="12240" w:h="15840"/>
       <w:pgMar w:top="1440" w:right="1440" w:bottom="1440" w:left="1440" w:header="720" w:footer="720" w:gutter="0"/>
       <w:cols w:space="720"/>
@@ -10948,36 +11020,6 @@
 </w:endnotes>
 </file>
 
-<file path=word/footer1.xml><?xml version="1.0" encoding="utf-8"?>
-<w:ftr xmlns:wpc="http://schemas.microsoft.com/office/word/2010/wordprocessingCanvas" xmlns:cx="http://schemas.microsoft.com/office/drawing/2014/chartex" xmlns:cx1="http://schemas.microsoft.com/office/drawing/2015/9/8/chartex" xmlns:cx2="http://schemas.microsoft.com/office/drawing/2015/10/21/chartex" xmlns:cx3="http://schemas.microsoft.com/office/drawing/2016/5/9/chartex" xmlns:cx4="http://schemas.microsoft.com/office/drawing/2016/5/10/chartex" xmlns:cx5="http://schemas.microsoft.com/office/drawing/2016/5/11/chartex" xmlns:cx6="http://schemas.microsoft.com/office/drawing/2016/5/12/chartex" xmlns:cx7="http://schemas.microsoft.com/office/drawing/2016/5/13/chartex" xmlns:cx8="http://schemas.microsoft.com/office/drawing/2016/5/14/chartex" xmlns:mc="http://schemas.openxmlformats.org/markup-compatibility/2006" xmlns:aink="http://schemas.microsoft.com/office/drawing/2016/ink" xmlns:am3d="http://schemas.microsoft.com/office/drawing/2017/model3d" xmlns:o="urn:schemas-microsoft-com:office:office" xmlns:r="http://schemas.openxmlformats.org/officeDocument/2006/relationships" xmlns:m="http://schemas.openxmlformats.org/officeDocument/2006/math" xmlns:v="urn:schemas-microsoft-com:vml" xmlns:wp14="http://schemas.microsoft.com/office/word/2010/wordprocessingDrawing" xmlns:wp="http://schemas.openxmlformats.org/drawingml/2006/wordprocessingDrawing" xmlns:w10="urn:schemas-microsoft-com:office:word" xmlns:w="http://schemas.openxmlformats.org/wordprocessingml/2006/main" xmlns:w14="http://schemas.microsoft.com/office/word/2010/wordml" xmlns:w15="http://schemas.microsoft.com/office/word/2012/wordml" xmlns:w16cid="http://schemas.microsoft.com/office/word/2016/wordml/cid" xmlns:w16se="http://schemas.microsoft.com/office/word/2015/wordml/symex" xmlns:wpg="http://schemas.microsoft.com/office/word/2010/wordprocessingGroup" xmlns:wpi="http://schemas.microsoft.com/office/word/2010/wordprocessingInk" xmlns:wne="http://schemas.microsoft.com/office/word/2006/wordml" xmlns:wps="http://schemas.microsoft.com/office/word/2010/wordprocessingShape" mc:Ignorable="w14 w15 w16se w16cid wp14">
-  <w:p>
-    <w:pPr>
-      <w:pStyle w:val="Footer"/>
-    </w:pPr>
-  </w:p>
-</w:ftr>
-</file>
-
-<file path=word/footer2.xml><?xml version="1.0" encoding="utf-8"?>
-<w:ftr xmlns:wpc="http://schemas.microsoft.com/office/word/2010/wordprocessingCanvas" xmlns:cx="http://schemas.microsoft.com/office/drawing/2014/chartex" xmlns:cx1="http://schemas.microsoft.com/office/drawing/2015/9/8/chartex" xmlns:cx2="http://schemas.microsoft.com/office/drawing/2015/10/21/chartex" xmlns:cx3="http://schemas.microsoft.com/office/drawing/2016/5/9/chartex" xmlns:cx4="http://schemas.microsoft.com/office/drawing/2016/5/10/chartex" xmlns:cx5="http://schemas.microsoft.com/office/drawing/2016/5/11/chartex" xmlns:cx6="http://schemas.microsoft.com/office/drawing/2016/5/12/chartex" xmlns:cx7="http://schemas.microsoft.com/office/drawing/2016/5/13/chartex" xmlns:cx8="http://schemas.microsoft.com/office/drawing/2016/5/14/chartex" xmlns:mc="http://schemas.openxmlformats.org/markup-compatibility/2006" xmlns:aink="http://schemas.microsoft.com/office/drawing/2016/ink" xmlns:am3d="http://schemas.microsoft.com/office/drawing/2017/model3d" xmlns:o="urn:schemas-microsoft-com:office:office" xmlns:r="http://schemas.openxmlformats.org/officeDocument/2006/relationships" xmlns:m="http://schemas.openxmlformats.org/officeDocument/2006/math" xmlns:v="urn:schemas-microsoft-com:vml" xmlns:wp14="http://schemas.microsoft.com/office/word/2010/wordprocessingDrawing" xmlns:wp="http://schemas.openxmlformats.org/drawingml/2006/wordprocessingDrawing" xmlns:w10="urn:schemas-microsoft-com:office:word" xmlns:w="http://schemas.openxmlformats.org/wordprocessingml/2006/main" xmlns:w14="http://schemas.microsoft.com/office/word/2010/wordml" xmlns:w15="http://schemas.microsoft.com/office/word/2012/wordml" xmlns:w16cid="http://schemas.microsoft.com/office/word/2016/wordml/cid" xmlns:w16se="http://schemas.microsoft.com/office/word/2015/wordml/symex" xmlns:wpg="http://schemas.microsoft.com/office/word/2010/wordprocessingGroup" xmlns:wpi="http://schemas.microsoft.com/office/word/2010/wordprocessingInk" xmlns:wne="http://schemas.microsoft.com/office/word/2006/wordml" xmlns:wps="http://schemas.microsoft.com/office/word/2010/wordprocessingShape" mc:Ignorable="w14 w15 w16se w16cid wp14">
-  <w:p>
-    <w:pPr>
-      <w:pStyle w:val="Footer"/>
-    </w:pPr>
-  </w:p>
-</w:ftr>
-</file>
-
-<file path=word/footer3.xml><?xml version="1.0" encoding="utf-8"?>
-<w:ftr xmlns:wpc="http://schemas.microsoft.com/office/word/2010/wordprocessingCanvas" xmlns:cx="http://schemas.microsoft.com/office/drawing/2014/chartex" xmlns:cx1="http://schemas.microsoft.com/office/drawing/2015/9/8/chartex" xmlns:cx2="http://schemas.microsoft.com/office/drawing/2015/10/21/chartex" xmlns:cx3="http://schemas.microsoft.com/office/drawing/2016/5/9/chartex" xmlns:cx4="http://schemas.microsoft.com/office/drawing/2016/5/10/chartex" xmlns:cx5="http://schemas.microsoft.com/office/drawing/2016/5/11/chartex" xmlns:cx6="http://schemas.microsoft.com/office/drawing/2016/5/12/chartex" xmlns:cx7="http://schemas.microsoft.com/office/drawing/2016/5/13/chartex" xmlns:cx8="http://schemas.microsoft.com/office/drawing/2016/5/14/chartex" xmlns:mc="http://schemas.openxmlformats.org/markup-compatibility/2006" xmlns:aink="http://schemas.microsoft.com/office/drawing/2016/ink" xmlns:am3d="http://schemas.microsoft.com/office/drawing/2017/model3d" xmlns:o="urn:schemas-microsoft-com:office:office" xmlns:r="http://schemas.openxmlformats.org/officeDocument/2006/relationships" xmlns:m="http://schemas.openxmlformats.org/officeDocument/2006/math" xmlns:v="urn:schemas-microsoft-com:vml" xmlns:wp14="http://schemas.microsoft.com/office/word/2010/wordprocessingDrawing" xmlns:wp="http://schemas.openxmlformats.org/drawingml/2006/wordprocessingDrawing" xmlns:w10="urn:schemas-microsoft-com:office:word" xmlns:w="http://schemas.openxmlformats.org/wordprocessingml/2006/main" xmlns:w14="http://schemas.microsoft.com/office/word/2010/wordml" xmlns:w15="http://schemas.microsoft.com/office/word/2012/wordml" xmlns:w16cid="http://schemas.microsoft.com/office/word/2016/wordml/cid" xmlns:w16se="http://schemas.microsoft.com/office/word/2015/wordml/symex" xmlns:wpg="http://schemas.microsoft.com/office/word/2010/wordprocessingGroup" xmlns:wpi="http://schemas.microsoft.com/office/word/2010/wordprocessingInk" xmlns:wne="http://schemas.microsoft.com/office/word/2006/wordml" xmlns:wps="http://schemas.microsoft.com/office/word/2010/wordprocessingShape" mc:Ignorable="w14 w15 w16se w16cid wp14">
-  <w:p>
-    <w:pPr>
-      <w:pStyle w:val="Footer"/>
-    </w:pPr>
-  </w:p>
-</w:ftr>
-</file>
-
 <file path=word/footnotes.xml><?xml version="1.0" encoding="utf-8"?>
 <w:footnotes xmlns:wpc="http://schemas.microsoft.com/office/word/2010/wordprocessingCanvas" xmlns:cx="http://schemas.microsoft.com/office/drawing/2014/chartex" xmlns:cx1="http://schemas.microsoft.com/office/drawing/2015/9/8/chartex" xmlns:cx2="http://schemas.microsoft.com/office/drawing/2015/10/21/chartex" xmlns:cx3="http://schemas.microsoft.com/office/drawing/2016/5/9/chartex" xmlns:cx4="http://schemas.microsoft.com/office/drawing/2016/5/10/chartex" xmlns:cx5="http://schemas.microsoft.com/office/drawing/2016/5/11/chartex" xmlns:cx6="http://schemas.microsoft.com/office/drawing/2016/5/12/chartex" xmlns:cx7="http://schemas.microsoft.com/office/drawing/2016/5/13/chartex" xmlns:cx8="http://schemas.microsoft.com/office/drawing/2016/5/14/chartex" xmlns:mc="http://schemas.openxmlformats.org/markup-compatibility/2006" xmlns:aink="http://schemas.microsoft.com/office/drawing/2016/ink" xmlns:am3d="http://schemas.microsoft.com/office/drawing/2017/model3d" xmlns:o="urn:schemas-microsoft-com:office:office" xmlns:r="http://schemas.openxmlformats.org/officeDocument/2006/relationships" xmlns:m="http://schemas.openxmlformats.org/officeDocument/2006/math" xmlns:v="urn:schemas-microsoft-com:vml" xmlns:wp14="http://schemas.microsoft.com/office/word/2010/wordprocessingDrawing" xmlns:wp="http://schemas.openxmlformats.org/drawingml/2006/wordprocessingDrawing" xmlns:w10="urn:schemas-microsoft-com:office:word" xmlns:w="http://schemas.openxmlformats.org/wordprocessingml/2006/main" xmlns:w14="http://schemas.microsoft.com/office/word/2010/wordml" xmlns:w15="http://schemas.microsoft.com/office/word/2012/wordml" xmlns:w16cid="http://schemas.microsoft.com/office/word/2016/wordml/cid" xmlns:w16se="http://schemas.microsoft.com/office/word/2015/wordml/symex" xmlns:wpg="http://schemas.microsoft.com/office/word/2010/wordprocessingGroup" xmlns:wpi="http://schemas.microsoft.com/office/word/2010/wordprocessingInk" xmlns:wne="http://schemas.microsoft.com/office/word/2006/wordml" xmlns:wps="http://schemas.microsoft.com/office/word/2010/wordprocessingShape" mc:Ignorable="w14 w15 w16se w16cid wp14">
   <w:footnote w:type="separator" w:id="-1">
@@ -11009,24 +11051,12 @@
     <w:pPr>
       <w:pStyle w:val="Header"/>
     </w:pPr>
-  </w:p>
-</w:hdr>
-</file>
-
-<file path=word/header2.xml><?xml version="1.0" encoding="utf-8"?>
-<w:hdr xmlns:wpc="http://schemas.microsoft.com/office/word/2010/wordprocessingCanvas" xmlns:cx="http://schemas.microsoft.com/office/drawing/2014/chartex" xmlns:cx1="http://schemas.microsoft.com/office/drawing/2015/9/8/chartex" xmlns:cx2="http://schemas.microsoft.com/office/drawing/2015/10/21/chartex" xmlns:cx3="http://schemas.microsoft.com/office/drawing/2016/5/9/chartex" xmlns:cx4="http://schemas.microsoft.com/office/drawing/2016/5/10/chartex" xmlns:cx5="http://schemas.microsoft.com/office/drawing/2016/5/11/chartex" xmlns:cx6="http://schemas.microsoft.com/office/drawing/2016/5/12/chartex" xmlns:cx7="http://schemas.microsoft.com/office/drawing/2016/5/13/chartex" xmlns:cx8="http://schemas.microsoft.com/office/drawing/2016/5/14/chartex" xmlns:mc="http://schemas.openxmlformats.org/markup-compatibility/2006" xmlns:aink="http://schemas.microsoft.com/office/drawing/2016/ink" xmlns:am3d="http://schemas.microsoft.com/office/drawing/2017/model3d" xmlns:o="urn:schemas-microsoft-com:office:office" xmlns:r="http://schemas.openxmlformats.org/officeDocument/2006/relationships" xmlns:m="http://schemas.openxmlformats.org/officeDocument/2006/math" xmlns:v="urn:schemas-microsoft-com:vml" xmlns:wp14="http://schemas.microsoft.com/office/word/2010/wordprocessingDrawing" xmlns:wp="http://schemas.openxmlformats.org/drawingml/2006/wordprocessingDrawing" xmlns:w10="urn:schemas-microsoft-com:office:word" xmlns:w="http://schemas.openxmlformats.org/wordprocessingml/2006/main" xmlns:w14="http://schemas.microsoft.com/office/word/2010/wordml" xmlns:w15="http://schemas.microsoft.com/office/word/2012/wordml" xmlns:w16cid="http://schemas.microsoft.com/office/word/2016/wordml/cid" xmlns:w16se="http://schemas.microsoft.com/office/word/2015/wordml/symex" xmlns:wpg="http://schemas.microsoft.com/office/word/2010/wordprocessingGroup" xmlns:wpi="http://schemas.microsoft.com/office/word/2010/wordprocessingInk" xmlns:wne="http://schemas.microsoft.com/office/word/2006/wordml" xmlns:wps="http://schemas.microsoft.com/office/word/2010/wordprocessingShape" mc:Ignorable="w14 w15 w16se w16cid wp14">
-  <w:p>
-    <w:pPr>
-      <w:pStyle w:val="Header"/>
-    </w:pPr>
     <w:r>
       <w:tab/>
     </w:r>
     <w:r>
       <w:tab/>
     </w:r>
-    <w:bookmarkStart w:id="0" w:name="_GoBack"/>
-    <w:bookmarkEnd w:id="0"/>
     <w:r>
       <w:t>DRAFT--</w:t>
     </w:r>
@@ -11043,16 +11073,6 @@
       <w:t>DRAFT</w:t>
     </w:r>
     <w:proofErr w:type="spellEnd"/>
-  </w:p>
-</w:hdr>
-</file>
-
-<file path=word/header3.xml><?xml version="1.0" encoding="utf-8"?>
-<w:hdr xmlns:wpc="http://schemas.microsoft.com/office/word/2010/wordprocessingCanvas" xmlns:cx="http://schemas.microsoft.com/office/drawing/2014/chartex" xmlns:cx1="http://schemas.microsoft.com/office/drawing/2015/9/8/chartex" xmlns:cx2="http://schemas.microsoft.com/office/drawing/2015/10/21/chartex" xmlns:cx3="http://schemas.microsoft.com/office/drawing/2016/5/9/chartex" xmlns:cx4="http://schemas.microsoft.com/office/drawing/2016/5/10/chartex" xmlns:cx5="http://schemas.microsoft.com/office/drawing/2016/5/11/chartex" xmlns:cx6="http://schemas.microsoft.com/office/drawing/2016/5/12/chartex" xmlns:cx7="http://schemas.microsoft.com/office/drawing/2016/5/13/chartex" xmlns:cx8="http://schemas.microsoft.com/office/drawing/2016/5/14/chartex" xmlns:mc="http://schemas.openxmlformats.org/markup-compatibility/2006" xmlns:aink="http://schemas.microsoft.com/office/drawing/2016/ink" xmlns:am3d="http://schemas.microsoft.com/office/drawing/2017/model3d" xmlns:o="urn:schemas-microsoft-com:office:office" xmlns:r="http://schemas.openxmlformats.org/officeDocument/2006/relationships" xmlns:m="http://schemas.openxmlformats.org/officeDocument/2006/math" xmlns:v="urn:schemas-microsoft-com:vml" xmlns:wp14="http://schemas.microsoft.com/office/word/2010/wordprocessingDrawing" xmlns:wp="http://schemas.openxmlformats.org/drawingml/2006/wordprocessingDrawing" xmlns:w10="urn:schemas-microsoft-com:office:word" xmlns:w="http://schemas.openxmlformats.org/wordprocessingml/2006/main" xmlns:w14="http://schemas.microsoft.com/office/word/2010/wordml" xmlns:w15="http://schemas.microsoft.com/office/word/2012/wordml" xmlns:w16cid="http://schemas.microsoft.com/office/word/2016/wordml/cid" xmlns:w16se="http://schemas.microsoft.com/office/word/2015/wordml/symex" xmlns:wpg="http://schemas.microsoft.com/office/word/2010/wordprocessingGroup" xmlns:wpi="http://schemas.microsoft.com/office/word/2010/wordprocessingInk" xmlns:wne="http://schemas.microsoft.com/office/word/2006/wordml" xmlns:wps="http://schemas.microsoft.com/office/word/2010/wordprocessingShape" mc:Ignorable="w14 w15 w16se w16cid wp14">
-  <w:p>
-    <w:pPr>
-      <w:pStyle w:val="Header"/>
-    </w:pPr>
   </w:p>
 </w:hdr>
 </file>
@@ -12663,7 +12683,6 @@
   <w:style w:type="character" w:default="1" w:styleId="DefaultParagraphFont">
     <w:name w:val="Default Paragraph Font"/>
     <w:uiPriority w:val="1"/>
-    <w:semiHidden/>
     <w:unhideWhenUsed/>
   </w:style>
   <w:style w:type="table" w:default="1" w:styleId="TableNormal">

</xml_diff>